<commit_message>
update file word bao cao
</commit_message>
<xml_diff>
--- a/doc/cnc.docx
+++ b/doc/cnc.docx
@@ -723,7 +723,7 @@
                                     </pic:cNvPicPr>
                                   </pic:nvPicPr>
                                   <pic:blipFill>
-                                    <a:blip r:embed="rId8"/>
+                                    <a:blip r:embed="rId9"/>
                                     <a:srcRect/>
                                     <a:stretch>
                                       <a:fillRect/>
@@ -1926,7 +1926,7 @@
                                     </pic:cNvPicPr>
                                   </pic:nvPicPr>
                                   <pic:blipFill>
-                                    <a:blip r:embed="rId8"/>
+                                    <a:blip r:embed="rId9"/>
                                     <a:srcRect/>
                                     <a:stretch>
                                       <a:fillRect/>
@@ -2454,8 +2454,8 @@
           <w:szCs w:val="28"/>
         </w:rPr>
       </w:pPr>
-      <w:bookmarkStart w:id="14" w:name="_Toc93826573"/>
-      <w:bookmarkStart w:id="15" w:name="_Toc93826610"/>
+      <w:bookmarkStart w:id="7" w:name="_Toc93826573"/>
+      <w:bookmarkStart w:id="8" w:name="_Toc93826610"/>
       <w:r>
         <w:rPr>
           <w:rFonts w:eastAsia="Times New Roman" w:cs="Times New Roman"/>
@@ -2467,8 +2467,8 @@
         <w:lastRenderedPageBreak/>
         <w:t>LỜI CẢM ƠN</w:t>
       </w:r>
-      <w:bookmarkEnd w:id="14"/>
-      <w:bookmarkEnd w:id="15"/>
+      <w:bookmarkEnd w:id="7"/>
+      <w:bookmarkEnd w:id="8"/>
     </w:p>
     <w:p>
       <w:pPr>
@@ -2690,7 +2690,7 @@
               <w:sz w:val="22"/>
             </w:rPr>
           </w:pPr>
-          <w:hyperlink r:id="rId9" w:anchor="_Toc104158052" w:history="1">
+          <w:hyperlink r:id="rId10" w:anchor="_Toc104158052" w:history="1">
             <w:r>
               <w:rPr>
                 <w:rStyle w:val="Hyperlink"/>
@@ -2761,7 +2761,7 @@
               <w:sz w:val="22"/>
             </w:rPr>
           </w:pPr>
-          <w:hyperlink r:id="rId10" w:anchor="_Toc104158053" w:history="1">
+          <w:hyperlink r:id="rId11" w:anchor="_Toc104158053" w:history="1">
             <w:r>
               <w:rPr>
                 <w:rStyle w:val="Hyperlink"/>
@@ -5129,12 +5129,12 @@
       <w:pPr>
         <w:pStyle w:val="Heading1"/>
       </w:pPr>
-      <w:bookmarkStart w:id="16" w:name="_Toc104158054"/>
+      <w:bookmarkStart w:id="9" w:name="_Toc104158054"/>
       <w:r>
         <w:lastRenderedPageBreak/>
         <w:t>DANH MỤC VIẾT TẮT</w:t>
       </w:r>
-      <w:bookmarkEnd w:id="16"/>
+      <w:bookmarkEnd w:id="9"/>
     </w:p>
     <w:p/>
     <w:p>
@@ -5146,12 +5146,12 @@
       <w:pPr>
         <w:pStyle w:val="Heading1"/>
       </w:pPr>
-      <w:bookmarkStart w:id="17" w:name="_Toc104158055"/>
+      <w:bookmarkStart w:id="10" w:name="_Toc104158055"/>
       <w:r>
         <w:lastRenderedPageBreak/>
         <w:t>DANH MỤC HÌNH ẢNH</w:t>
       </w:r>
-      <w:bookmarkEnd w:id="17"/>
+      <w:bookmarkEnd w:id="10"/>
     </w:p>
     <w:p>
       <w:pPr>
@@ -6350,12 +6350,12 @@
       <w:pPr>
         <w:pStyle w:val="Heading1"/>
       </w:pPr>
-      <w:bookmarkStart w:id="18" w:name="_Toc104158056"/>
+      <w:bookmarkStart w:id="11" w:name="_Toc104158056"/>
       <w:r>
         <w:lastRenderedPageBreak/>
         <w:t>DANH MỤC BẲNG BIỂU</w:t>
       </w:r>
-      <w:bookmarkEnd w:id="18"/>
+      <w:bookmarkEnd w:id="11"/>
     </w:p>
     <w:p>
       <w:pPr>
@@ -6744,12 +6744,12 @@
           <w:lang w:val="vi-VN"/>
         </w:rPr>
       </w:pPr>
-      <w:bookmarkStart w:id="19" w:name="_Toc104158057"/>
+      <w:bookmarkStart w:id="12" w:name="_Toc104158057"/>
       <w:r>
         <w:lastRenderedPageBreak/>
         <w:t>LỜI NÓI ĐẦU</w:t>
       </w:r>
-      <w:bookmarkEnd w:id="19"/>
+      <w:bookmarkEnd w:id="12"/>
     </w:p>
     <w:p>
       <w:pPr>
@@ -6855,7 +6855,7 @@
       <w:pPr>
         <w:pStyle w:val="Heading1"/>
       </w:pPr>
-      <w:bookmarkStart w:id="20" w:name="_Toc104158058"/>
+      <w:bookmarkStart w:id="13" w:name="_Toc104158058"/>
       <w:r>
         <w:lastRenderedPageBreak/>
         <w:t xml:space="preserve">CHƯƠNG </w:t>
@@ -6866,7 +6866,7 @@
       <w:r>
         <w:t>: TỔNG QUAN VỀ ĐỀ TÀI</w:t>
       </w:r>
-      <w:bookmarkEnd w:id="20"/>
+      <w:bookmarkEnd w:id="13"/>
     </w:p>
     <w:p>
       <w:pPr>
@@ -6876,11 +6876,11 @@
           <w:numId w:val="5"/>
         </w:numPr>
       </w:pPr>
-      <w:bookmarkStart w:id="21" w:name="_Toc104158059"/>
+      <w:bookmarkStart w:id="14" w:name="_Toc104158059"/>
       <w:r>
         <w:t>Khái niệm về máy CNC</w:t>
       </w:r>
-      <w:bookmarkEnd w:id="21"/>
+      <w:bookmarkEnd w:id="14"/>
     </w:p>
     <w:p>
       <w:pPr>
@@ -6941,7 +6941,7 @@
                     <pic:cNvPicPr/>
                   </pic:nvPicPr>
                   <pic:blipFill>
-                    <a:blip r:embed="rId11">
+                    <a:blip r:embed="rId12">
                       <a:extLst>
                         <a:ext uri="{28A0092B-C50C-407E-A947-70E740481C1C}">
                           <a14:useLocalDpi xmlns:a14="http://schemas.microsoft.com/office/drawing/2010/main" val="0"/>
@@ -6978,7 +6978,7 @@
           <w:szCs w:val="26"/>
         </w:rPr>
       </w:pPr>
-      <w:bookmarkStart w:id="22" w:name="_Toc104158096"/>
+      <w:bookmarkStart w:id="15" w:name="_Toc104158096"/>
       <w:r>
         <w:rPr>
           <w:color w:val="auto"/>
@@ -7044,13 +7044,13 @@
         </w:rPr>
         <w:t>: Hình ảnh máy CNC trong thực tế</w:t>
       </w:r>
-      <w:bookmarkEnd w:id="22"/>
+      <w:bookmarkEnd w:id="15"/>
     </w:p>
     <w:p>
       <w:pPr>
         <w:pStyle w:val="Heading2"/>
       </w:pPr>
-      <w:bookmarkStart w:id="23" w:name="_Toc104158060"/>
+      <w:bookmarkStart w:id="16" w:name="_Toc104158060"/>
       <w:r>
         <w:t xml:space="preserve">1.2 Phân loại </w:t>
       </w:r>
@@ -7060,7 +7060,7 @@
       <w:r>
         <w:t>máy CNC</w:t>
       </w:r>
-      <w:bookmarkEnd w:id="23"/>
+      <w:bookmarkEnd w:id="16"/>
     </w:p>
     <w:p>
       <w:pPr>
@@ -7168,7 +7168,7 @@
                     <pic:cNvPicPr/>
                   </pic:nvPicPr>
                   <pic:blipFill rotWithShape="1">
-                    <a:blip r:embed="rId12">
+                    <a:blip r:embed="rId13">
                       <a:extLst>
                         <a:ext uri="{28A0092B-C50C-407E-A947-70E740481C1C}">
                           <a14:useLocalDpi xmlns:a14="http://schemas.microsoft.com/office/drawing/2010/main" val="0"/>
@@ -7212,7 +7212,7 @@
           <w:szCs w:val="26"/>
         </w:rPr>
       </w:pPr>
-      <w:bookmarkStart w:id="24" w:name="_Toc104158097"/>
+      <w:bookmarkStart w:id="17" w:name="_Toc104158097"/>
       <w:r>
         <w:rPr>
           <w:color w:val="auto"/>
@@ -7278,7 +7278,7 @@
         </w:rPr>
         <w:t>: Loại máy CNC điều khiển điểm</w:t>
       </w:r>
-      <w:bookmarkEnd w:id="24"/>
+      <w:bookmarkEnd w:id="17"/>
     </w:p>
     <w:p>
       <w:pPr>
@@ -7325,7 +7325,7 @@
                     <pic:cNvPicPr/>
                   </pic:nvPicPr>
                   <pic:blipFill rotWithShape="1">
-                    <a:blip r:embed="rId13">
+                    <a:blip r:embed="rId14">
                       <a:extLst>
                         <a:ext uri="{28A0092B-C50C-407E-A947-70E740481C1C}">
                           <a14:useLocalDpi xmlns:a14="http://schemas.microsoft.com/office/drawing/2010/main" val="0"/>
@@ -7369,7 +7369,7 @@
           <w:szCs w:val="26"/>
         </w:rPr>
       </w:pPr>
-      <w:bookmarkStart w:id="25" w:name="_Toc104158098"/>
+      <w:bookmarkStart w:id="18" w:name="_Toc104158098"/>
       <w:r>
         <w:rPr>
           <w:color w:val="auto"/>
@@ -7427,7 +7427,7 @@
         </w:rPr>
         <w:t>: Loại máy CNC điều khiển đoạn thẳng</w:t>
       </w:r>
-      <w:bookmarkEnd w:id="25"/>
+      <w:bookmarkEnd w:id="18"/>
       <w:r>
         <w:br w:type="page"/>
       </w:r>
@@ -7472,7 +7472,7 @@
                     <pic:cNvPicPr/>
                   </pic:nvPicPr>
                   <pic:blipFill rotWithShape="1">
-                    <a:blip r:embed="rId14">
+                    <a:blip r:embed="rId15">
                       <a:extLst>
                         <a:ext uri="{28A0092B-C50C-407E-A947-70E740481C1C}">
                           <a14:useLocalDpi xmlns:a14="http://schemas.microsoft.com/office/drawing/2010/main" val="0"/>
@@ -7516,7 +7516,7 @@
           <w:szCs w:val="26"/>
         </w:rPr>
       </w:pPr>
-      <w:bookmarkStart w:id="26" w:name="_Toc104158099"/>
+      <w:bookmarkStart w:id="19" w:name="_Toc104158099"/>
       <w:r>
         <w:rPr>
           <w:color w:val="auto"/>
@@ -7574,27 +7574,27 @@
         </w:rPr>
         <w:t>: Loại máy CNC điều khiển đường</w:t>
       </w:r>
-      <w:bookmarkEnd w:id="26"/>
+      <w:bookmarkEnd w:id="19"/>
     </w:p>
     <w:p>
       <w:pPr>
         <w:pStyle w:val="Heading2"/>
       </w:pPr>
-      <w:bookmarkStart w:id="27" w:name="_Toc104158061"/>
+      <w:bookmarkStart w:id="20" w:name="_Toc104158061"/>
       <w:r>
         <w:t>1.3 Các đặc trưng của máy CNC</w:t>
       </w:r>
-      <w:bookmarkEnd w:id="27"/>
+      <w:bookmarkEnd w:id="20"/>
     </w:p>
     <w:p>
       <w:pPr>
         <w:pStyle w:val="Heading3"/>
       </w:pPr>
-      <w:bookmarkStart w:id="28" w:name="_Toc104158062"/>
+      <w:bookmarkStart w:id="21" w:name="_Toc104158062"/>
       <w:r>
         <w:t>1.3.1 Ưu điểm</w:t>
       </w:r>
-      <w:bookmarkEnd w:id="28"/>
+      <w:bookmarkEnd w:id="21"/>
     </w:p>
     <w:p>
       <w:pPr>
@@ -7633,11 +7633,11 @@
       <w:pPr>
         <w:pStyle w:val="Heading3"/>
       </w:pPr>
-      <w:bookmarkStart w:id="29" w:name="_Toc104158063"/>
+      <w:bookmarkStart w:id="22" w:name="_Toc104158063"/>
       <w:r>
         <w:t>1.3.2 Nhược điểm</w:t>
       </w:r>
-      <w:bookmarkEnd w:id="29"/>
+      <w:bookmarkEnd w:id="22"/>
     </w:p>
     <w:p>
       <w:pPr>
@@ -7687,7 +7687,7 @@
       <w:pPr>
         <w:pStyle w:val="Heading2"/>
       </w:pPr>
-      <w:bookmarkStart w:id="30" w:name="_Toc104158064"/>
+      <w:bookmarkStart w:id="23" w:name="_Toc104158064"/>
       <w:r>
         <w:lastRenderedPageBreak/>
         <w:t>1.</w:t>
@@ -7698,7 +7698,7 @@
       <w:r>
         <w:t xml:space="preserve"> Đề xuất giải pháp thiết kế mô hình máy vẽ CNC</w:t>
       </w:r>
-      <w:bookmarkEnd w:id="30"/>
+      <w:bookmarkEnd w:id="23"/>
     </w:p>
     <w:p>
       <w:pPr>
@@ -7799,7 +7799,7 @@
       <w:pPr>
         <w:pStyle w:val="Heading2"/>
       </w:pPr>
-      <w:bookmarkStart w:id="31" w:name="_Toc104158065"/>
+      <w:bookmarkStart w:id="24" w:name="_Toc104158065"/>
       <w:r>
         <w:t xml:space="preserve">1.5 </w:t>
       </w:r>
@@ -7809,7 +7809,7 @@
       <w:r>
         <w:t xml:space="preserve"> chương 1</w:t>
       </w:r>
-      <w:bookmarkEnd w:id="31"/>
+      <w:bookmarkEnd w:id="24"/>
     </w:p>
     <w:p>
       <w:pPr>
@@ -7852,7 +7852,7 @@
       <w:pPr>
         <w:pStyle w:val="Heading1"/>
       </w:pPr>
-      <w:bookmarkStart w:id="32" w:name="_Toc104158066"/>
+      <w:bookmarkStart w:id="25" w:name="_Toc104158066"/>
       <w:r>
         <w:lastRenderedPageBreak/>
         <w:t xml:space="preserve">CHƯƠNG </w:t>
@@ -7866,17 +7866,17 @@
       <w:r>
         <w:t xml:space="preserve"> CƠ SỞ LÝ THUYẾT</w:t>
       </w:r>
-      <w:bookmarkEnd w:id="32"/>
+      <w:bookmarkEnd w:id="25"/>
     </w:p>
     <w:p>
       <w:pPr>
         <w:pStyle w:val="Heading2"/>
       </w:pPr>
-      <w:bookmarkStart w:id="33" w:name="_Toc104158067"/>
+      <w:bookmarkStart w:id="26" w:name="_Toc104158067"/>
       <w:r>
         <w:t>2.1 Tìm hiểu về Arduino Uno R3</w:t>
       </w:r>
-      <w:bookmarkEnd w:id="33"/>
+      <w:bookmarkEnd w:id="26"/>
     </w:p>
     <w:p>
       <w:pPr>
@@ -7963,7 +7963,7 @@
                     <pic:cNvPicPr/>
                   </pic:nvPicPr>
                   <pic:blipFill>
-                    <a:blip r:embed="rId15">
+                    <a:blip r:embed="rId16">
                       <a:extLst>
                         <a:ext uri="{28A0092B-C50C-407E-A947-70E740481C1C}">
                           <a14:useLocalDpi xmlns:a14="http://schemas.microsoft.com/office/drawing/2010/main" val="0"/>
@@ -8000,7 +8000,7 @@
           <w:szCs w:val="26"/>
         </w:rPr>
       </w:pPr>
-      <w:bookmarkStart w:id="34" w:name="_Toc104158086"/>
+      <w:bookmarkStart w:id="27" w:name="_Toc104158086"/>
       <w:r>
         <w:rPr>
           <w:color w:val="auto"/>
@@ -8058,7 +8058,7 @@
         </w:rPr>
         <w:t>: Arduino Uno R3</w:t>
       </w:r>
-      <w:bookmarkEnd w:id="34"/>
+      <w:bookmarkEnd w:id="27"/>
       <w:r>
         <w:br w:type="page"/>
       </w:r>
@@ -8067,12 +8067,12 @@
       <w:pPr>
         <w:pStyle w:val="Heading3"/>
       </w:pPr>
-      <w:bookmarkStart w:id="35" w:name="_Toc104158068"/>
+      <w:bookmarkStart w:id="28" w:name="_Toc104158068"/>
       <w:r>
         <w:lastRenderedPageBreak/>
         <w:t>2.1.1 Thông số kĩ thuật của Arduino Uno R3</w:t>
       </w:r>
-      <w:bookmarkEnd w:id="35"/>
+      <w:bookmarkEnd w:id="28"/>
     </w:p>
     <w:p>
       <w:pPr>
@@ -8084,7 +8084,7 @@
           <w:szCs w:val="26"/>
         </w:rPr>
       </w:pPr>
-      <w:bookmarkStart w:id="36" w:name="_Toc104158102"/>
+      <w:bookmarkStart w:id="29" w:name="_Toc104158102"/>
       <w:r>
         <w:rPr>
           <w:color w:val="auto"/>
@@ -8142,7 +8142,7 @@
         </w:rPr>
         <w:t>: Thông số kĩ thuật của Arduino Uno R3</w:t>
       </w:r>
-      <w:bookmarkEnd w:id="36"/>
+      <w:bookmarkEnd w:id="29"/>
     </w:p>
     <w:tbl>
       <w:tblPr>
@@ -9118,12 +9118,12 @@
       <w:pPr>
         <w:pStyle w:val="Heading3"/>
       </w:pPr>
-      <w:bookmarkStart w:id="37" w:name="_Toc104158069"/>
+      <w:bookmarkStart w:id="30" w:name="_Toc104158069"/>
       <w:r>
         <w:lastRenderedPageBreak/>
         <w:t>2.1.2: Giới thiệu về chip ATmega328p</w:t>
       </w:r>
-      <w:bookmarkEnd w:id="37"/>
+      <w:bookmarkEnd w:id="30"/>
     </w:p>
     <w:p>
       <w:pPr>
@@ -9149,7 +9149,7 @@
                     <pic:cNvPicPr/>
                   </pic:nvPicPr>
                   <pic:blipFill>
-                    <a:blip r:embed="rId16" cstate="print">
+                    <a:blip r:embed="rId17" cstate="print">
                       <a:extLst>
                         <a:ext uri="{28A0092B-C50C-407E-A947-70E740481C1C}">
                           <a14:useLocalDpi xmlns:a14="http://schemas.microsoft.com/office/drawing/2010/main" val="0"/>
@@ -9186,7 +9186,7 @@
           <w:szCs w:val="26"/>
         </w:rPr>
       </w:pPr>
-      <w:bookmarkStart w:id="38" w:name="_Toc104158087"/>
+      <w:bookmarkStart w:id="31" w:name="_Toc104158087"/>
       <w:r>
         <w:rPr>
           <w:color w:val="auto"/>
@@ -9244,7 +9244,7 @@
         </w:rPr>
         <w:t>: Chip ATmega328p</w:t>
       </w:r>
-      <w:bookmarkEnd w:id="38"/>
+      <w:bookmarkEnd w:id="31"/>
     </w:p>
     <w:p>
       <w:pPr>
@@ -9463,7 +9463,7 @@
                     <pic:cNvPicPr/>
                   </pic:nvPicPr>
                   <pic:blipFill rotWithShape="1">
-                    <a:blip r:embed="rId17">
+                    <a:blip r:embed="rId18">
                       <a:extLst>
                         <a:ext uri="{28A0092B-C50C-407E-A947-70E740481C1C}">
                           <a14:useLocalDpi xmlns:a14="http://schemas.microsoft.com/office/drawing/2010/main" val="0"/>
@@ -9507,7 +9507,7 @@
           <w:szCs w:val="26"/>
         </w:rPr>
       </w:pPr>
-      <w:bookmarkStart w:id="39" w:name="_Toc104158088"/>
+      <w:bookmarkStart w:id="32" w:name="_Toc104158088"/>
       <w:r>
         <w:rPr>
           <w:color w:val="auto"/>
@@ -9565,7 +9565,7 @@
         </w:rPr>
         <w:t>: Sơ đồ chân ATmega328p</w:t>
       </w:r>
-      <w:bookmarkEnd w:id="39"/>
+      <w:bookmarkEnd w:id="32"/>
     </w:p>
     <w:p/>
     <w:p>
@@ -9578,7 +9578,7 @@
           <w:szCs w:val="26"/>
         </w:rPr>
       </w:pPr>
-      <w:bookmarkStart w:id="40" w:name="_Toc104158103"/>
+      <w:bookmarkStart w:id="33" w:name="_Toc104158103"/>
       <w:r>
         <w:rPr>
           <w:color w:val="auto"/>
@@ -9636,7 +9636,7 @@
         </w:rPr>
         <w:t>: Chức năng chân ATmega328p</w:t>
       </w:r>
-      <w:bookmarkEnd w:id="40"/>
+      <w:bookmarkEnd w:id="33"/>
     </w:p>
     <w:tbl>
       <w:tblPr>
@@ -11439,21 +11439,21 @@
       <w:pPr>
         <w:pStyle w:val="Heading2"/>
       </w:pPr>
-      <w:bookmarkStart w:id="41" w:name="_Toc104158070"/>
+      <w:bookmarkStart w:id="34" w:name="_Toc104158070"/>
       <w:r>
         <w:t>2.2 Tìm hiểu về IC ULN2003</w:t>
       </w:r>
-      <w:bookmarkEnd w:id="41"/>
+      <w:bookmarkEnd w:id="34"/>
     </w:p>
     <w:p>
       <w:pPr>
         <w:pStyle w:val="Heading3"/>
       </w:pPr>
-      <w:bookmarkStart w:id="42" w:name="_Toc104158071"/>
+      <w:bookmarkStart w:id="35" w:name="_Toc104158071"/>
       <w:r>
         <w:t>2.2.1 Giới thiệu ULN2003</w:t>
       </w:r>
-      <w:bookmarkEnd w:id="42"/>
+      <w:bookmarkEnd w:id="35"/>
     </w:p>
     <w:p>
       <w:pPr>
@@ -11576,7 +11576,7 @@
                     <pic:cNvPicPr/>
                   </pic:nvPicPr>
                   <pic:blipFill>
-                    <a:blip r:embed="rId18" cstate="print">
+                    <a:blip r:embed="rId19" cstate="print">
                       <a:extLst>
                         <a:ext uri="{28A0092B-C50C-407E-A947-70E740481C1C}">
                           <a14:useLocalDpi xmlns:a14="http://schemas.microsoft.com/office/drawing/2010/main" val="0"/>
@@ -11614,7 +11614,7 @@
           <w:szCs w:val="26"/>
         </w:rPr>
       </w:pPr>
-      <w:bookmarkStart w:id="43" w:name="_Toc104158089"/>
+      <w:bookmarkStart w:id="36" w:name="_Toc104158089"/>
       <w:r>
         <w:rPr>
           <w:color w:val="auto"/>
@@ -11672,7 +11672,7 @@
         </w:rPr>
         <w:t>: IC ULN2003</w:t>
       </w:r>
-      <w:bookmarkEnd w:id="43"/>
+      <w:bookmarkEnd w:id="36"/>
     </w:p>
     <w:p>
       <w:pPr>
@@ -11689,12 +11689,12 @@
       <w:pPr>
         <w:pStyle w:val="Heading3"/>
       </w:pPr>
-      <w:bookmarkStart w:id="44" w:name="_Toc104158072"/>
+      <w:bookmarkStart w:id="37" w:name="_Toc104158072"/>
       <w:r>
         <w:lastRenderedPageBreak/>
         <w:t>2.2.2 Sơ đồ chân ULN2003</w:t>
       </w:r>
-      <w:bookmarkEnd w:id="44"/>
+      <w:bookmarkEnd w:id="37"/>
     </w:p>
     <w:p>
       <w:pPr>
@@ -11720,7 +11720,7 @@
                     <pic:cNvPicPr/>
                   </pic:nvPicPr>
                   <pic:blipFill>
-                    <a:blip r:embed="rId19" cstate="print">
+                    <a:blip r:embed="rId20" cstate="print">
                       <a:extLst>
                         <a:ext uri="{28A0092B-C50C-407E-A947-70E740481C1C}">
                           <a14:useLocalDpi xmlns:a14="http://schemas.microsoft.com/office/drawing/2010/main" val="0"/>
@@ -11757,7 +11757,7 @@
           <w:szCs w:val="26"/>
         </w:rPr>
       </w:pPr>
-      <w:bookmarkStart w:id="45" w:name="_Toc104158090"/>
+      <w:bookmarkStart w:id="38" w:name="_Toc104158090"/>
       <w:r>
         <w:rPr>
           <w:color w:val="auto"/>
@@ -11815,7 +11815,7 @@
         </w:rPr>
         <w:t>: Sơ đồ chân IC ULN2003</w:t>
       </w:r>
-      <w:bookmarkEnd w:id="45"/>
+      <w:bookmarkEnd w:id="38"/>
     </w:p>
     <w:p/>
     <w:p>
@@ -11828,7 +11828,7 @@
           <w:szCs w:val="26"/>
         </w:rPr>
       </w:pPr>
-      <w:bookmarkStart w:id="46" w:name="_Toc104158104"/>
+      <w:bookmarkStart w:id="39" w:name="_Toc104158104"/>
       <w:r>
         <w:rPr>
           <w:color w:val="auto"/>
@@ -11886,7 +11886,7 @@
         </w:rPr>
         <w:t>: Chi tiết sơ đồ chân IC ULN2003</w:t>
       </w:r>
-      <w:bookmarkEnd w:id="46"/>
+      <w:bookmarkEnd w:id="39"/>
     </w:p>
     <w:tbl>
       <w:tblPr>
@@ -12301,12 +12301,12 @@
       <w:pPr>
         <w:pStyle w:val="Heading3"/>
       </w:pPr>
-      <w:bookmarkStart w:id="47" w:name="_Toc104158073"/>
+      <w:bookmarkStart w:id="40" w:name="_Toc104158073"/>
       <w:r>
         <w:lastRenderedPageBreak/>
         <w:t>2.2.3 Tính năng IC ULN2003</w:t>
       </w:r>
-      <w:bookmarkEnd w:id="47"/>
+      <w:bookmarkEnd w:id="40"/>
     </w:p>
     <w:p>
       <w:pPr>
@@ -12561,7 +12561,7 @@
       <w:pPr>
         <w:pStyle w:val="Heading2"/>
       </w:pPr>
-      <w:bookmarkStart w:id="48" w:name="_Toc104158074"/>
+      <w:bookmarkStart w:id="41" w:name="_Toc104158074"/>
       <w:r>
         <w:t xml:space="preserve">2.3 </w:t>
       </w:r>
@@ -12577,13 +12577,13 @@
       <w:r>
         <w:t>-48</w:t>
       </w:r>
-      <w:bookmarkEnd w:id="48"/>
+      <w:bookmarkEnd w:id="41"/>
     </w:p>
     <w:p>
       <w:pPr>
         <w:pStyle w:val="Heading3"/>
       </w:pPr>
-      <w:bookmarkStart w:id="49" w:name="_Toc104158075"/>
+      <w:bookmarkStart w:id="42" w:name="_Toc104158075"/>
       <w:r>
         <w:t>2.3.1 Giới thiệu động cơ bước 28</w:t>
       </w:r>
@@ -12593,7 +12593,7 @@
       <w:r>
         <w:t>-48 5V</w:t>
       </w:r>
-      <w:bookmarkEnd w:id="49"/>
+      <w:bookmarkEnd w:id="42"/>
     </w:p>
     <w:p>
       <w:pPr>
@@ -12657,7 +12657,7 @@
                     <pic:cNvPicPr/>
                   </pic:nvPicPr>
                   <pic:blipFill>
-                    <a:blip r:embed="rId20" cstate="print">
+                    <a:blip r:embed="rId21" cstate="print">
                       <a:extLst>
                         <a:ext uri="{28A0092B-C50C-407E-A947-70E740481C1C}">
                           <a14:useLocalDpi xmlns:a14="http://schemas.microsoft.com/office/drawing/2010/main" val="0"/>
@@ -12694,7 +12694,7 @@
           <w:szCs w:val="26"/>
         </w:rPr>
       </w:pPr>
-      <w:bookmarkStart w:id="50" w:name="_Toc104158091"/>
+      <w:bookmarkStart w:id="43" w:name="_Toc104158091"/>
       <w:r>
         <w:rPr>
           <w:color w:val="auto"/>
@@ -12752,13 +12752,13 @@
         </w:rPr>
         <w:t>: Động cơ bước 28BYJ-48</w:t>
       </w:r>
-      <w:bookmarkEnd w:id="50"/>
+      <w:bookmarkEnd w:id="43"/>
     </w:p>
     <w:p>
       <w:pPr>
         <w:pStyle w:val="Heading3"/>
       </w:pPr>
-      <w:bookmarkStart w:id="51" w:name="_Toc104158076"/>
+      <w:bookmarkStart w:id="44" w:name="_Toc104158076"/>
       <w:r>
         <w:lastRenderedPageBreak/>
         <w:t xml:space="preserve">2.3.2 </w:t>
@@ -12769,7 +12769,7 @@
       <w:r>
         <w:t xml:space="preserve"> động cơ bước 28BYJ-48</w:t>
       </w:r>
-      <w:bookmarkEnd w:id="51"/>
+      <w:bookmarkEnd w:id="44"/>
     </w:p>
     <w:p>
       <w:pPr>
@@ -12795,7 +12795,7 @@
                     <pic:cNvPicPr/>
                   </pic:nvPicPr>
                   <pic:blipFill>
-                    <a:blip r:embed="rId21">
+                    <a:blip r:embed="rId22">
                       <a:extLst>
                         <a:ext uri="{28A0092B-C50C-407E-A947-70E740481C1C}">
                           <a14:useLocalDpi xmlns:a14="http://schemas.microsoft.com/office/drawing/2010/main" val="0"/>
@@ -12832,7 +12832,7 @@
           <w:szCs w:val="26"/>
         </w:rPr>
       </w:pPr>
-      <w:bookmarkStart w:id="52" w:name="_Toc104158092"/>
+      <w:bookmarkStart w:id="45" w:name="_Toc104158092"/>
       <w:r>
         <w:rPr>
           <w:color w:val="auto"/>
@@ -12890,7 +12890,7 @@
         </w:rPr>
         <w:t>: Sơ đồ động cơ bước 28BYJ-48</w:t>
       </w:r>
-      <w:bookmarkEnd w:id="52"/>
+      <w:bookmarkEnd w:id="45"/>
     </w:p>
     <w:p/>
     <w:tbl>
@@ -13388,7 +13388,7 @@
           <w:szCs w:val="26"/>
         </w:rPr>
       </w:pPr>
-      <w:bookmarkStart w:id="53" w:name="_Toc104158105"/>
+      <w:bookmarkStart w:id="46" w:name="_Toc104158105"/>
       <w:r>
         <w:rPr>
           <w:color w:val="auto"/>
@@ -13446,7 +13446,7 @@
         </w:rPr>
         <w:t>: Mô tả động cơ bước 28BYJ-48</w:t>
       </w:r>
-      <w:bookmarkEnd w:id="53"/>
+      <w:bookmarkEnd w:id="46"/>
     </w:p>
     <w:p>
       <w:pPr>
@@ -13710,7 +13710,7 @@
           <w:szCs w:val="26"/>
         </w:rPr>
       </w:pPr>
-      <w:bookmarkStart w:id="54" w:name="_Toc104158106"/>
+      <w:bookmarkStart w:id="47" w:name="_Toc104158106"/>
       <w:r>
         <w:rPr>
           <w:color w:val="auto"/>
@@ -13768,13 +13768,13 @@
         </w:rPr>
         <w:t>: Thông số động cơ bước 28BYJ-48</w:t>
       </w:r>
-      <w:bookmarkEnd w:id="54"/>
+      <w:bookmarkEnd w:id="47"/>
     </w:p>
     <w:p>
       <w:pPr>
         <w:pStyle w:val="Heading3"/>
       </w:pPr>
-      <w:bookmarkStart w:id="55" w:name="_Toc104158077"/>
+      <w:bookmarkStart w:id="48" w:name="_Toc104158077"/>
       <w:r>
         <w:lastRenderedPageBreak/>
         <w:t xml:space="preserve">2.3.3 </w:t>
@@ -13785,7 +13785,7 @@
       <w:r>
         <w:t>ộng cơ bước sử dụng IC ULN2003</w:t>
       </w:r>
-      <w:bookmarkEnd w:id="55"/>
+      <w:bookmarkEnd w:id="48"/>
     </w:p>
     <w:p>
       <w:pPr>
@@ -13859,7 +13859,7 @@
                     <pic:cNvPicPr/>
                   </pic:nvPicPr>
                   <pic:blipFill>
-                    <a:blip r:embed="rId22">
+                    <a:blip r:embed="rId23">
                       <a:extLst>
                         <a:ext uri="{28A0092B-C50C-407E-A947-70E740481C1C}">
                           <a14:useLocalDpi xmlns:a14="http://schemas.microsoft.com/office/drawing/2010/main" val="0"/>
@@ -13896,7 +13896,7 @@
           <w:szCs w:val="26"/>
         </w:rPr>
       </w:pPr>
-      <w:bookmarkStart w:id="56" w:name="_Toc104158093"/>
+      <w:bookmarkStart w:id="49" w:name="_Toc104158093"/>
       <w:r>
         <w:rPr>
           <w:color w:val="auto"/>
@@ -13954,7 +13954,7 @@
         </w:rPr>
         <w:t>: Kết nối động cơ với IC ULN2003</w:t>
       </w:r>
-      <w:bookmarkEnd w:id="56"/>
+      <w:bookmarkEnd w:id="49"/>
     </w:p>
     <w:p>
       <w:pPr>
@@ -14000,7 +14000,7 @@
                     <pic:cNvPicPr/>
                   </pic:nvPicPr>
                   <pic:blipFill>
-                    <a:blip r:embed="rId23">
+                    <a:blip r:embed="rId24">
                       <a:extLst>
                         <a:ext uri="{28A0092B-C50C-407E-A947-70E740481C1C}">
                           <a14:useLocalDpi xmlns:a14="http://schemas.microsoft.com/office/drawing/2010/main" val="0"/>
@@ -14037,7 +14037,7 @@
           <w:szCs w:val="26"/>
         </w:rPr>
       </w:pPr>
-      <w:bookmarkStart w:id="57" w:name="_Toc104158094"/>
+      <w:bookmarkStart w:id="50" w:name="_Toc104158094"/>
       <w:r>
         <w:rPr>
           <w:color w:val="auto"/>
@@ -14095,7 +14095,7 @@
         </w:rPr>
         <w:t>: Trình tự điều khiển động cơ Half-Step</w:t>
       </w:r>
-      <w:bookmarkEnd w:id="57"/>
+      <w:bookmarkEnd w:id="50"/>
     </w:p>
     <w:p>
       <w:r>
@@ -14175,11 +14175,11 @@
       <w:pPr>
         <w:pStyle w:val="Heading2"/>
       </w:pPr>
-      <w:bookmarkStart w:id="58" w:name="_Toc104158078"/>
+      <w:bookmarkStart w:id="51" w:name="_Toc104158078"/>
       <w:r>
         <w:t>2.4 Động cơ Servo</w:t>
       </w:r>
-      <w:bookmarkEnd w:id="58"/>
+      <w:bookmarkEnd w:id="51"/>
     </w:p>
     <w:p>
       <w:pPr>
@@ -14240,7 +14240,7 @@
                     <pic:cNvPicPr/>
                   </pic:nvPicPr>
                   <pic:blipFill>
-                    <a:blip r:embed="rId24">
+                    <a:blip r:embed="rId25">
                       <a:extLst>
                         <a:ext uri="{28A0092B-C50C-407E-A947-70E740481C1C}">
                           <a14:useLocalDpi xmlns:a14="http://schemas.microsoft.com/office/drawing/2010/main" val="0"/>
@@ -14277,7 +14277,7 @@
           <w:szCs w:val="26"/>
         </w:rPr>
       </w:pPr>
-      <w:bookmarkStart w:id="59" w:name="_Toc104158095"/>
+      <w:bookmarkStart w:id="52" w:name="_Toc104158095"/>
       <w:r>
         <w:rPr>
           <w:color w:val="auto"/>
@@ -14335,7 +14335,7 @@
         </w:rPr>
         <w:t>: Động cơ Servo</w:t>
       </w:r>
-      <w:bookmarkEnd w:id="59"/>
+      <w:bookmarkEnd w:id="52"/>
     </w:p>
     <w:p>
       <w:pPr>
@@ -14431,7 +14431,7 @@
       <w:pPr>
         <w:pStyle w:val="Heading2"/>
       </w:pPr>
-      <w:bookmarkStart w:id="60" w:name="_Toc104158079"/>
+      <w:bookmarkStart w:id="53" w:name="_Toc104158079"/>
       <w:r>
         <w:t>2.</w:t>
       </w:r>
@@ -14441,7 +14441,7 @@
       <w:r>
         <w:t xml:space="preserve"> Kết luận chương 2</w:t>
       </w:r>
-      <w:bookmarkEnd w:id="60"/>
+      <w:bookmarkEnd w:id="53"/>
     </w:p>
     <w:p>
       <w:pPr>
@@ -14469,12 +14469,12 @@
       <w:pPr>
         <w:pStyle w:val="Heading1"/>
       </w:pPr>
-      <w:bookmarkStart w:id="61" w:name="_Toc104158080"/>
+      <w:bookmarkStart w:id="54" w:name="_Toc104158080"/>
       <w:r>
         <w:lastRenderedPageBreak/>
         <w:t>CHƯƠNG 3: THIẾT KẾ HỆ THỐNG</w:t>
       </w:r>
-      <w:bookmarkEnd w:id="61"/>
+      <w:bookmarkEnd w:id="54"/>
     </w:p>
     <w:p>
       <w:pPr>
@@ -14508,7 +14508,7 @@
                     <pic:cNvPicPr/>
                   </pic:nvPicPr>
                   <pic:blipFill>
-                    <a:blip r:embed="rId25">
+                    <a:blip r:embed="rId26">
                       <a:extLst>
                         <a:ext uri="{28A0092B-C50C-407E-A947-70E740481C1C}">
                           <a14:useLocalDpi xmlns:a14="http://schemas.microsoft.com/office/drawing/2010/main" val="0"/>
@@ -14607,7 +14607,7 @@
       <w:pPr>
         <w:pStyle w:val="Heading2"/>
       </w:pPr>
-      <w:bookmarkStart w:id="62" w:name="_Toc104158081"/>
+      <w:bookmarkStart w:id="55" w:name="_Toc104158081"/>
       <w:r>
         <w:t>3.</w:t>
       </w:r>
@@ -14617,7 +14617,7 @@
       <w:r>
         <w:t xml:space="preserve"> Thiết kế </w:t>
       </w:r>
-      <w:bookmarkEnd w:id="62"/>
+      <w:bookmarkEnd w:id="55"/>
       <w:r>
         <w:t>phần cứng</w:t>
       </w:r>
@@ -14688,7 +14688,7 @@
                     </pic:cNvPicPr>
                   </pic:nvPicPr>
                   <pic:blipFill>
-                    <a:blip r:embed="rId26" cstate="print">
+                    <a:blip r:embed="rId27" cstate="print">
                       <a:extLst>
                         <a:ext uri="{28A0092B-C50C-407E-A947-70E740481C1C}">
                           <a14:useLocalDpi xmlns:a14="http://schemas.microsoft.com/office/drawing/2010/main" val="0"/>
@@ -15005,7 +15005,7 @@
                     <pic:cNvPicPr/>
                   </pic:nvPicPr>
                   <pic:blipFill>
-                    <a:blip r:embed="rId27">
+                    <a:blip r:embed="rId28">
                       <a:extLst>
                         <a:ext uri="{28A0092B-C50C-407E-A947-70E740481C1C}">
                           <a14:useLocalDpi xmlns:a14="http://schemas.microsoft.com/office/drawing/2010/main" val="0"/>
@@ -15342,7 +15342,7 @@
                     <pic:cNvPicPr/>
                   </pic:nvPicPr>
                   <pic:blipFill>
-                    <a:blip r:embed="rId28">
+                    <a:blip r:embed="rId29">
                       <a:extLst>
                         <a:ext uri="{28A0092B-C50C-407E-A947-70E740481C1C}">
                           <a14:useLocalDpi xmlns:a14="http://schemas.microsoft.com/office/drawing/2010/main" val="0"/>
@@ -15379,7 +15379,7 @@
           <w:szCs w:val="26"/>
         </w:rPr>
       </w:pPr>
-      <w:bookmarkStart w:id="63" w:name="_Toc104158100"/>
+      <w:bookmarkStart w:id="56" w:name="_Toc104158100"/>
       <w:r>
         <w:rPr>
           <w:color w:val="auto"/>
@@ -15445,7 +15445,7 @@
         </w:rPr>
         <w:t xml:space="preserve"> hệ thống</w:t>
       </w:r>
-      <w:bookmarkEnd w:id="63"/>
+      <w:bookmarkEnd w:id="56"/>
     </w:p>
     <w:p>
       <w:r>
@@ -15457,7 +15457,7 @@
         <w:pStyle w:val="ListParagraph"/>
         <w:numPr>
           <w:ilvl w:val="0"/>
-          <w:numId w:val="19"/>
+          <w:numId w:val="25"/>
         </w:numPr>
       </w:pPr>
       <w:r>
@@ -15484,7 +15484,7 @@
         <w:pStyle w:val="ListParagraph"/>
         <w:numPr>
           <w:ilvl w:val="0"/>
-          <w:numId w:val="13"/>
+          <w:numId w:val="25"/>
         </w:numPr>
       </w:pPr>
       <w:r>
@@ -15511,7 +15511,7 @@
         <w:pStyle w:val="ListParagraph"/>
         <w:numPr>
           <w:ilvl w:val="0"/>
-          <w:numId w:val="13"/>
+          <w:numId w:val="25"/>
         </w:numPr>
       </w:pPr>
       <w:r>
@@ -15529,7 +15529,7 @@
         <w:pStyle w:val="ListParagraph"/>
         <w:numPr>
           <w:ilvl w:val="0"/>
-          <w:numId w:val="13"/>
+          <w:numId w:val="25"/>
         </w:numPr>
       </w:pPr>
       <w:r>
@@ -15548,7 +15548,7 @@
         <w:pStyle w:val="ListParagraph"/>
         <w:numPr>
           <w:ilvl w:val="0"/>
-          <w:numId w:val="13"/>
+          <w:numId w:val="25"/>
         </w:numPr>
       </w:pPr>
       <w:r>
@@ -15565,7 +15565,7 @@
       <w:pPr>
         <w:pStyle w:val="Heading3"/>
       </w:pPr>
-      <w:bookmarkStart w:id="64" w:name="_Toc104158082"/>
+      <w:bookmarkStart w:id="57" w:name="_Toc104158082"/>
       <w:r>
         <w:t>3.</w:t>
       </w:r>
@@ -15584,7 +15584,7 @@
       <w:r>
         <w:t xml:space="preserve"> mạch in</w:t>
       </w:r>
-      <w:bookmarkEnd w:id="64"/>
+      <w:bookmarkEnd w:id="57"/>
     </w:p>
     <w:p>
       <w:pPr>
@@ -15595,9 +15595,9 @@
           <w:noProof/>
         </w:rPr>
         <w:drawing>
-          <wp:inline distT="0" distB="0" distL="0" distR="0" wp14:anchorId="3AA64B44" wp14:editId="51C838E5">
-            <wp:extent cx="4391025" cy="2733675"/>
-            <wp:effectExtent l="0" t="0" r="9525" b="9525"/>
+          <wp:inline distT="0" distB="0" distL="0" distR="0" wp14:anchorId="3AA64B44" wp14:editId="04CC4BEB">
+            <wp:extent cx="5951599" cy="3705225"/>
+            <wp:effectExtent l="0" t="0" r="0" b="0"/>
             <wp:docPr id="19" name="Picture 19" descr="Logo&#10;&#10;Description automatically generated"/>
             <wp:cNvGraphicFramePr>
               <a:graphicFrameLocks xmlns:a="http://schemas.openxmlformats.org/drawingml/2006/main" noChangeAspect="1"/>
@@ -15610,7 +15610,7 @@
                     <pic:cNvPicPr/>
                   </pic:nvPicPr>
                   <pic:blipFill rotWithShape="1">
-                    <a:blip r:embed="rId29" cstate="print">
+                    <a:blip r:embed="rId30" cstate="print">
                       <a:extLst>
                         <a:ext uri="{28A0092B-C50C-407E-A947-70E740481C1C}">
                           <a14:useLocalDpi xmlns:a14="http://schemas.microsoft.com/office/drawing/2010/main" val="0"/>
@@ -15623,7 +15623,7 @@
                   <pic:spPr bwMode="auto">
                     <a:xfrm>
                       <a:off x="0" y="0"/>
-                      <a:ext cx="4393968" cy="2735507"/>
+                      <a:ext cx="5970128" cy="3716761"/>
                     </a:xfrm>
                     <a:prstGeom prst="rect">
                       <a:avLst/>
@@ -15654,7 +15654,7 @@
           <w:szCs w:val="26"/>
         </w:rPr>
       </w:pPr>
-      <w:bookmarkStart w:id="65" w:name="_Toc104158101"/>
+      <w:bookmarkStart w:id="58" w:name="_Toc104158101"/>
       <w:r>
         <w:rPr>
           <w:color w:val="auto"/>
@@ -15712,7 +15712,7 @@
         </w:rPr>
         <w:t>: Mạch in 2D</w:t>
       </w:r>
-      <w:bookmarkEnd w:id="65"/>
+      <w:bookmarkEnd w:id="58"/>
     </w:p>
     <w:p>
       <w:r>
@@ -15736,7 +15736,7 @@
                     <pic:cNvPicPr/>
                   </pic:nvPicPr>
                   <pic:blipFill>
-                    <a:blip r:embed="rId30">
+                    <a:blip r:embed="rId31">
                       <a:extLst>
                         <a:ext uri="{28A0092B-C50C-407E-A947-70E740481C1C}">
                           <a14:useLocalDpi xmlns:a14="http://schemas.microsoft.com/office/drawing/2010/main" val="0"/>
@@ -15835,7 +15835,7 @@
       <w:pPr>
         <w:pStyle w:val="Heading2"/>
       </w:pPr>
-      <w:bookmarkStart w:id="66" w:name="_Toc104158083"/>
+      <w:bookmarkStart w:id="59" w:name="_Toc104158083"/>
       <w:r>
         <w:t>3.</w:t>
       </w:r>
@@ -15845,13 +15845,13 @@
       <w:r>
         <w:t xml:space="preserve"> Lập trình vi điều khiển</w:t>
       </w:r>
-      <w:bookmarkEnd w:id="66"/>
+      <w:bookmarkEnd w:id="59"/>
     </w:p>
     <w:p>
       <w:pPr>
         <w:pStyle w:val="Heading3"/>
       </w:pPr>
-      <w:bookmarkStart w:id="67" w:name="_Toc104158084"/>
+      <w:bookmarkStart w:id="60" w:name="_Toc104158084"/>
       <w:r>
         <w:t>3.</w:t>
       </w:r>
@@ -15867,7 +15867,7 @@
       <w:r>
         <w:t>hương trình điều khiển giao tiếp giữa máy tính và máy vẽ CNC</w:t>
       </w:r>
-      <w:bookmarkEnd w:id="67"/>
+      <w:bookmarkEnd w:id="60"/>
     </w:p>
     <w:p>
       <w:pPr>
@@ -16001,7 +16001,7 @@
           <w:bCs/>
         </w:rPr>
       </w:pPr>
-      <w:bookmarkStart w:id="68" w:name="_Toc104158085"/>
+      <w:bookmarkStart w:id="61" w:name="_Toc104158085"/>
       <w:r>
         <w:br w:type="page"/>
       </w:r>
@@ -16020,7 +16020,7 @@
       <w:r>
         <w:t xml:space="preserve">.2 </w:t>
       </w:r>
-      <w:bookmarkEnd w:id="68"/>
+      <w:bookmarkEnd w:id="61"/>
       <w:r>
         <w:t>Phần mềm lập trình Arduino</w:t>
       </w:r>
@@ -16204,7 +16204,7 @@
                     <pic:cNvPicPr/>
                   </pic:nvPicPr>
                   <pic:blipFill>
-                    <a:blip r:embed="rId31">
+                    <a:blip r:embed="rId32">
                       <a:extLst>
                         <a:ext uri="{28A0092B-C50C-407E-A947-70E740481C1C}">
                           <a14:useLocalDpi xmlns:a14="http://schemas.microsoft.com/office/drawing/2010/main" val="0"/>
@@ -16577,7 +16577,7 @@
       <w:r>
         <w:t xml:space="preserve">Truy cập vào địa chỉ </w:t>
       </w:r>
-      <w:hyperlink r:id="rId32" w:history="1">
+      <w:hyperlink r:id="rId33" w:history="1">
         <w:r>
           <w:rPr>
             <w:rStyle w:val="Hyperlink"/>
@@ -16590,14 +16590,17 @@
       </w:r>
     </w:p>
     <w:p>
+      <w:pPr>
+        <w:jc w:val="center"/>
+      </w:pPr>
       <w:r>
         <w:rPr>
           <w:noProof/>
         </w:rPr>
         <w:drawing>
-          <wp:inline distT="0" distB="0" distL="0" distR="0" wp14:anchorId="337CB1FC" wp14:editId="30D258F4">
-            <wp:extent cx="5972175" cy="3685540"/>
-            <wp:effectExtent l="0" t="0" r="9525" b="0"/>
+          <wp:inline distT="0" distB="0" distL="0" distR="0" wp14:anchorId="337CB1FC" wp14:editId="60AF733C">
+            <wp:extent cx="4810126" cy="2968418"/>
+            <wp:effectExtent l="0" t="0" r="0" b="3810"/>
             <wp:docPr id="24" name="Picture 24" descr="A screenshot of a computer&#10;&#10;Description automatically generated with medium confidence"/>
             <wp:cNvGraphicFramePr>
               <a:graphicFrameLocks xmlns:a="http://schemas.openxmlformats.org/drawingml/2006/main" noChangeAspect="1"/>
@@ -16610,7 +16613,7 @@
                     <pic:cNvPicPr/>
                   </pic:nvPicPr>
                   <pic:blipFill>
-                    <a:blip r:embed="rId33">
+                    <a:blip r:embed="rId34">
                       <a:extLst>
                         <a:ext uri="{28A0092B-C50C-407E-A947-70E740481C1C}">
                           <a14:useLocalDpi xmlns:a14="http://schemas.microsoft.com/office/drawing/2010/main" val="0"/>
@@ -16624,7 +16627,7 @@
                   <pic:spPr>
                     <a:xfrm>
                       <a:off x="0" y="0"/>
-                      <a:ext cx="5972175" cy="3685540"/>
+                      <a:ext cx="4824897" cy="2977533"/>
                     </a:xfrm>
                     <a:prstGeom prst="rect">
                       <a:avLst/>
@@ -16781,7 +16784,7 @@
                     <pic:cNvPicPr/>
                   </pic:nvPicPr>
                   <pic:blipFill rotWithShape="1">
-                    <a:blip r:embed="rId34">
+                    <a:blip r:embed="rId35">
                       <a:extLst>
                         <a:ext uri="{28A0092B-C50C-407E-A947-70E740481C1C}">
                           <a14:useLocalDpi xmlns:a14="http://schemas.microsoft.com/office/drawing/2010/main" val="0"/>
@@ -17018,7 +17021,7 @@
                     <pic:cNvPicPr/>
                   </pic:nvPicPr>
                   <pic:blipFill rotWithShape="1">
-                    <a:blip r:embed="rId35">
+                    <a:blip r:embed="rId36">
                       <a:extLst>
                         <a:ext uri="{28A0092B-C50C-407E-A947-70E740481C1C}">
                           <a14:useLocalDpi xmlns:a14="http://schemas.microsoft.com/office/drawing/2010/main" val="0"/>
@@ -17149,15 +17152,18 @@
       </w:pPr>
     </w:p>
     <w:p>
+      <w:pPr>
+        <w:jc w:val="center"/>
+      </w:pPr>
       <w:r>
         <w:rPr>
           <w:noProof/>
         </w:rPr>
         <w:lastRenderedPageBreak/>
         <w:drawing>
-          <wp:inline distT="0" distB="0" distL="0" distR="0" wp14:anchorId="46714BCF" wp14:editId="3E882584">
-            <wp:extent cx="5972175" cy="4530090"/>
-            <wp:effectExtent l="0" t="0" r="9525" b="3810"/>
+          <wp:inline distT="0" distB="0" distL="0" distR="0" wp14:anchorId="46714BCF" wp14:editId="40E6873B">
+            <wp:extent cx="4424680" cy="3356266"/>
+            <wp:effectExtent l="0" t="0" r="0" b="0"/>
             <wp:docPr id="27" name="Picture 27" descr="Graphical user interface, text, application, email&#10;&#10;Description automatically generated"/>
             <wp:cNvGraphicFramePr>
               <a:graphicFrameLocks xmlns:a="http://schemas.openxmlformats.org/drawingml/2006/main" noChangeAspect="1"/>
@@ -17170,7 +17176,7 @@
                     <pic:cNvPicPr/>
                   </pic:nvPicPr>
                   <pic:blipFill rotWithShape="1">
-                    <a:blip r:embed="rId36">
+                    <a:blip r:embed="rId37">
                       <a:extLst>
                         <a:ext uri="{28A0092B-C50C-407E-A947-70E740481C1C}">
                           <a14:useLocalDpi xmlns:a14="http://schemas.microsoft.com/office/drawing/2010/main" val="0"/>
@@ -17183,7 +17189,7 @@
                   <pic:spPr bwMode="auto">
                     <a:xfrm>
                       <a:off x="0" y="0"/>
-                      <a:ext cx="5972175" cy="4530090"/>
+                      <a:ext cx="4444471" cy="3371278"/>
                     </a:xfrm>
                     <a:prstGeom prst="rect">
                       <a:avLst/>
@@ -17367,7 +17373,7 @@
                     <pic:cNvPicPr/>
                   </pic:nvPicPr>
                   <pic:blipFill rotWithShape="1">
-                    <a:blip r:embed="rId37">
+                    <a:blip r:embed="rId38">
                       <a:extLst>
                         <a:ext uri="{28A0092B-C50C-407E-A947-70E740481C1C}">
                           <a14:useLocalDpi xmlns:a14="http://schemas.microsoft.com/office/drawing/2010/main" val="0"/>
@@ -17469,9 +17475,995 @@
         <w:t>: Chọn mạch cần nạp chương trình</w:t>
       </w:r>
     </w:p>
-    <w:p/>
+    <w:p>
+      <w:pPr>
+        <w:pStyle w:val="ListParagraph"/>
+        <w:numPr>
+          <w:ilvl w:val="0"/>
+          <w:numId w:val="26"/>
+        </w:numPr>
+      </w:pPr>
+      <w:r>
+        <w:t xml:space="preserve">Kết nối Arduino Uno với máy tính, tiếp theo chọn “Tool” </w:t>
+      </w:r>
+      <w:r>
+        <w:rPr>
+          <w:rFonts w:cs="Times New Roman"/>
+        </w:rPr>
+        <w:t>→</w:t>
+      </w:r>
+      <w:r>
+        <w:t xml:space="preserve"> chọn “Port” </w:t>
+      </w:r>
+      <w:r>
+        <w:rPr>
+          <w:rFonts w:cs="Times New Roman"/>
+        </w:rPr>
+        <w:t>→</w:t>
+      </w:r>
+      <w:r>
+        <w:t xml:space="preserve"> chọn cổng kết giữa Arduino với máy tính, mặc định sẽ là cổng COM3.</w:t>
+      </w:r>
+    </w:p>
+    <w:p>
+      <w:pPr>
+        <w:pStyle w:val="ListParagraph"/>
+        <w:numPr>
+          <w:ilvl w:val="0"/>
+          <w:numId w:val="26"/>
+        </w:numPr>
+      </w:pPr>
+      <w:r>
+        <w:t>Tiếp theo, tiến hành nạp chương trình vào Arduino, tích vào nút “Upload” góc trái màn hình.</w:t>
+      </w:r>
+    </w:p>
+    <w:p>
+      <w:pPr>
+        <w:rPr>
+          <w:color w:val="FF0000"/>
+        </w:rPr>
+      </w:pPr>
+      <w:r>
+        <w:rPr>
+          <w:color w:val="FF0000"/>
+        </w:rPr>
+        <w:lastRenderedPageBreak/>
+        <w:t>Bổ sung hình ảnh</w:t>
+      </w:r>
+    </w:p>
+    <w:p>
+      <w:pPr>
+        <w:pStyle w:val="Heading2"/>
+      </w:pPr>
+      <w:r>
+        <w:t>3.4 Phần mềm tạo G-code</w:t>
+      </w:r>
+    </w:p>
+    <w:p>
+      <w:pPr>
+        <w:pStyle w:val="Heading3"/>
+      </w:pPr>
+      <w:r>
+        <w:t xml:space="preserve">3.4.1 </w:t>
+      </w:r>
+      <w:r>
+        <w:t>Giới thiệu về p</w:t>
+      </w:r>
+      <w:r>
+        <w:t>hần mềm Inkscape</w:t>
+      </w:r>
+    </w:p>
+    <w:p>
+      <w:pPr>
+        <w:ind w:firstLine="720"/>
+        <w:rPr>
+          <w:rFonts w:cs="Times New Roman"/>
+          <w:color w:val="auto"/>
+          <w:shd w:val="clear" w:color="auto" w:fill="FFFFFF"/>
+        </w:rPr>
+      </w:pPr>
+      <w:r>
+        <w:rPr>
+          <w:rFonts w:cs="Times New Roman"/>
+          <w:color w:val="auto"/>
+          <w:shd w:val="clear" w:color="auto" w:fill="FFFFFF"/>
+        </w:rPr>
+        <w:t>Inkscape là một trình soạn thảo đồ họa vector nguồn mở phổ biến có thể được sử dụng với máy cắt laser và các loại máy vẽ, sử dụng biên dạng 2d khác. Là phần mềm miễn phí, nên có thể tải về và cài đặt cực kỳ dễ dàng.</w:t>
+      </w:r>
+    </w:p>
+    <w:p>
+      <w:pPr>
+        <w:ind w:firstLine="720"/>
+        <w:rPr>
+          <w:rFonts w:cs="Times New Roman"/>
+          <w:color w:val="auto"/>
+          <w:szCs w:val="26"/>
+        </w:rPr>
+      </w:pPr>
+      <w:r>
+        <w:rPr>
+          <w:rFonts w:cs="Times New Roman"/>
+          <w:color w:val="auto"/>
+          <w:szCs w:val="26"/>
+        </w:rPr>
+        <w:t>Các tính năng được hỗ trợ bao gồm: hình dạng, nét vẽ, văn bản, điểm đánh dấu, bản sao, kết hợp kênh alpha, phép biến đổi, độ dốc, mẫu và nhóm. Inkscape cũng hỗ trợ chỉnh sửa các nút, các lớp, các thao tác phức tạp với các nét vẽ, vector hóa các tệp đồ họa, văn bản trong các nét vẽ, căn chỉnh văn bản, chỉnh sửa XML trực tiếp và hơn thế nữa. Nó có thể nhập các định dạng như Postscript, EPS, JPEG, PNG, TIFF và xuất PNG cũng như nhiều định dạng dựa trên vector.</w:t>
+      </w:r>
+    </w:p>
+    <w:p>
+      <w:pPr>
+        <w:jc w:val="center"/>
+        <w:rPr>
+          <w:rFonts w:cs="Times New Roman"/>
+          <w:color w:val="auto"/>
+          <w:szCs w:val="26"/>
+        </w:rPr>
+      </w:pPr>
+      <w:r>
+        <w:rPr>
+          <w:rFonts w:cs="Times New Roman"/>
+          <w:noProof/>
+          <w:color w:val="auto"/>
+          <w:szCs w:val="26"/>
+        </w:rPr>
+        <w:drawing>
+          <wp:inline distT="0" distB="0" distL="0" distR="0" wp14:anchorId="5A78FFA6" wp14:editId="7A09F3A8">
+            <wp:extent cx="5476876" cy="2952446"/>
+            <wp:effectExtent l="0" t="0" r="0" b="635"/>
+            <wp:docPr id="17" name="Picture 17" descr="Graphical user interface, text, application, Word&#10;&#10;Description automatically generated"/>
+            <wp:cNvGraphicFramePr>
+              <a:graphicFrameLocks xmlns:a="http://schemas.openxmlformats.org/drawingml/2006/main" noChangeAspect="1"/>
+            </wp:cNvGraphicFramePr>
+            <a:graphic xmlns:a="http://schemas.openxmlformats.org/drawingml/2006/main">
+              <a:graphicData uri="http://schemas.openxmlformats.org/drawingml/2006/picture">
+                <pic:pic xmlns:pic="http://schemas.openxmlformats.org/drawingml/2006/picture">
+                  <pic:nvPicPr>
+                    <pic:cNvPr id="17" name="Picture 17" descr="Graphical user interface, text, application, Word&#10;&#10;Description automatically generated"/>
+                    <pic:cNvPicPr/>
+                  </pic:nvPicPr>
+                  <pic:blipFill rotWithShape="1">
+                    <a:blip r:embed="rId39" cstate="print">
+                      <a:extLst>
+                        <a:ext uri="{28A0092B-C50C-407E-A947-70E740481C1C}">
+                          <a14:useLocalDpi xmlns:a14="http://schemas.microsoft.com/office/drawing/2010/main" val="0"/>
+                        </a:ext>
+                      </a:extLst>
+                    </a:blip>
+                    <a:srcRect b="4123"/>
+                    <a:stretch/>
+                  </pic:blipFill>
+                  <pic:spPr bwMode="auto">
+                    <a:xfrm>
+                      <a:off x="0" y="0"/>
+                      <a:ext cx="5482486" cy="2955470"/>
+                    </a:xfrm>
+                    <a:prstGeom prst="rect">
+                      <a:avLst/>
+                    </a:prstGeom>
+                    <a:ln>
+                      <a:noFill/>
+                    </a:ln>
+                    <a:extLst>
+                      <a:ext uri="{53640926-AAD7-44D8-BBD7-CCE9431645EC}">
+                        <a14:shadowObscured xmlns:a14="http://schemas.microsoft.com/office/drawing/2010/main"/>
+                      </a:ext>
+                    </a:extLst>
+                  </pic:spPr>
+                </pic:pic>
+              </a:graphicData>
+            </a:graphic>
+          </wp:inline>
+        </w:drawing>
+      </w:r>
+    </w:p>
+    <w:p>
+      <w:pPr>
+        <w:pStyle w:val="Caption"/>
+        <w:jc w:val="center"/>
+        <w:rPr>
+          <w:color w:val="auto"/>
+          <w:sz w:val="26"/>
+          <w:szCs w:val="26"/>
+        </w:rPr>
+      </w:pPr>
+      <w:r>
+        <w:rPr>
+          <w:color w:val="auto"/>
+          <w:sz w:val="26"/>
+          <w:szCs w:val="26"/>
+        </w:rPr>
+        <w:t xml:space="preserve">Hình 3. </w:t>
+      </w:r>
+      <w:r>
+        <w:rPr>
+          <w:color w:val="auto"/>
+          <w:sz w:val="26"/>
+          <w:szCs w:val="26"/>
+        </w:rPr>
+        <w:fldChar w:fldCharType="begin"/>
+      </w:r>
+      <w:r>
+        <w:rPr>
+          <w:color w:val="auto"/>
+          <w:sz w:val="26"/>
+          <w:szCs w:val="26"/>
+        </w:rPr>
+        <w:instrText xml:space="preserve"> SEQ Hình_3. \* ARABIC </w:instrText>
+      </w:r>
+      <w:r>
+        <w:rPr>
+          <w:color w:val="auto"/>
+          <w:sz w:val="26"/>
+          <w:szCs w:val="26"/>
+        </w:rPr>
+        <w:fldChar w:fldCharType="separate"/>
+      </w:r>
+      <w:r>
+        <w:rPr>
+          <w:noProof/>
+          <w:color w:val="auto"/>
+          <w:sz w:val="26"/>
+          <w:szCs w:val="26"/>
+        </w:rPr>
+        <w:t>13</w:t>
+      </w:r>
+      <w:r>
+        <w:rPr>
+          <w:color w:val="auto"/>
+          <w:sz w:val="26"/>
+          <w:szCs w:val="26"/>
+        </w:rPr>
+        <w:fldChar w:fldCharType="end"/>
+      </w:r>
+      <w:r>
+        <w:rPr>
+          <w:color w:val="auto"/>
+          <w:sz w:val="26"/>
+          <w:szCs w:val="26"/>
+        </w:rPr>
+        <w:t>: Giao diện làm việc của Inkscape</w:t>
+      </w:r>
+    </w:p>
+    <w:p>
+      <w:pPr>
+        <w:pStyle w:val="Heading3"/>
+      </w:pPr>
+      <w:r>
+        <w:t>3.4.2 Cài đặt phần mềm và sử dụng</w:t>
+      </w:r>
+    </w:p>
+    <w:p>
+      <w:pPr>
+        <w:ind w:firstLine="720"/>
+      </w:pPr>
+      <w:r>
+        <w:t xml:space="preserve">Truy cập vào đường dẫn </w:t>
+      </w:r>
+      <w:hyperlink r:id="rId40" w:history="1">
+        <w:r>
+          <w:rPr>
+            <w:rStyle w:val="Hyperlink"/>
+          </w:rPr>
+          <w:t>https://inkscape.org/release/inkscape-0.48.5/</w:t>
+        </w:r>
+      </w:hyperlink>
+      <w:r>
+        <w:t xml:space="preserve"> để tải phần mềm, sau khi cài đặt, chúng ta phải thêm chương trình G-code mở rộng để có thể tạo tệp G-code.</w:t>
+      </w:r>
+    </w:p>
+    <w:p>
+      <w:pPr>
+        <w:ind w:firstLine="720"/>
+      </w:pPr>
+      <w:r>
+        <w:lastRenderedPageBreak/>
+        <w:t>Sau khi đã tải và cài đặt phần mềm (theo hướng dẫn) chúng ta mở phần mềm lên và cài đặt môi trường làm việc.</w:t>
+      </w:r>
+    </w:p>
+    <w:p>
+      <w:pPr>
+        <w:ind w:firstLine="720"/>
+      </w:pPr>
+      <w:r>
+        <w:t xml:space="preserve">Để tạo một file làm việc mới, ta bấm chọn “File” </w:t>
+      </w:r>
+      <w:r>
+        <w:rPr>
+          <w:rFonts w:cs="Times New Roman"/>
+        </w:rPr>
+        <w:t>→</w:t>
+      </w:r>
+      <w:r>
+        <w:t xml:space="preserve"> “New” </w:t>
+      </w:r>
+      <w:r>
+        <w:rPr>
+          <w:rFonts w:cs="Times New Roman"/>
+        </w:rPr>
+        <w:t>→</w:t>
+      </w:r>
+      <w:r>
+        <w:t xml:space="preserve"> “Default” để tạo một môi trường làm việc mới.</w:t>
+      </w:r>
+    </w:p>
+    <w:p>
+      <w:pPr>
+        <w:ind w:firstLine="720"/>
+      </w:pPr>
+      <w:r>
+        <w:t xml:space="preserve">Sau đó </w:t>
+      </w:r>
+      <w:r>
+        <w:t xml:space="preserve">vào “File” </w:t>
+      </w:r>
+      <w:r>
+        <w:rPr>
+          <w:rFonts w:cs="Times New Roman"/>
+        </w:rPr>
+        <w:t>→</w:t>
+      </w:r>
+      <w:r>
+        <w:t xml:space="preserve"> “Document Properties”</w:t>
+      </w:r>
+      <w:r>
+        <w:t xml:space="preserve"> và</w:t>
+      </w:r>
+      <w:r>
+        <w:t xml:space="preserve"> </w:t>
+      </w:r>
+      <w:r>
+        <w:t>tùy chỉnh các thông số như sau:</w:t>
+      </w:r>
+    </w:p>
+    <w:p>
+      <w:pPr>
+        <w:pStyle w:val="ListParagraph"/>
+        <w:numPr>
+          <w:ilvl w:val="0"/>
+          <w:numId w:val="27"/>
+        </w:numPr>
+      </w:pPr>
+      <w:r>
+        <w:t>Đơn vị: chuyển đơn vị làm việc từ px sang mm.</w:t>
+      </w:r>
+    </w:p>
+    <w:p>
+      <w:pPr>
+        <w:pStyle w:val="ListParagraph"/>
+        <w:numPr>
+          <w:ilvl w:val="0"/>
+          <w:numId w:val="27"/>
+        </w:numPr>
+        <w:rPr>
+          <w:color w:val="auto"/>
+          <w:szCs w:val="26"/>
+        </w:rPr>
+      </w:pPr>
+      <w:r>
+        <w:t>Kích thước vùng làm việc</w:t>
+      </w:r>
+      <w:r>
+        <w:rPr>
+          <w:color w:val="auto"/>
+        </w:rPr>
+        <w:t xml:space="preserve">: </w:t>
+      </w:r>
+      <w:r>
+        <w:rPr>
+          <w:color w:val="auto"/>
+          <w:szCs w:val="26"/>
+          <w:lang w:val="vi-VN"/>
+        </w:rPr>
+        <w:t>Là kích thước của phôi, thông thường thì ta sẽ cho kích thước của phôi nhỏ hơn kích thước của mặt bàn. (Ví dụ : mặt bàn có kích thước dài 15cm và rộng là 21cm thì ta chọn kích thước của vùng làm việc là dài 14cm và rộng là 15cm.)</w:t>
+      </w:r>
+      <w:r>
+        <w:rPr>
+          <w:color w:val="auto"/>
+          <w:szCs w:val="26"/>
+        </w:rPr>
+        <w:t>. Ở đây em sẽ ch</w:t>
+      </w:r>
+      <w:r>
+        <w:rPr>
+          <w:color w:val="auto"/>
+          <w:szCs w:val="26"/>
+        </w:rPr>
+        <w:t>ọn</w:t>
+      </w:r>
+      <w:r>
+        <w:rPr>
+          <w:color w:val="auto"/>
+          <w:szCs w:val="26"/>
+        </w:rPr>
+        <w:t xml:space="preserve"> </w:t>
+      </w:r>
+      <w:r>
+        <w:rPr>
+          <w:color w:val="auto"/>
+          <w:szCs w:val="26"/>
+        </w:rPr>
+        <w:t>Width là 100mm và Height là 100mm</w:t>
+      </w:r>
+      <w:r>
+        <w:rPr>
+          <w:color w:val="auto"/>
+          <w:szCs w:val="26"/>
+        </w:rPr>
+        <w:t>.</w:t>
+      </w:r>
+    </w:p>
+    <w:p>
+      <w:pPr>
+        <w:pStyle w:val="ListParagraph"/>
+        <w:numPr>
+          <w:ilvl w:val="0"/>
+          <w:numId w:val="27"/>
+        </w:numPr>
+        <w:rPr>
+          <w:color w:val="auto"/>
+          <w:szCs w:val="26"/>
+        </w:rPr>
+      </w:pPr>
+      <w:r>
+        <w:t>Bỏ chọn phần “Show boder shadow”</w:t>
+      </w:r>
+    </w:p>
+    <w:p>
+      <w:pPr>
+        <w:jc w:val="center"/>
+      </w:pPr>
+      <w:r>
+        <w:rPr>
+          <w:noProof/>
+        </w:rPr>
+        <w:drawing>
+          <wp:inline distT="0" distB="0" distL="0" distR="0" wp14:anchorId="55CFCA61" wp14:editId="536B7D70">
+            <wp:extent cx="2496840" cy="3876676"/>
+            <wp:effectExtent l="0" t="0" r="0" b="0"/>
+            <wp:docPr id="30" name="Picture 30" descr="Graphical user interface&#10;&#10;Description automatically generated"/>
+            <wp:cNvGraphicFramePr>
+              <a:graphicFrameLocks xmlns:a="http://schemas.openxmlformats.org/drawingml/2006/main" noChangeAspect="1"/>
+            </wp:cNvGraphicFramePr>
+            <a:graphic xmlns:a="http://schemas.openxmlformats.org/drawingml/2006/main">
+              <a:graphicData uri="http://schemas.openxmlformats.org/drawingml/2006/picture">
+                <pic:pic xmlns:pic="http://schemas.openxmlformats.org/drawingml/2006/picture">
+                  <pic:nvPicPr>
+                    <pic:cNvPr id="30" name="Picture 30" descr="Graphical user interface&#10;&#10;Description automatically generated"/>
+                    <pic:cNvPicPr/>
+                  </pic:nvPicPr>
+                  <pic:blipFill>
+                    <a:blip r:embed="rId41">
+                      <a:extLst>
+                        <a:ext uri="{28A0092B-C50C-407E-A947-70E740481C1C}">
+                          <a14:useLocalDpi xmlns:a14="http://schemas.microsoft.com/office/drawing/2010/main" val="0"/>
+                        </a:ext>
+                      </a:extLst>
+                    </a:blip>
+                    <a:stretch>
+                      <a:fillRect/>
+                    </a:stretch>
+                  </pic:blipFill>
+                  <pic:spPr>
+                    <a:xfrm>
+                      <a:off x="0" y="0"/>
+                      <a:ext cx="2496840" cy="3876676"/>
+                    </a:xfrm>
+                    <a:prstGeom prst="rect">
+                      <a:avLst/>
+                    </a:prstGeom>
+                  </pic:spPr>
+                </pic:pic>
+              </a:graphicData>
+            </a:graphic>
+          </wp:inline>
+        </w:drawing>
+      </w:r>
+    </w:p>
+    <w:p>
+      <w:pPr>
+        <w:pStyle w:val="Caption"/>
+        <w:jc w:val="center"/>
+        <w:rPr>
+          <w:color w:val="auto"/>
+          <w:sz w:val="26"/>
+          <w:szCs w:val="26"/>
+        </w:rPr>
+      </w:pPr>
+      <w:r>
+        <w:rPr>
+          <w:color w:val="auto"/>
+          <w:sz w:val="26"/>
+          <w:szCs w:val="26"/>
+        </w:rPr>
+        <w:t xml:space="preserve">Hình 3. </w:t>
+      </w:r>
+      <w:r>
+        <w:rPr>
+          <w:color w:val="auto"/>
+          <w:sz w:val="26"/>
+          <w:szCs w:val="26"/>
+        </w:rPr>
+        <w:fldChar w:fldCharType="begin"/>
+      </w:r>
+      <w:r>
+        <w:rPr>
+          <w:color w:val="auto"/>
+          <w:sz w:val="26"/>
+          <w:szCs w:val="26"/>
+        </w:rPr>
+        <w:instrText xml:space="preserve"> SEQ Hình_3. \* ARABIC </w:instrText>
+      </w:r>
+      <w:r>
+        <w:rPr>
+          <w:color w:val="auto"/>
+          <w:sz w:val="26"/>
+          <w:szCs w:val="26"/>
+        </w:rPr>
+        <w:fldChar w:fldCharType="separate"/>
+      </w:r>
+      <w:r>
+        <w:rPr>
+          <w:noProof/>
+          <w:color w:val="auto"/>
+          <w:sz w:val="26"/>
+          <w:szCs w:val="26"/>
+        </w:rPr>
+        <w:t>14</w:t>
+      </w:r>
+      <w:r>
+        <w:rPr>
+          <w:color w:val="auto"/>
+          <w:sz w:val="26"/>
+          <w:szCs w:val="26"/>
+        </w:rPr>
+        <w:fldChar w:fldCharType="end"/>
+      </w:r>
+      <w:r>
+        <w:rPr>
+          <w:color w:val="auto"/>
+          <w:sz w:val="26"/>
+          <w:szCs w:val="26"/>
+        </w:rPr>
+        <w:t>: Cài đặt cơ bản cho phần mềm Inkspace</w:t>
+      </w:r>
+    </w:p>
+    <w:p>
+      <w:pPr>
+        <w:rPr>
+          <w:b/>
+          <w:bCs/>
+        </w:rPr>
+      </w:pPr>
+      <w:r>
+        <w:rPr>
+          <w:b/>
+          <w:bCs/>
+        </w:rPr>
+        <w:t>Ví dụ tạo file G-code cơ bản:</w:t>
+      </w:r>
+    </w:p>
+    <w:p>
+      <w:pPr>
+        <w:ind w:firstLine="720"/>
+      </w:pPr>
+      <w:r>
+        <w:lastRenderedPageBreak/>
+        <w:t xml:space="preserve">Chọn “File” </w:t>
+      </w:r>
+      <w:r>
+        <w:rPr>
+          <w:rFonts w:cs="Times New Roman"/>
+        </w:rPr>
+        <w:t>→</w:t>
+      </w:r>
+      <w:r>
+        <w:t xml:space="preserve"> “Import” chọn đến file hình ảnh cần tạo G-code</w:t>
+      </w:r>
+    </w:p>
+    <w:p>
+      <w:pPr>
+        <w:jc w:val="center"/>
+      </w:pPr>
+      <w:r>
+        <w:rPr>
+          <w:noProof/>
+        </w:rPr>
+        <w:drawing>
+          <wp:inline distT="0" distB="0" distL="0" distR="0" wp14:anchorId="49FECE43" wp14:editId="17FFF563">
+            <wp:extent cx="3610162" cy="2995992"/>
+            <wp:effectExtent l="0" t="0" r="9525" b="0"/>
+            <wp:docPr id="31" name="Picture 31" descr="Graphical user interface, application, PowerPoint&#10;&#10;Description automatically generated"/>
+            <wp:cNvGraphicFramePr>
+              <a:graphicFrameLocks xmlns:a="http://schemas.openxmlformats.org/drawingml/2006/main" noChangeAspect="1"/>
+            </wp:cNvGraphicFramePr>
+            <a:graphic xmlns:a="http://schemas.openxmlformats.org/drawingml/2006/main">
+              <a:graphicData uri="http://schemas.openxmlformats.org/drawingml/2006/picture">
+                <pic:pic xmlns:pic="http://schemas.openxmlformats.org/drawingml/2006/picture">
+                  <pic:nvPicPr>
+                    <pic:cNvPr id="31" name="Picture 31" descr="Graphical user interface, application, PowerPoint&#10;&#10;Description automatically generated"/>
+                    <pic:cNvPicPr/>
+                  </pic:nvPicPr>
+                  <pic:blipFill>
+                    <a:blip r:embed="rId42">
+                      <a:extLst>
+                        <a:ext uri="{28A0092B-C50C-407E-A947-70E740481C1C}">
+                          <a14:useLocalDpi xmlns:a14="http://schemas.microsoft.com/office/drawing/2010/main" val="0"/>
+                        </a:ext>
+                      </a:extLst>
+                    </a:blip>
+                    <a:stretch>
+                      <a:fillRect/>
+                    </a:stretch>
+                  </pic:blipFill>
+                  <pic:spPr>
+                    <a:xfrm>
+                      <a:off x="0" y="0"/>
+                      <a:ext cx="3624273" cy="3007702"/>
+                    </a:xfrm>
+                    <a:prstGeom prst="rect">
+                      <a:avLst/>
+                    </a:prstGeom>
+                  </pic:spPr>
+                </pic:pic>
+              </a:graphicData>
+            </a:graphic>
+          </wp:inline>
+        </w:drawing>
+      </w:r>
+    </w:p>
+    <w:p>
+      <w:pPr>
+        <w:pStyle w:val="Caption"/>
+        <w:jc w:val="center"/>
+        <w:rPr>
+          <w:color w:val="auto"/>
+          <w:sz w:val="26"/>
+          <w:szCs w:val="26"/>
+        </w:rPr>
+      </w:pPr>
+      <w:r>
+        <w:rPr>
+          <w:color w:val="auto"/>
+          <w:sz w:val="26"/>
+          <w:szCs w:val="26"/>
+        </w:rPr>
+        <w:t xml:space="preserve">Hình 3. </w:t>
+      </w:r>
+      <w:r>
+        <w:rPr>
+          <w:color w:val="auto"/>
+          <w:sz w:val="26"/>
+          <w:szCs w:val="26"/>
+        </w:rPr>
+        <w:fldChar w:fldCharType="begin"/>
+      </w:r>
+      <w:r>
+        <w:rPr>
+          <w:color w:val="auto"/>
+          <w:sz w:val="26"/>
+          <w:szCs w:val="26"/>
+        </w:rPr>
+        <w:instrText xml:space="preserve"> SEQ Hình_3. \* ARABIC </w:instrText>
+      </w:r>
+      <w:r>
+        <w:rPr>
+          <w:color w:val="auto"/>
+          <w:sz w:val="26"/>
+          <w:szCs w:val="26"/>
+        </w:rPr>
+        <w:fldChar w:fldCharType="separate"/>
+      </w:r>
+      <w:r>
+        <w:rPr>
+          <w:noProof/>
+          <w:color w:val="auto"/>
+          <w:sz w:val="26"/>
+          <w:szCs w:val="26"/>
+        </w:rPr>
+        <w:t>15</w:t>
+      </w:r>
+      <w:r>
+        <w:rPr>
+          <w:color w:val="auto"/>
+          <w:sz w:val="26"/>
+          <w:szCs w:val="26"/>
+        </w:rPr>
+        <w:fldChar w:fldCharType="end"/>
+      </w:r>
+      <w:r>
+        <w:rPr>
+          <w:color w:val="auto"/>
+          <w:sz w:val="26"/>
+          <w:szCs w:val="26"/>
+        </w:rPr>
+        <w:t>: Import file hình ảnh vào Inkspace</w:t>
+      </w:r>
+    </w:p>
+    <w:p>
+      <w:r>
+        <w:t xml:space="preserve">Tiếp theo, chọn “Path” </w:t>
+      </w:r>
+      <w:r>
+        <w:rPr>
+          <w:rFonts w:cs="Times New Roman"/>
+        </w:rPr>
+        <w:t>→</w:t>
+      </w:r>
+      <w:r>
+        <w:t xml:space="preserve"> “Object to path” </w:t>
+      </w:r>
+      <w:r>
+        <w:rPr>
+          <w:rFonts w:cs="Times New Roman"/>
+        </w:rPr>
+        <w:t>→</w:t>
+      </w:r>
+      <w:r>
+        <w:t xml:space="preserve"> “Trace Bitmap”</w:t>
+      </w:r>
+      <w:r>
+        <w:t>. Tích vào ô “Edge detection” và nhấn “Update”</w:t>
+      </w:r>
+    </w:p>
+    <w:p>
+      <w:pPr>
+        <w:jc w:val="center"/>
+      </w:pPr>
+      <w:r>
+        <w:rPr>
+          <w:noProof/>
+        </w:rPr>
+        <w:drawing>
+          <wp:inline distT="0" distB="0" distL="0" distR="0" wp14:anchorId="6D25603A" wp14:editId="44204761">
+            <wp:extent cx="3962402" cy="2856616"/>
+            <wp:effectExtent l="0" t="0" r="0" b="1270"/>
+            <wp:docPr id="32" name="Picture 32" descr="Graphical user interface&#10;&#10;Description automatically generated"/>
+            <wp:cNvGraphicFramePr>
+              <a:graphicFrameLocks xmlns:a="http://schemas.openxmlformats.org/drawingml/2006/main" noChangeAspect="1"/>
+            </wp:cNvGraphicFramePr>
+            <a:graphic xmlns:a="http://schemas.openxmlformats.org/drawingml/2006/main">
+              <a:graphicData uri="http://schemas.openxmlformats.org/drawingml/2006/picture">
+                <pic:pic xmlns:pic="http://schemas.openxmlformats.org/drawingml/2006/picture">
+                  <pic:nvPicPr>
+                    <pic:cNvPr id="32" name="Picture 32" descr="Graphical user interface&#10;&#10;Description automatically generated"/>
+                    <pic:cNvPicPr/>
+                  </pic:nvPicPr>
+                  <pic:blipFill>
+                    <a:blip r:embed="rId43">
+                      <a:extLst>
+                        <a:ext uri="{28A0092B-C50C-407E-A947-70E740481C1C}">
+                          <a14:useLocalDpi xmlns:a14="http://schemas.microsoft.com/office/drawing/2010/main" val="0"/>
+                        </a:ext>
+                      </a:extLst>
+                    </a:blip>
+                    <a:stretch>
+                      <a:fillRect/>
+                    </a:stretch>
+                  </pic:blipFill>
+                  <pic:spPr>
+                    <a:xfrm>
+                      <a:off x="0" y="0"/>
+                      <a:ext cx="3972307" cy="2863757"/>
+                    </a:xfrm>
+                    <a:prstGeom prst="rect">
+                      <a:avLst/>
+                    </a:prstGeom>
+                  </pic:spPr>
+                </pic:pic>
+              </a:graphicData>
+            </a:graphic>
+          </wp:inline>
+        </w:drawing>
+      </w:r>
+    </w:p>
+    <w:p>
+      <w:pPr>
+        <w:pStyle w:val="Caption"/>
+        <w:jc w:val="center"/>
+        <w:rPr>
+          <w:color w:val="auto"/>
+          <w:sz w:val="26"/>
+          <w:szCs w:val="26"/>
+        </w:rPr>
+      </w:pPr>
+      <w:r>
+        <w:rPr>
+          <w:color w:val="auto"/>
+          <w:sz w:val="26"/>
+          <w:szCs w:val="26"/>
+        </w:rPr>
+        <w:t xml:space="preserve">Hình 3. </w:t>
+      </w:r>
+      <w:r>
+        <w:rPr>
+          <w:color w:val="auto"/>
+          <w:sz w:val="26"/>
+          <w:szCs w:val="26"/>
+        </w:rPr>
+        <w:fldChar w:fldCharType="begin"/>
+      </w:r>
+      <w:r>
+        <w:rPr>
+          <w:color w:val="auto"/>
+          <w:sz w:val="26"/>
+          <w:szCs w:val="26"/>
+        </w:rPr>
+        <w:instrText xml:space="preserve"> SEQ Hình_3. \* ARABIC </w:instrText>
+      </w:r>
+      <w:r>
+        <w:rPr>
+          <w:color w:val="auto"/>
+          <w:sz w:val="26"/>
+          <w:szCs w:val="26"/>
+        </w:rPr>
+        <w:fldChar w:fldCharType="separate"/>
+      </w:r>
+      <w:r>
+        <w:rPr>
+          <w:noProof/>
+          <w:color w:val="auto"/>
+          <w:sz w:val="26"/>
+          <w:szCs w:val="26"/>
+        </w:rPr>
+        <w:t>16</w:t>
+      </w:r>
+      <w:r>
+        <w:rPr>
+          <w:color w:val="auto"/>
+          <w:sz w:val="26"/>
+          <w:szCs w:val="26"/>
+        </w:rPr>
+        <w:fldChar w:fldCharType="end"/>
+      </w:r>
+      <w:r>
+        <w:rPr>
+          <w:color w:val="auto"/>
+          <w:sz w:val="26"/>
+          <w:szCs w:val="26"/>
+        </w:rPr>
+        <w:t>: Hình ảnh chuyển Bitmap trong Inspace</w:t>
+      </w:r>
+    </w:p>
+    <w:p>
+      <w:r>
+        <w:t xml:space="preserve">Lưu file dưới định dạng G-code, “File” </w:t>
+      </w:r>
+      <w:r>
+        <w:rPr>
+          <w:rFonts w:cs="Times New Roman"/>
+        </w:rPr>
+        <w:t>→</w:t>
+      </w:r>
+      <w:r>
+        <w:t xml:space="preserve"> “Save as”</w:t>
+      </w:r>
+    </w:p>
+    <w:p>
+      <w:pPr>
+        <w:jc w:val="center"/>
+      </w:pPr>
+      <w:r>
+        <w:rPr>
+          <w:noProof/>
+        </w:rPr>
+        <w:lastRenderedPageBreak/>
+        <w:drawing>
+          <wp:inline distT="0" distB="0" distL="0" distR="0" wp14:anchorId="7DB9D544" wp14:editId="0E0568B0">
+            <wp:extent cx="3910918" cy="3262630"/>
+            <wp:effectExtent l="0" t="0" r="0" b="0"/>
+            <wp:docPr id="33" name="Picture 33" descr="Graphical user interface, application, Word&#10;&#10;Description automatically generated"/>
+            <wp:cNvGraphicFramePr>
+              <a:graphicFrameLocks xmlns:a="http://schemas.openxmlformats.org/drawingml/2006/main" noChangeAspect="1"/>
+            </wp:cNvGraphicFramePr>
+            <a:graphic xmlns:a="http://schemas.openxmlformats.org/drawingml/2006/main">
+              <a:graphicData uri="http://schemas.openxmlformats.org/drawingml/2006/picture">
+                <pic:pic xmlns:pic="http://schemas.openxmlformats.org/drawingml/2006/picture">
+                  <pic:nvPicPr>
+                    <pic:cNvPr id="33" name="Picture 33" descr="Graphical user interface, application, Word&#10;&#10;Description automatically generated"/>
+                    <pic:cNvPicPr/>
+                  </pic:nvPicPr>
+                  <pic:blipFill>
+                    <a:blip r:embed="rId44">
+                      <a:extLst>
+                        <a:ext uri="{28A0092B-C50C-407E-A947-70E740481C1C}">
+                          <a14:useLocalDpi xmlns:a14="http://schemas.microsoft.com/office/drawing/2010/main" val="0"/>
+                        </a:ext>
+                      </a:extLst>
+                    </a:blip>
+                    <a:stretch>
+                      <a:fillRect/>
+                    </a:stretch>
+                  </pic:blipFill>
+                  <pic:spPr>
+                    <a:xfrm>
+                      <a:off x="0" y="0"/>
+                      <a:ext cx="3932050" cy="3280259"/>
+                    </a:xfrm>
+                    <a:prstGeom prst="rect">
+                      <a:avLst/>
+                    </a:prstGeom>
+                  </pic:spPr>
+                </pic:pic>
+              </a:graphicData>
+            </a:graphic>
+          </wp:inline>
+        </w:drawing>
+      </w:r>
+    </w:p>
+    <w:p>
+      <w:pPr>
+        <w:pStyle w:val="Caption"/>
+        <w:jc w:val="center"/>
+        <w:rPr>
+          <w:color w:val="auto"/>
+          <w:sz w:val="26"/>
+          <w:szCs w:val="26"/>
+        </w:rPr>
+      </w:pPr>
+      <w:r>
+        <w:rPr>
+          <w:color w:val="auto"/>
+          <w:sz w:val="26"/>
+          <w:szCs w:val="26"/>
+        </w:rPr>
+        <w:t xml:space="preserve">Hình 3. </w:t>
+      </w:r>
+      <w:r>
+        <w:rPr>
+          <w:color w:val="auto"/>
+          <w:sz w:val="26"/>
+          <w:szCs w:val="26"/>
+        </w:rPr>
+        <w:fldChar w:fldCharType="begin"/>
+      </w:r>
+      <w:r>
+        <w:rPr>
+          <w:color w:val="auto"/>
+          <w:sz w:val="26"/>
+          <w:szCs w:val="26"/>
+        </w:rPr>
+        <w:instrText xml:space="preserve"> SEQ Hình_3. \* ARABIC </w:instrText>
+      </w:r>
+      <w:r>
+        <w:rPr>
+          <w:color w:val="auto"/>
+          <w:sz w:val="26"/>
+          <w:szCs w:val="26"/>
+        </w:rPr>
+        <w:fldChar w:fldCharType="separate"/>
+      </w:r>
+      <w:r>
+        <w:rPr>
+          <w:noProof/>
+          <w:color w:val="auto"/>
+          <w:sz w:val="26"/>
+          <w:szCs w:val="26"/>
+        </w:rPr>
+        <w:t>17</w:t>
+      </w:r>
+      <w:r>
+        <w:rPr>
+          <w:color w:val="auto"/>
+          <w:sz w:val="26"/>
+          <w:szCs w:val="26"/>
+        </w:rPr>
+        <w:fldChar w:fldCharType="end"/>
+      </w:r>
+      <w:r>
+        <w:rPr>
+          <w:color w:val="auto"/>
+          <w:sz w:val="26"/>
+          <w:szCs w:val="26"/>
+        </w:rPr>
+        <w:t>: Chuyển hình ảnh thành file G-code</w:t>
+      </w:r>
+    </w:p>
+    <w:p>
+      <w:pPr>
+        <w:jc w:val="center"/>
+      </w:pPr>
+    </w:p>
     <w:sectPr>
-      <w:footerReference w:type="default" r:id="rId38"/>
+      <w:footerReference w:type="default" r:id="rId45"/>
       <w:pgSz w:w="12240" w:h="15840"/>
       <w:pgMar w:top="1134" w:right="1134" w:bottom="1134" w:left="1701" w:header="720" w:footer="720" w:gutter="0"/>
       <w:cols w:space="720"/>
@@ -18386,6 +19378,119 @@
     </w:lvl>
   </w:abstractNum>
   <w:abstractNum w:abstractNumId="7" w15:restartNumberingAfterBreak="0">
+    <w:nsid w:val="28A62C10"/>
+    <w:multiLevelType w:val="hybridMultilevel"/>
+    <w:tmpl w:val="17A67880"/>
+    <w:lvl w:ilvl="0" w:tplc="04090001">
+      <w:start w:val="1"/>
+      <w:numFmt w:val="bullet"/>
+      <w:lvlText w:val=""/>
+      <w:lvlJc w:val="left"/>
+      <w:pPr>
+        <w:ind w:left="1440" w:hanging="360"/>
+      </w:pPr>
+      <w:rPr>
+        <w:rFonts w:ascii="Symbol" w:hAnsi="Symbol" w:hint="default"/>
+      </w:rPr>
+    </w:lvl>
+    <w:lvl w:ilvl="1" w:tplc="04090003" w:tentative="1">
+      <w:start w:val="1"/>
+      <w:numFmt w:val="bullet"/>
+      <w:lvlText w:val="o"/>
+      <w:lvlJc w:val="left"/>
+      <w:pPr>
+        <w:ind w:left="2160" w:hanging="360"/>
+      </w:pPr>
+      <w:rPr>
+        <w:rFonts w:ascii="Courier New" w:hAnsi="Courier New" w:cs="Courier New" w:hint="default"/>
+      </w:rPr>
+    </w:lvl>
+    <w:lvl w:ilvl="2" w:tplc="04090005" w:tentative="1">
+      <w:start w:val="1"/>
+      <w:numFmt w:val="bullet"/>
+      <w:lvlText w:val=""/>
+      <w:lvlJc w:val="left"/>
+      <w:pPr>
+        <w:ind w:left="2880" w:hanging="360"/>
+      </w:pPr>
+      <w:rPr>
+        <w:rFonts w:ascii="Wingdings" w:hAnsi="Wingdings" w:hint="default"/>
+      </w:rPr>
+    </w:lvl>
+    <w:lvl w:ilvl="3" w:tplc="04090001" w:tentative="1">
+      <w:start w:val="1"/>
+      <w:numFmt w:val="bullet"/>
+      <w:lvlText w:val=""/>
+      <w:lvlJc w:val="left"/>
+      <w:pPr>
+        <w:ind w:left="3600" w:hanging="360"/>
+      </w:pPr>
+      <w:rPr>
+        <w:rFonts w:ascii="Symbol" w:hAnsi="Symbol" w:hint="default"/>
+      </w:rPr>
+    </w:lvl>
+    <w:lvl w:ilvl="4" w:tplc="04090003" w:tentative="1">
+      <w:start w:val="1"/>
+      <w:numFmt w:val="bullet"/>
+      <w:lvlText w:val="o"/>
+      <w:lvlJc w:val="left"/>
+      <w:pPr>
+        <w:ind w:left="4320" w:hanging="360"/>
+      </w:pPr>
+      <w:rPr>
+        <w:rFonts w:ascii="Courier New" w:hAnsi="Courier New" w:cs="Courier New" w:hint="default"/>
+      </w:rPr>
+    </w:lvl>
+    <w:lvl w:ilvl="5" w:tplc="04090005" w:tentative="1">
+      <w:start w:val="1"/>
+      <w:numFmt w:val="bullet"/>
+      <w:lvlText w:val=""/>
+      <w:lvlJc w:val="left"/>
+      <w:pPr>
+        <w:ind w:left="5040" w:hanging="360"/>
+      </w:pPr>
+      <w:rPr>
+        <w:rFonts w:ascii="Wingdings" w:hAnsi="Wingdings" w:hint="default"/>
+      </w:rPr>
+    </w:lvl>
+    <w:lvl w:ilvl="6" w:tplc="04090001" w:tentative="1">
+      <w:start w:val="1"/>
+      <w:numFmt w:val="bullet"/>
+      <w:lvlText w:val=""/>
+      <w:lvlJc w:val="left"/>
+      <w:pPr>
+        <w:ind w:left="5760" w:hanging="360"/>
+      </w:pPr>
+      <w:rPr>
+        <w:rFonts w:ascii="Symbol" w:hAnsi="Symbol" w:hint="default"/>
+      </w:rPr>
+    </w:lvl>
+    <w:lvl w:ilvl="7" w:tplc="04090003" w:tentative="1">
+      <w:start w:val="1"/>
+      <w:numFmt w:val="bullet"/>
+      <w:lvlText w:val="o"/>
+      <w:lvlJc w:val="left"/>
+      <w:pPr>
+        <w:ind w:left="6480" w:hanging="360"/>
+      </w:pPr>
+      <w:rPr>
+        <w:rFonts w:ascii="Courier New" w:hAnsi="Courier New" w:cs="Courier New" w:hint="default"/>
+      </w:rPr>
+    </w:lvl>
+    <w:lvl w:ilvl="8" w:tplc="04090005" w:tentative="1">
+      <w:start w:val="1"/>
+      <w:numFmt w:val="bullet"/>
+      <w:lvlText w:val=""/>
+      <w:lvlJc w:val="left"/>
+      <w:pPr>
+        <w:ind w:left="7200" w:hanging="360"/>
+      </w:pPr>
+      <w:rPr>
+        <w:rFonts w:ascii="Wingdings" w:hAnsi="Wingdings" w:hint="default"/>
+      </w:rPr>
+    </w:lvl>
+  </w:abstractNum>
+  <w:abstractNum w:abstractNumId="8" w15:restartNumberingAfterBreak="0">
     <w:nsid w:val="304B66C4"/>
     <w:multiLevelType w:val="hybridMultilevel"/>
     <w:tmpl w:val="DA9894A4"/>
@@ -18498,7 +19603,7 @@
       </w:rPr>
     </w:lvl>
   </w:abstractNum>
-  <w:abstractNum w:abstractNumId="8" w15:restartNumberingAfterBreak="0">
+  <w:abstractNum w:abstractNumId="9" w15:restartNumberingAfterBreak="0">
     <w:nsid w:val="31484E6D"/>
     <w:multiLevelType w:val="hybridMultilevel"/>
     <w:tmpl w:val="F38CFC18"/>
@@ -18611,7 +19716,7 @@
       </w:rPr>
     </w:lvl>
   </w:abstractNum>
-  <w:abstractNum w:abstractNumId="9" w15:restartNumberingAfterBreak="0">
+  <w:abstractNum w:abstractNumId="10" w15:restartNumberingAfterBreak="0">
     <w:nsid w:val="33812989"/>
     <w:multiLevelType w:val="hybridMultilevel"/>
     <w:tmpl w:val="692410D2"/>
@@ -18724,7 +19829,7 @@
       </w:rPr>
     </w:lvl>
   </w:abstractNum>
-  <w:abstractNum w:abstractNumId="10" w15:restartNumberingAfterBreak="0">
+  <w:abstractNum w:abstractNumId="11" w15:restartNumberingAfterBreak="0">
     <w:nsid w:val="38903060"/>
     <w:multiLevelType w:val="hybridMultilevel"/>
     <w:tmpl w:val="3B823272"/>
@@ -18836,7 +19941,7 @@
       </w:rPr>
     </w:lvl>
   </w:abstractNum>
-  <w:abstractNum w:abstractNumId="11" w15:restartNumberingAfterBreak="0">
+  <w:abstractNum w:abstractNumId="12" w15:restartNumberingAfterBreak="0">
     <w:nsid w:val="38F53F01"/>
     <w:multiLevelType w:val="hybridMultilevel"/>
     <w:tmpl w:val="A81A934C"/>
@@ -18949,7 +20054,7 @@
       </w:rPr>
     </w:lvl>
   </w:abstractNum>
-  <w:abstractNum w:abstractNumId="12" w15:restartNumberingAfterBreak="0">
+  <w:abstractNum w:abstractNumId="13" w15:restartNumberingAfterBreak="0">
     <w:nsid w:val="48873980"/>
     <w:multiLevelType w:val="multilevel"/>
     <w:tmpl w:val="3E3CF06C"/>
@@ -19062,7 +20167,7 @@
       </w:rPr>
     </w:lvl>
   </w:abstractNum>
-  <w:abstractNum w:abstractNumId="13" w15:restartNumberingAfterBreak="0">
+  <w:abstractNum w:abstractNumId="14" w15:restartNumberingAfterBreak="0">
     <w:nsid w:val="4D9627CB"/>
     <w:multiLevelType w:val="hybridMultilevel"/>
     <w:tmpl w:val="9E606EBA"/>
@@ -19175,7 +20280,7 @@
       </w:rPr>
     </w:lvl>
   </w:abstractNum>
-  <w:abstractNum w:abstractNumId="14" w15:restartNumberingAfterBreak="0">
+  <w:abstractNum w:abstractNumId="15" w15:restartNumberingAfterBreak="0">
     <w:nsid w:val="530400FF"/>
     <w:multiLevelType w:val="hybridMultilevel"/>
     <w:tmpl w:val="AF98EF0C"/>
@@ -19287,7 +20392,120 @@
       </w:rPr>
     </w:lvl>
   </w:abstractNum>
-  <w:abstractNum w:abstractNumId="15" w15:restartNumberingAfterBreak="0">
+  <w:abstractNum w:abstractNumId="16" w15:restartNumberingAfterBreak="0">
+    <w:nsid w:val="5ABE6FD9"/>
+    <w:multiLevelType w:val="hybridMultilevel"/>
+    <w:tmpl w:val="46CEE3AA"/>
+    <w:lvl w:ilvl="0" w:tplc="04090001">
+      <w:start w:val="1"/>
+      <w:numFmt w:val="bullet"/>
+      <w:lvlText w:val=""/>
+      <w:lvlJc w:val="left"/>
+      <w:pPr>
+        <w:ind w:left="1440" w:hanging="360"/>
+      </w:pPr>
+      <w:rPr>
+        <w:rFonts w:ascii="Symbol" w:hAnsi="Symbol" w:hint="default"/>
+      </w:rPr>
+    </w:lvl>
+    <w:lvl w:ilvl="1" w:tplc="04090003" w:tentative="1">
+      <w:start w:val="1"/>
+      <w:numFmt w:val="bullet"/>
+      <w:lvlText w:val="o"/>
+      <w:lvlJc w:val="left"/>
+      <w:pPr>
+        <w:ind w:left="2160" w:hanging="360"/>
+      </w:pPr>
+      <w:rPr>
+        <w:rFonts w:ascii="Courier New" w:hAnsi="Courier New" w:cs="Courier New" w:hint="default"/>
+      </w:rPr>
+    </w:lvl>
+    <w:lvl w:ilvl="2" w:tplc="04090005" w:tentative="1">
+      <w:start w:val="1"/>
+      <w:numFmt w:val="bullet"/>
+      <w:lvlText w:val=""/>
+      <w:lvlJc w:val="left"/>
+      <w:pPr>
+        <w:ind w:left="2880" w:hanging="360"/>
+      </w:pPr>
+      <w:rPr>
+        <w:rFonts w:ascii="Wingdings" w:hAnsi="Wingdings" w:hint="default"/>
+      </w:rPr>
+    </w:lvl>
+    <w:lvl w:ilvl="3" w:tplc="04090001" w:tentative="1">
+      <w:start w:val="1"/>
+      <w:numFmt w:val="bullet"/>
+      <w:lvlText w:val=""/>
+      <w:lvlJc w:val="left"/>
+      <w:pPr>
+        <w:ind w:left="3600" w:hanging="360"/>
+      </w:pPr>
+      <w:rPr>
+        <w:rFonts w:ascii="Symbol" w:hAnsi="Symbol" w:hint="default"/>
+      </w:rPr>
+    </w:lvl>
+    <w:lvl w:ilvl="4" w:tplc="04090003" w:tentative="1">
+      <w:start w:val="1"/>
+      <w:numFmt w:val="bullet"/>
+      <w:lvlText w:val="o"/>
+      <w:lvlJc w:val="left"/>
+      <w:pPr>
+        <w:ind w:left="4320" w:hanging="360"/>
+      </w:pPr>
+      <w:rPr>
+        <w:rFonts w:ascii="Courier New" w:hAnsi="Courier New" w:cs="Courier New" w:hint="default"/>
+      </w:rPr>
+    </w:lvl>
+    <w:lvl w:ilvl="5" w:tplc="04090005" w:tentative="1">
+      <w:start w:val="1"/>
+      <w:numFmt w:val="bullet"/>
+      <w:lvlText w:val=""/>
+      <w:lvlJc w:val="left"/>
+      <w:pPr>
+        <w:ind w:left="5040" w:hanging="360"/>
+      </w:pPr>
+      <w:rPr>
+        <w:rFonts w:ascii="Wingdings" w:hAnsi="Wingdings" w:hint="default"/>
+      </w:rPr>
+    </w:lvl>
+    <w:lvl w:ilvl="6" w:tplc="04090001" w:tentative="1">
+      <w:start w:val="1"/>
+      <w:numFmt w:val="bullet"/>
+      <w:lvlText w:val=""/>
+      <w:lvlJc w:val="left"/>
+      <w:pPr>
+        <w:ind w:left="5760" w:hanging="360"/>
+      </w:pPr>
+      <w:rPr>
+        <w:rFonts w:ascii="Symbol" w:hAnsi="Symbol" w:hint="default"/>
+      </w:rPr>
+    </w:lvl>
+    <w:lvl w:ilvl="7" w:tplc="04090003" w:tentative="1">
+      <w:start w:val="1"/>
+      <w:numFmt w:val="bullet"/>
+      <w:lvlText w:val="o"/>
+      <w:lvlJc w:val="left"/>
+      <w:pPr>
+        <w:ind w:left="6480" w:hanging="360"/>
+      </w:pPr>
+      <w:rPr>
+        <w:rFonts w:ascii="Courier New" w:hAnsi="Courier New" w:cs="Courier New" w:hint="default"/>
+      </w:rPr>
+    </w:lvl>
+    <w:lvl w:ilvl="8" w:tplc="04090005" w:tentative="1">
+      <w:start w:val="1"/>
+      <w:numFmt w:val="bullet"/>
+      <w:lvlText w:val=""/>
+      <w:lvlJc w:val="left"/>
+      <w:pPr>
+        <w:ind w:left="7200" w:hanging="360"/>
+      </w:pPr>
+      <w:rPr>
+        <w:rFonts w:ascii="Wingdings" w:hAnsi="Wingdings" w:hint="default"/>
+      </w:rPr>
+    </w:lvl>
+  </w:abstractNum>
+  <w:abstractNum w:abstractNumId="17" w15:restartNumberingAfterBreak="0">
     <w:nsid w:val="5D1D7900"/>
     <w:multiLevelType w:val="hybridMultilevel"/>
     <w:tmpl w:val="CDA8273A"/>
@@ -19400,7 +20618,7 @@
       </w:rPr>
     </w:lvl>
   </w:abstractNum>
-  <w:abstractNum w:abstractNumId="16" w15:restartNumberingAfterBreak="0">
+  <w:abstractNum w:abstractNumId="18" w15:restartNumberingAfterBreak="0">
     <w:nsid w:val="66535E12"/>
     <w:multiLevelType w:val="hybridMultilevel"/>
     <w:tmpl w:val="694C2938"/>
@@ -19513,7 +20731,7 @@
       </w:rPr>
     </w:lvl>
   </w:abstractNum>
-  <w:abstractNum w:abstractNumId="17" w15:restartNumberingAfterBreak="0">
+  <w:abstractNum w:abstractNumId="19" w15:restartNumberingAfterBreak="0">
     <w:nsid w:val="69A654A1"/>
     <w:multiLevelType w:val="hybridMultilevel"/>
     <w:tmpl w:val="5024EFD0"/>
@@ -19626,7 +20844,7 @@
       </w:rPr>
     </w:lvl>
   </w:abstractNum>
-  <w:abstractNum w:abstractNumId="18" w15:restartNumberingAfterBreak="0">
+  <w:abstractNum w:abstractNumId="20" w15:restartNumberingAfterBreak="0">
     <w:nsid w:val="69AA7371"/>
     <w:multiLevelType w:val="hybridMultilevel"/>
     <w:tmpl w:val="30906B24"/>
@@ -19739,7 +20957,7 @@
       </w:rPr>
     </w:lvl>
   </w:abstractNum>
-  <w:abstractNum w:abstractNumId="19" w15:restartNumberingAfterBreak="0">
+  <w:abstractNum w:abstractNumId="21" w15:restartNumberingAfterBreak="0">
     <w:nsid w:val="6D691755"/>
     <w:multiLevelType w:val="multilevel"/>
     <w:tmpl w:val="9A204F0A"/>
@@ -19880,7 +21098,120 @@
       </w:rPr>
     </w:lvl>
   </w:abstractNum>
-  <w:abstractNum w:abstractNumId="20" w15:restartNumberingAfterBreak="0">
+  <w:abstractNum w:abstractNumId="22" w15:restartNumberingAfterBreak="0">
+    <w:nsid w:val="71337099"/>
+    <w:multiLevelType w:val="hybridMultilevel"/>
+    <w:tmpl w:val="CA34D2F6"/>
+    <w:lvl w:ilvl="0" w:tplc="04090001">
+      <w:start w:val="1"/>
+      <w:numFmt w:val="bullet"/>
+      <w:lvlText w:val=""/>
+      <w:lvlJc w:val="left"/>
+      <w:pPr>
+        <w:ind w:left="1440" w:hanging="360"/>
+      </w:pPr>
+      <w:rPr>
+        <w:rFonts w:ascii="Symbol" w:hAnsi="Symbol" w:hint="default"/>
+      </w:rPr>
+    </w:lvl>
+    <w:lvl w:ilvl="1" w:tplc="04090003" w:tentative="1">
+      <w:start w:val="1"/>
+      <w:numFmt w:val="bullet"/>
+      <w:lvlText w:val="o"/>
+      <w:lvlJc w:val="left"/>
+      <w:pPr>
+        <w:ind w:left="2160" w:hanging="360"/>
+      </w:pPr>
+      <w:rPr>
+        <w:rFonts w:ascii="Courier New" w:hAnsi="Courier New" w:cs="Courier New" w:hint="default"/>
+      </w:rPr>
+    </w:lvl>
+    <w:lvl w:ilvl="2" w:tplc="04090005" w:tentative="1">
+      <w:start w:val="1"/>
+      <w:numFmt w:val="bullet"/>
+      <w:lvlText w:val=""/>
+      <w:lvlJc w:val="left"/>
+      <w:pPr>
+        <w:ind w:left="2880" w:hanging="360"/>
+      </w:pPr>
+      <w:rPr>
+        <w:rFonts w:ascii="Wingdings" w:hAnsi="Wingdings" w:hint="default"/>
+      </w:rPr>
+    </w:lvl>
+    <w:lvl w:ilvl="3" w:tplc="04090001" w:tentative="1">
+      <w:start w:val="1"/>
+      <w:numFmt w:val="bullet"/>
+      <w:lvlText w:val=""/>
+      <w:lvlJc w:val="left"/>
+      <w:pPr>
+        <w:ind w:left="3600" w:hanging="360"/>
+      </w:pPr>
+      <w:rPr>
+        <w:rFonts w:ascii="Symbol" w:hAnsi="Symbol" w:hint="default"/>
+      </w:rPr>
+    </w:lvl>
+    <w:lvl w:ilvl="4" w:tplc="04090003" w:tentative="1">
+      <w:start w:val="1"/>
+      <w:numFmt w:val="bullet"/>
+      <w:lvlText w:val="o"/>
+      <w:lvlJc w:val="left"/>
+      <w:pPr>
+        <w:ind w:left="4320" w:hanging="360"/>
+      </w:pPr>
+      <w:rPr>
+        <w:rFonts w:ascii="Courier New" w:hAnsi="Courier New" w:cs="Courier New" w:hint="default"/>
+      </w:rPr>
+    </w:lvl>
+    <w:lvl w:ilvl="5" w:tplc="04090005" w:tentative="1">
+      <w:start w:val="1"/>
+      <w:numFmt w:val="bullet"/>
+      <w:lvlText w:val=""/>
+      <w:lvlJc w:val="left"/>
+      <w:pPr>
+        <w:ind w:left="5040" w:hanging="360"/>
+      </w:pPr>
+      <w:rPr>
+        <w:rFonts w:ascii="Wingdings" w:hAnsi="Wingdings" w:hint="default"/>
+      </w:rPr>
+    </w:lvl>
+    <w:lvl w:ilvl="6" w:tplc="04090001" w:tentative="1">
+      <w:start w:val="1"/>
+      <w:numFmt w:val="bullet"/>
+      <w:lvlText w:val=""/>
+      <w:lvlJc w:val="left"/>
+      <w:pPr>
+        <w:ind w:left="5760" w:hanging="360"/>
+      </w:pPr>
+      <w:rPr>
+        <w:rFonts w:ascii="Symbol" w:hAnsi="Symbol" w:hint="default"/>
+      </w:rPr>
+    </w:lvl>
+    <w:lvl w:ilvl="7" w:tplc="04090003" w:tentative="1">
+      <w:start w:val="1"/>
+      <w:numFmt w:val="bullet"/>
+      <w:lvlText w:val="o"/>
+      <w:lvlJc w:val="left"/>
+      <w:pPr>
+        <w:ind w:left="6480" w:hanging="360"/>
+      </w:pPr>
+      <w:rPr>
+        <w:rFonts w:ascii="Courier New" w:hAnsi="Courier New" w:cs="Courier New" w:hint="default"/>
+      </w:rPr>
+    </w:lvl>
+    <w:lvl w:ilvl="8" w:tplc="04090005" w:tentative="1">
+      <w:start w:val="1"/>
+      <w:numFmt w:val="bullet"/>
+      <w:lvlText w:val=""/>
+      <w:lvlJc w:val="left"/>
+      <w:pPr>
+        <w:ind w:left="7200" w:hanging="360"/>
+      </w:pPr>
+      <w:rPr>
+        <w:rFonts w:ascii="Wingdings" w:hAnsi="Wingdings" w:hint="default"/>
+      </w:rPr>
+    </w:lvl>
+  </w:abstractNum>
+  <w:abstractNum w:abstractNumId="23" w15:restartNumberingAfterBreak="0">
     <w:nsid w:val="73380205"/>
     <w:multiLevelType w:val="hybridMultilevel"/>
     <w:tmpl w:val="950A18CC"/>
@@ -19993,7 +21324,7 @@
       </w:rPr>
     </w:lvl>
   </w:abstractNum>
-  <w:abstractNum w:abstractNumId="21" w15:restartNumberingAfterBreak="0">
+  <w:abstractNum w:abstractNumId="24" w15:restartNumberingAfterBreak="0">
     <w:nsid w:val="796270C3"/>
     <w:multiLevelType w:val="hybridMultilevel"/>
     <w:tmpl w:val="9286817C"/>
@@ -20105,7 +21436,7 @@
       </w:rPr>
     </w:lvl>
   </w:abstractNum>
-  <w:abstractNum w:abstractNumId="22" w15:restartNumberingAfterBreak="0">
+  <w:abstractNum w:abstractNumId="25" w15:restartNumberingAfterBreak="0">
     <w:nsid w:val="7A9F7CC3"/>
     <w:multiLevelType w:val="hybridMultilevel"/>
     <w:tmpl w:val="71BCA7F4"/>
@@ -20218,7 +21549,7 @@
       </w:rPr>
     </w:lvl>
   </w:abstractNum>
-  <w:abstractNum w:abstractNumId="23" w15:restartNumberingAfterBreak="0">
+  <w:abstractNum w:abstractNumId="26" w15:restartNumberingAfterBreak="0">
     <w:nsid w:val="7BFF32ED"/>
     <w:multiLevelType w:val="hybridMultilevel"/>
     <w:tmpl w:val="E6724852"/>
@@ -20362,46 +21693,46 @@
     </w:lvlOverride>
   </w:num>
   <w:num w:numId="2" w16cid:durableId="818575494">
-    <w:abstractNumId w:val="21"/>
+    <w:abstractNumId w:val="24"/>
   </w:num>
   <w:num w:numId="3" w16cid:durableId="604726497">
-    <w:abstractNumId w:val="13"/>
+    <w:abstractNumId w:val="14"/>
   </w:num>
   <w:num w:numId="4" w16cid:durableId="320430846">
-    <w:abstractNumId w:val="12"/>
+    <w:abstractNumId w:val="13"/>
   </w:num>
   <w:num w:numId="5" w16cid:durableId="1492985622">
     <w:abstractNumId w:val="4"/>
   </w:num>
   <w:num w:numId="6" w16cid:durableId="278147617">
-    <w:abstractNumId w:val="15"/>
+    <w:abstractNumId w:val="17"/>
   </w:num>
   <w:num w:numId="7" w16cid:durableId="41562624">
-    <w:abstractNumId w:val="20"/>
+    <w:abstractNumId w:val="23"/>
   </w:num>
   <w:num w:numId="8" w16cid:durableId="162401850">
     <w:abstractNumId w:val="2"/>
   </w:num>
   <w:num w:numId="9" w16cid:durableId="429008285">
-    <w:abstractNumId w:val="7"/>
+    <w:abstractNumId w:val="8"/>
   </w:num>
   <w:num w:numId="10" w16cid:durableId="1550796360">
-    <w:abstractNumId w:val="17"/>
+    <w:abstractNumId w:val="19"/>
   </w:num>
   <w:num w:numId="11" w16cid:durableId="1248465400">
-    <w:abstractNumId w:val="19"/>
+    <w:abstractNumId w:val="21"/>
   </w:num>
   <w:num w:numId="12" w16cid:durableId="1733194609">
-    <w:abstractNumId w:val="22"/>
+    <w:abstractNumId w:val="25"/>
   </w:num>
   <w:num w:numId="13" w16cid:durableId="878126913">
     <w:abstractNumId w:val="6"/>
   </w:num>
   <w:num w:numId="14" w16cid:durableId="1728871324">
-    <w:abstractNumId w:val="14"/>
+    <w:abstractNumId w:val="15"/>
   </w:num>
   <w:num w:numId="15" w16cid:durableId="168066681">
-    <w:abstractNumId w:val="10"/>
+    <w:abstractNumId w:val="11"/>
   </w:num>
   <w:num w:numId="16" w16cid:durableId="706832550">
     <w:abstractNumId w:val="1"/>
@@ -20410,25 +21741,34 @@
     <w:abstractNumId w:val="3"/>
   </w:num>
   <w:num w:numId="18" w16cid:durableId="294992527">
+    <w:abstractNumId w:val="10"/>
+  </w:num>
+  <w:num w:numId="19" w16cid:durableId="463157657">
+    <w:abstractNumId w:val="18"/>
+  </w:num>
+  <w:num w:numId="20" w16cid:durableId="704137106">
+    <w:abstractNumId w:val="26"/>
+  </w:num>
+  <w:num w:numId="21" w16cid:durableId="1077901681">
     <w:abstractNumId w:val="9"/>
   </w:num>
-  <w:num w:numId="19" w16cid:durableId="463157657">
-    <w:abstractNumId w:val="16"/>
-  </w:num>
-  <w:num w:numId="20" w16cid:durableId="704137106">
-    <w:abstractNumId w:val="23"/>
-  </w:num>
-  <w:num w:numId="21" w16cid:durableId="1077901681">
-    <w:abstractNumId w:val="8"/>
-  </w:num>
   <w:num w:numId="22" w16cid:durableId="811168860">
-    <w:abstractNumId w:val="11"/>
+    <w:abstractNumId w:val="12"/>
   </w:num>
   <w:num w:numId="23" w16cid:durableId="1010640620">
-    <w:abstractNumId w:val="18"/>
+    <w:abstractNumId w:val="20"/>
   </w:num>
   <w:num w:numId="24" w16cid:durableId="245727144">
     <w:abstractNumId w:val="5"/>
+  </w:num>
+  <w:num w:numId="25" w16cid:durableId="2147116287">
+    <w:abstractNumId w:val="16"/>
+  </w:num>
+  <w:num w:numId="26" w16cid:durableId="1596598617">
+    <w:abstractNumId w:val="22"/>
+  </w:num>
+  <w:num w:numId="27" w16cid:durableId="944851820">
+    <w:abstractNumId w:val="7"/>
   </w:num>
 </w:numbering>
 </file>
@@ -20914,6 +22254,7 @@
   <w:style w:type="character" w:default="1" w:styleId="DefaultParagraphFont">
     <w:name w:val="Default Paragraph Font"/>
     <w:uiPriority w:val="1"/>
+    <w:semiHidden/>
     <w:unhideWhenUsed/>
   </w:style>
   <w:style w:type="table" w:default="1" w:styleId="TableNormal">

</xml_diff>

<commit_message>
update bao cao danh so trang
</commit_message>
<xml_diff>
--- a/doc/cnc.docx
+++ b/doc/cnc.docx
@@ -504,12 +504,14 @@
                             <w:bookmarkStart w:id="0" w:name="_Toc103673688"/>
                             <w:bookmarkStart w:id="1" w:name="_Toc103673889"/>
                             <w:bookmarkStart w:id="2" w:name="_Toc104733743"/>
+                            <w:bookmarkStart w:id="3" w:name="_Toc104910682"/>
                             <w:r>
                               <w:t>HÀ NỘI - 20&lt; hai số cuối của năm bảo vệ ĐATN&gt;</w:t>
                             </w:r>
                             <w:bookmarkEnd w:id="0"/>
                             <w:bookmarkEnd w:id="1"/>
                             <w:bookmarkEnd w:id="2"/>
+                            <w:bookmarkEnd w:id="3"/>
                           </w:p>
                           <w:p>
                             <w:pPr>
@@ -574,17 +576,19 @@
                                 <w:numId w:val="1"/>
                               </w:numPr>
                             </w:pPr>
-                            <w:bookmarkStart w:id="3" w:name="_Toc101254020"/>
-                            <w:bookmarkStart w:id="4" w:name="_Toc103673689"/>
-                            <w:bookmarkStart w:id="5" w:name="_Toc103673890"/>
-                            <w:bookmarkStart w:id="6" w:name="_Toc104733744"/>
+                            <w:bookmarkStart w:id="4" w:name="_Toc101254020"/>
+                            <w:bookmarkStart w:id="5" w:name="_Toc103673689"/>
+                            <w:bookmarkStart w:id="6" w:name="_Toc103673890"/>
+                            <w:bookmarkStart w:id="7" w:name="_Toc104733744"/>
+                            <w:bookmarkStart w:id="8" w:name="_Toc104910683"/>
                             <w:r>
                               <w:t>HÀ NỘI - 20&lt; hai số cuối của năm bảo vệ ĐATN&gt;</w:t>
                             </w:r>
-                            <w:bookmarkEnd w:id="3"/>
                             <w:bookmarkEnd w:id="4"/>
                             <w:bookmarkEnd w:id="5"/>
                             <w:bookmarkEnd w:id="6"/>
+                            <w:bookmarkEnd w:id="7"/>
+                            <w:bookmarkEnd w:id="8"/>
                           </w:p>
                           <w:p>
                             <w:pPr>
@@ -723,7 +727,7 @@
                                     </pic:cNvPicPr>
                                   </pic:nvPicPr>
                                   <pic:blipFill>
-                                    <a:blip r:embed="rId9"/>
+                                    <a:blip r:embed="rId8"/>
                                     <a:srcRect/>
                                     <a:stretch>
                                       <a:fillRect/>
@@ -1079,15 +1083,17 @@
                           <w:numId w:val="1"/>
                         </w:numPr>
                       </w:pPr>
-                      <w:bookmarkStart w:id="7" w:name="_Toc103673688"/>
-                      <w:bookmarkStart w:id="8" w:name="_Toc103673889"/>
-                      <w:bookmarkStart w:id="9" w:name="_Toc104733743"/>
+                      <w:bookmarkStart w:id="9" w:name="_Toc103673688"/>
+                      <w:bookmarkStart w:id="10" w:name="_Toc103673889"/>
+                      <w:bookmarkStart w:id="11" w:name="_Toc104733743"/>
+                      <w:bookmarkStart w:id="12" w:name="_Toc104910682"/>
                       <w:r>
                         <w:t>HÀ NỘI - 20&lt; hai số cuối của năm bảo vệ ĐATN&gt;</w:t>
                       </w:r>
-                      <w:bookmarkEnd w:id="7"/>
-                      <w:bookmarkEnd w:id="8"/>
                       <w:bookmarkEnd w:id="9"/>
+                      <w:bookmarkEnd w:id="10"/>
+                      <w:bookmarkEnd w:id="11"/>
+                      <w:bookmarkEnd w:id="12"/>
                     </w:p>
                     <w:p>
                       <w:pPr>
@@ -1152,17 +1158,19 @@
                           <w:numId w:val="1"/>
                         </w:numPr>
                       </w:pPr>
-                      <w:bookmarkStart w:id="10" w:name="_Toc101254020"/>
-                      <w:bookmarkStart w:id="11" w:name="_Toc103673689"/>
-                      <w:bookmarkStart w:id="12" w:name="_Toc103673890"/>
-                      <w:bookmarkStart w:id="13" w:name="_Toc104733744"/>
+                      <w:bookmarkStart w:id="13" w:name="_Toc101254020"/>
+                      <w:bookmarkStart w:id="14" w:name="_Toc103673689"/>
+                      <w:bookmarkStart w:id="15" w:name="_Toc103673890"/>
+                      <w:bookmarkStart w:id="16" w:name="_Toc104733744"/>
+                      <w:bookmarkStart w:id="17" w:name="_Toc104910683"/>
                       <w:r>
                         <w:t>HÀ NỘI - 20&lt; hai số cuối của năm bảo vệ ĐATN&gt;</w:t>
                       </w:r>
-                      <w:bookmarkEnd w:id="10"/>
-                      <w:bookmarkEnd w:id="11"/>
-                      <w:bookmarkEnd w:id="12"/>
                       <w:bookmarkEnd w:id="13"/>
+                      <w:bookmarkEnd w:id="14"/>
+                      <w:bookmarkEnd w:id="15"/>
+                      <w:bookmarkEnd w:id="16"/>
+                      <w:bookmarkEnd w:id="17"/>
                     </w:p>
                     <w:p>
                       <w:pPr>
@@ -1579,7 +1587,6 @@
                               </w:rPr>
                               <w:t xml:space="preserve"> </w:t>
                             </w:r>
-                            <w:proofErr w:type="gramStart"/>
                             <w:r>
                               <w:rPr>
                                 <w:b/>
@@ -1588,7 +1595,6 @@
                               </w:rPr>
                               <w:t>TH.S</w:t>
                             </w:r>
-                            <w:proofErr w:type="gramEnd"/>
                             <w:r>
                               <w:rPr>
                                 <w:b/>
@@ -1926,7 +1932,7 @@
                                     </pic:cNvPicPr>
                                   </pic:nvPicPr>
                                   <pic:blipFill>
-                                    <a:blip r:embed="rId9"/>
+                                    <a:blip r:embed="rId8"/>
                                     <a:srcRect/>
                                     <a:stretch>
                                       <a:fillRect/>
@@ -2451,8 +2457,8 @@
           <w:szCs w:val="28"/>
         </w:rPr>
       </w:pPr>
-      <w:bookmarkStart w:id="7" w:name="_Toc93826573"/>
-      <w:bookmarkStart w:id="8" w:name="_Toc93826610"/>
+      <w:bookmarkStart w:id="18" w:name="_Toc93826573"/>
+      <w:bookmarkStart w:id="19" w:name="_Toc93826610"/>
       <w:r>
         <w:rPr>
           <w:rFonts w:eastAsia="Times New Roman" w:cs="Times New Roman"/>
@@ -2615,23 +2621,15 @@
         <w:lastRenderedPageBreak/>
         <w:t>LỜI CẢM ƠN</w:t>
       </w:r>
-      <w:bookmarkEnd w:id="7"/>
-      <w:bookmarkEnd w:id="8"/>
+      <w:bookmarkEnd w:id="18"/>
+      <w:bookmarkEnd w:id="19"/>
     </w:p>
     <w:p>
       <w:pPr>
         <w:ind w:firstLine="720"/>
       </w:pPr>
       <w:r>
-        <w:t xml:space="preserve">Đầu tiên, cho phép em được gửi lời cảm ơn sâu sắc đến thầy </w:t>
-      </w:r>
-      <w:proofErr w:type="gramStart"/>
-      <w:r>
-        <w:t>TH.S</w:t>
-      </w:r>
-      <w:proofErr w:type="gramEnd"/>
-      <w:r>
-        <w:t xml:space="preserve"> Bùi Hải Đăng</w:t>
+        <w:t>Đầu tiên, cho phép em được gửi lời cảm ơn sâu sắc đến thầy TH.S Bùi Hải Đăng</w:t>
       </w:r>
       <w:r>
         <w:t>. Thầy là người luôn theo sát em trong quá trình làm đồ án</w:t>
@@ -2718,15 +2716,7 @@
         <w:ind w:firstLine="720"/>
       </w:pPr>
       <w:r>
-        <w:t xml:space="preserve">Em xin cam đoan đồ án này là công trình nghiên cứu của riêng em và được sự hướng dẫn của thầy giáo </w:t>
-      </w:r>
-      <w:proofErr w:type="gramStart"/>
-      <w:r>
-        <w:t>TH.S</w:t>
-      </w:r>
-      <w:proofErr w:type="gramEnd"/>
-      <w:r>
-        <w:t xml:space="preserve"> Bùi Hải Đăng – giảng viên Trường Đại Học Công Nghệ Giao Thông Vận Tải</w:t>
+        <w:t>Em xin cam đoan đồ án này là công trình nghiên cứu của riêng em và được sự hướng dẫn của thầy giáo TH.S Bùi Hải Đăng – giảng viên Trường Đại Học Công Nghệ Giao Thông Vận Tải</w:t>
       </w:r>
       <w:r>
         <w:t>. Các nội dung nghiên cứu, kết quả trong đề tài là trung thực, không sao chép bất kì tài liệu nào</w:t>
@@ -2765,12 +2755,6 @@
       </w:r>
     </w:p>
     <w:p/>
-    <w:p/>
-    <w:p>
-      <w:r>
-        <w:br w:type="page"/>
-      </w:r>
-    </w:p>
     <w:sdt>
       <w:sdtPr>
         <w:rPr>
@@ -2793,6 +2777,45 @@
         </w:rPr>
       </w:sdtEndPr>
       <w:sdtContent>
+        <w:p>
+          <w:pPr>
+            <w:pStyle w:val="TOCHeading"/>
+            <w:jc w:val="center"/>
+            <w:rPr>
+              <w:rFonts w:ascii="Times New Roman" w:eastAsiaTheme="minorHAnsi" w:hAnsi="Times New Roman" w:cstheme="minorBidi"/>
+              <w:color w:val="000000" w:themeColor="text1"/>
+              <w:sz w:val="26"/>
+              <w:szCs w:val="22"/>
+            </w:rPr>
+          </w:pPr>
+        </w:p>
+        <w:p/>
+        <w:p/>
+        <w:p/>
+        <w:p/>
+        <w:p/>
+        <w:p/>
+        <w:p/>
+        <w:p/>
+        <w:p/>
+        <w:p/>
+        <w:p>
+          <w:pPr>
+            <w:tabs>
+              <w:tab w:val="center" w:pos="4702"/>
+            </w:tabs>
+            <w:sectPr>
+              <w:footerReference w:type="default" r:id="rId9"/>
+              <w:pgSz w:w="12240" w:h="15840"/>
+              <w:pgMar w:top="1134" w:right="1134" w:bottom="1134" w:left="1701" w:header="720" w:footer="720" w:gutter="0"/>
+              <w:cols w:space="720"/>
+              <w:docGrid w:linePitch="360"/>
+            </w:sectPr>
+          </w:pPr>
+          <w:r>
+            <w:tab/>
+          </w:r>
+        </w:p>
         <w:p>
           <w:pPr>
             <w:pStyle w:val="TOCHeading"/>
@@ -2801,12 +2824,15 @@
               <w:noProof/>
             </w:rPr>
           </w:pPr>
+          <w:bookmarkStart w:id="20" w:name="_Toc104910684"/>
           <w:r>
             <w:rPr>
               <w:rStyle w:val="Heading1Char"/>
             </w:rPr>
+            <w:lastRenderedPageBreak/>
             <w:t>MỤC LỤC</w:t>
           </w:r>
+          <w:bookmarkEnd w:id="20"/>
           <w:r>
             <w:fldChar w:fldCharType="begin"/>
           </w:r>
@@ -2830,13 +2856,14 @@
               <w:sz w:val="22"/>
             </w:rPr>
           </w:pPr>
-          <w:hyperlink w:anchor="_Toc104733745" w:history="1">
+          <w:hyperlink w:anchor="_Toc104910684" w:history="1">
             <w:r>
               <w:rPr>
                 <w:rStyle w:val="Hyperlink"/>
-                <w:noProof/>
-              </w:rPr>
-              <w:t>DANH MỤC VIẾT TẮT</w:t>
+                <w:rFonts w:asciiTheme="majorHAnsi" w:eastAsiaTheme="majorEastAsia" w:hAnsiTheme="majorHAnsi" w:cstheme="majorBidi"/>
+                <w:noProof/>
+              </w:rPr>
+              <w:t>MỤC LỤC</w:t>
             </w:r>
             <w:r>
               <w:rPr>
@@ -2857,7 +2884,7 @@
                 <w:noProof/>
                 <w:webHidden/>
               </w:rPr>
-              <w:instrText xml:space="preserve"> PAGEREF _Toc104733745 \h </w:instrText>
+              <w:instrText xml:space="preserve"> PAGEREF _Toc104910684 \h </w:instrText>
             </w:r>
             <w:r>
               <w:rPr>
@@ -2877,7 +2904,7 @@
                 <w:noProof/>
                 <w:webHidden/>
               </w:rPr>
-              <w:t>9</w:t>
+              <w:t>1</w:t>
             </w:r>
             <w:r>
               <w:rPr>
@@ -2901,13 +2928,13 @@
               <w:sz w:val="22"/>
             </w:rPr>
           </w:pPr>
-          <w:hyperlink w:anchor="_Toc104733746" w:history="1">
+          <w:hyperlink w:anchor="_Toc104910685" w:history="1">
             <w:r>
               <w:rPr>
                 <w:rStyle w:val="Hyperlink"/>
                 <w:noProof/>
               </w:rPr>
-              <w:t>DANH MỤC HÌNH ẢNH</w:t>
+              <w:t>DANH MỤC VIẾT TẮT</w:t>
             </w:r>
             <w:r>
               <w:rPr>
@@ -2928,7 +2955,7 @@
                 <w:noProof/>
                 <w:webHidden/>
               </w:rPr>
-              <w:instrText xml:space="preserve"> PAGEREF _Toc104733746 \h </w:instrText>
+              <w:instrText xml:space="preserve"> PAGEREF _Toc104910685 \h </w:instrText>
             </w:r>
             <w:r>
               <w:rPr>
@@ -2948,7 +2975,7 @@
                 <w:noProof/>
                 <w:webHidden/>
               </w:rPr>
-              <w:t>10</w:t>
+              <w:t>3</w:t>
             </w:r>
             <w:r>
               <w:rPr>
@@ -2972,13 +2999,13 @@
               <w:sz w:val="22"/>
             </w:rPr>
           </w:pPr>
-          <w:hyperlink w:anchor="_Toc104733747" w:history="1">
+          <w:hyperlink w:anchor="_Toc104910686" w:history="1">
             <w:r>
               <w:rPr>
                 <w:rStyle w:val="Hyperlink"/>
                 <w:noProof/>
               </w:rPr>
-              <w:t>DANH MỤC BẲNG BIỂU</w:t>
+              <w:t>DANH MỤC HÌNH ẢNH</w:t>
             </w:r>
             <w:r>
               <w:rPr>
@@ -2999,7 +3026,7 @@
                 <w:noProof/>
                 <w:webHidden/>
               </w:rPr>
-              <w:instrText xml:space="preserve"> PAGEREF _Toc104733747 \h </w:instrText>
+              <w:instrText xml:space="preserve"> PAGEREF _Toc104910686 \h </w:instrText>
             </w:r>
             <w:r>
               <w:rPr>
@@ -3019,7 +3046,7 @@
                 <w:noProof/>
                 <w:webHidden/>
               </w:rPr>
-              <w:t>12</w:t>
+              <w:t>4</w:t>
             </w:r>
             <w:r>
               <w:rPr>
@@ -3043,13 +3070,13 @@
               <w:sz w:val="22"/>
             </w:rPr>
           </w:pPr>
-          <w:hyperlink w:anchor="_Toc104733748" w:history="1">
+          <w:hyperlink w:anchor="_Toc104910687" w:history="1">
             <w:r>
               <w:rPr>
                 <w:rStyle w:val="Hyperlink"/>
                 <w:noProof/>
               </w:rPr>
-              <w:t>LỜI MỞ ĐẦU</w:t>
+              <w:t>DANH MỤC BẲNG BIỂU</w:t>
             </w:r>
             <w:r>
               <w:rPr>
@@ -3070,7 +3097,7 @@
                 <w:noProof/>
                 <w:webHidden/>
               </w:rPr>
-              <w:instrText xml:space="preserve"> PAGEREF _Toc104733748 \h </w:instrText>
+              <w:instrText xml:space="preserve"> PAGEREF _Toc104910687 \h </w:instrText>
             </w:r>
             <w:r>
               <w:rPr>
@@ -3090,7 +3117,7 @@
                 <w:noProof/>
                 <w:webHidden/>
               </w:rPr>
-              <w:t>13</w:t>
+              <w:t>6</w:t>
             </w:r>
             <w:r>
               <w:rPr>
@@ -3114,12 +3141,83 @@
               <w:sz w:val="22"/>
             </w:rPr>
           </w:pPr>
-          <w:hyperlink w:anchor="_Toc104733749" w:history="1">
+          <w:hyperlink w:anchor="_Toc104910688" w:history="1">
             <w:r>
               <w:rPr>
                 <w:rStyle w:val="Hyperlink"/>
                 <w:noProof/>
               </w:rPr>
+              <w:t>LỜI MỞ ĐẦU</w:t>
+            </w:r>
+            <w:r>
+              <w:rPr>
+                <w:noProof/>
+                <w:webHidden/>
+              </w:rPr>
+              <w:tab/>
+            </w:r>
+            <w:r>
+              <w:rPr>
+                <w:noProof/>
+                <w:webHidden/>
+              </w:rPr>
+              <w:fldChar w:fldCharType="begin"/>
+            </w:r>
+            <w:r>
+              <w:rPr>
+                <w:noProof/>
+                <w:webHidden/>
+              </w:rPr>
+              <w:instrText xml:space="preserve"> PAGEREF _Toc104910688 \h </w:instrText>
+            </w:r>
+            <w:r>
+              <w:rPr>
+                <w:noProof/>
+                <w:webHidden/>
+              </w:rPr>
+            </w:r>
+            <w:r>
+              <w:rPr>
+                <w:noProof/>
+                <w:webHidden/>
+              </w:rPr>
+              <w:fldChar w:fldCharType="separate"/>
+            </w:r>
+            <w:r>
+              <w:rPr>
+                <w:noProof/>
+                <w:webHidden/>
+              </w:rPr>
+              <w:t>7</w:t>
+            </w:r>
+            <w:r>
+              <w:rPr>
+                <w:noProof/>
+                <w:webHidden/>
+              </w:rPr>
+              <w:fldChar w:fldCharType="end"/>
+            </w:r>
+          </w:hyperlink>
+        </w:p>
+        <w:p>
+          <w:pPr>
+            <w:pStyle w:val="TOC1"/>
+            <w:tabs>
+              <w:tab w:val="right" w:leader="dot" w:pos="9395"/>
+            </w:tabs>
+            <w:rPr>
+              <w:rFonts w:asciiTheme="minorHAnsi" w:eastAsiaTheme="minorEastAsia" w:hAnsiTheme="minorHAnsi"/>
+              <w:noProof/>
+              <w:color w:val="auto"/>
+              <w:sz w:val="22"/>
+            </w:rPr>
+          </w:pPr>
+          <w:hyperlink w:anchor="_Toc104910689" w:history="1">
+            <w:r>
+              <w:rPr>
+                <w:rStyle w:val="Hyperlink"/>
+                <w:noProof/>
+              </w:rPr>
               <w:t>CHƯƠNG 1: TỔNG QUAN VỀ ĐỀ TÀI</w:t>
             </w:r>
             <w:r>
@@ -3141,7 +3239,7 @@
                 <w:noProof/>
                 <w:webHidden/>
               </w:rPr>
-              <w:instrText xml:space="preserve"> PAGEREF _Toc104733749 \h </w:instrText>
+              <w:instrText xml:space="preserve"> PAGEREF _Toc104910689 \h </w:instrText>
             </w:r>
             <w:r>
               <w:rPr>
@@ -3161,7 +3259,7 @@
                 <w:noProof/>
                 <w:webHidden/>
               </w:rPr>
-              <w:t>14</w:t>
+              <w:t>8</w:t>
             </w:r>
             <w:r>
               <w:rPr>
@@ -3186,7 +3284,7 @@
               <w:sz w:val="22"/>
             </w:rPr>
           </w:pPr>
-          <w:hyperlink w:anchor="_Toc104733750" w:history="1">
+          <w:hyperlink w:anchor="_Toc104910690" w:history="1">
             <w:r>
               <w:rPr>
                 <w:rStyle w:val="Hyperlink"/>
@@ -3229,7 +3327,7 @@
                 <w:noProof/>
                 <w:webHidden/>
               </w:rPr>
-              <w:instrText xml:space="preserve"> PAGEREF _Toc104733750 \h </w:instrText>
+              <w:instrText xml:space="preserve"> PAGEREF _Toc104910690 \h </w:instrText>
             </w:r>
             <w:r>
               <w:rPr>
@@ -3249,7 +3347,7 @@
                 <w:noProof/>
                 <w:webHidden/>
               </w:rPr>
-              <w:t>14</w:t>
+              <w:t>8</w:t>
             </w:r>
             <w:r>
               <w:rPr>
@@ -3273,7 +3371,7 @@
               <w:sz w:val="22"/>
             </w:rPr>
           </w:pPr>
-          <w:hyperlink w:anchor="_Toc104733751" w:history="1">
+          <w:hyperlink w:anchor="_Toc104910691" w:history="1">
             <w:r>
               <w:rPr>
                 <w:rStyle w:val="Hyperlink"/>
@@ -3300,7 +3398,7 @@
                 <w:noProof/>
                 <w:webHidden/>
               </w:rPr>
-              <w:instrText xml:space="preserve"> PAGEREF _Toc104733751 \h </w:instrText>
+              <w:instrText xml:space="preserve"> PAGEREF _Toc104910691 \h </w:instrText>
             </w:r>
             <w:r>
               <w:rPr>
@@ -3320,7 +3418,7 @@
                 <w:noProof/>
                 <w:webHidden/>
               </w:rPr>
-              <w:t>14</w:t>
+              <w:t>8</w:t>
             </w:r>
             <w:r>
               <w:rPr>
@@ -3344,7 +3442,7 @@
               <w:sz w:val="22"/>
             </w:rPr>
           </w:pPr>
-          <w:hyperlink w:anchor="_Toc104733752" w:history="1">
+          <w:hyperlink w:anchor="_Toc104910692" w:history="1">
             <w:r>
               <w:rPr>
                 <w:rStyle w:val="Hyperlink"/>
@@ -3371,7 +3469,7 @@
                 <w:noProof/>
                 <w:webHidden/>
               </w:rPr>
-              <w:instrText xml:space="preserve"> PAGEREF _Toc104733752 \h </w:instrText>
+              <w:instrText xml:space="preserve"> PAGEREF _Toc104910692 \h </w:instrText>
             </w:r>
             <w:r>
               <w:rPr>
@@ -3391,7 +3489,7 @@
                 <w:noProof/>
                 <w:webHidden/>
               </w:rPr>
-              <w:t>16</w:t>
+              <w:t>10</w:t>
             </w:r>
             <w:r>
               <w:rPr>
@@ -3415,7 +3513,7 @@
               <w:sz w:val="22"/>
             </w:rPr>
           </w:pPr>
-          <w:hyperlink w:anchor="_Toc104733753" w:history="1">
+          <w:hyperlink w:anchor="_Toc104910693" w:history="1">
             <w:r>
               <w:rPr>
                 <w:rStyle w:val="Hyperlink"/>
@@ -3442,7 +3540,7 @@
                 <w:noProof/>
                 <w:webHidden/>
               </w:rPr>
-              <w:instrText xml:space="preserve"> PAGEREF _Toc104733753 \h </w:instrText>
+              <w:instrText xml:space="preserve"> PAGEREF _Toc104910693 \h </w:instrText>
             </w:r>
             <w:r>
               <w:rPr>
@@ -3462,7 +3560,7 @@
                 <w:noProof/>
                 <w:webHidden/>
               </w:rPr>
-              <w:t>16</w:t>
+              <w:t>10</w:t>
             </w:r>
             <w:r>
               <w:rPr>
@@ -3486,7 +3584,7 @@
               <w:sz w:val="22"/>
             </w:rPr>
           </w:pPr>
-          <w:hyperlink w:anchor="_Toc104733754" w:history="1">
+          <w:hyperlink w:anchor="_Toc104910694" w:history="1">
             <w:r>
               <w:rPr>
                 <w:rStyle w:val="Hyperlink"/>
@@ -3513,7 +3611,7 @@
                 <w:noProof/>
                 <w:webHidden/>
               </w:rPr>
-              <w:instrText xml:space="preserve"> PAGEREF _Toc104733754 \h </w:instrText>
+              <w:instrText xml:space="preserve"> PAGEREF _Toc104910694 \h </w:instrText>
             </w:r>
             <w:r>
               <w:rPr>
@@ -3533,7 +3631,7 @@
                 <w:noProof/>
                 <w:webHidden/>
               </w:rPr>
-              <w:t>16</w:t>
+              <w:t>10</w:t>
             </w:r>
             <w:r>
               <w:rPr>
@@ -3557,7 +3655,7 @@
               <w:sz w:val="22"/>
             </w:rPr>
           </w:pPr>
-          <w:hyperlink w:anchor="_Toc104733755" w:history="1">
+          <w:hyperlink w:anchor="_Toc104910695" w:history="1">
             <w:r>
               <w:rPr>
                 <w:rStyle w:val="Hyperlink"/>
@@ -3584,7 +3682,7 @@
                 <w:noProof/>
                 <w:webHidden/>
               </w:rPr>
-              <w:instrText xml:space="preserve"> PAGEREF _Toc104733755 \h </w:instrText>
+              <w:instrText xml:space="preserve"> PAGEREF _Toc104910695 \h </w:instrText>
             </w:r>
             <w:r>
               <w:rPr>
@@ -3604,7 +3702,7 @@
                 <w:noProof/>
                 <w:webHidden/>
               </w:rPr>
-              <w:t>17</w:t>
+              <w:t>11</w:t>
             </w:r>
             <w:r>
               <w:rPr>
@@ -3628,7 +3726,7 @@
               <w:sz w:val="22"/>
             </w:rPr>
           </w:pPr>
-          <w:hyperlink w:anchor="_Toc104733756" w:history="1">
+          <w:hyperlink w:anchor="_Toc104910696" w:history="1">
             <w:r>
               <w:rPr>
                 <w:rStyle w:val="Hyperlink"/>
@@ -3655,7 +3753,7 @@
                 <w:noProof/>
                 <w:webHidden/>
               </w:rPr>
-              <w:instrText xml:space="preserve"> PAGEREF _Toc104733756 \h </w:instrText>
+              <w:instrText xml:space="preserve"> PAGEREF _Toc104910696 \h </w:instrText>
             </w:r>
             <w:r>
               <w:rPr>
@@ -3675,7 +3773,7 @@
                 <w:noProof/>
                 <w:webHidden/>
               </w:rPr>
-              <w:t>17</w:t>
+              <w:t>11</w:t>
             </w:r>
             <w:r>
               <w:rPr>
@@ -3699,7 +3797,7 @@
               <w:sz w:val="22"/>
             </w:rPr>
           </w:pPr>
-          <w:hyperlink w:anchor="_Toc104733757" w:history="1">
+          <w:hyperlink w:anchor="_Toc104910697" w:history="1">
             <w:r>
               <w:rPr>
                 <w:rStyle w:val="Hyperlink"/>
@@ -3726,7 +3824,7 @@
                 <w:noProof/>
                 <w:webHidden/>
               </w:rPr>
-              <w:instrText xml:space="preserve"> PAGEREF _Toc104733757 \h </w:instrText>
+              <w:instrText xml:space="preserve"> PAGEREF _Toc104910697 \h </w:instrText>
             </w:r>
             <w:r>
               <w:rPr>
@@ -3746,7 +3844,7 @@
                 <w:noProof/>
                 <w:webHidden/>
               </w:rPr>
-              <w:t>17</w:t>
+              <w:t>11</w:t>
             </w:r>
             <w:r>
               <w:rPr>
@@ -3770,7 +3868,7 @@
               <w:sz w:val="22"/>
             </w:rPr>
           </w:pPr>
-          <w:hyperlink w:anchor="_Toc104733758" w:history="1">
+          <w:hyperlink w:anchor="_Toc104910698" w:history="1">
             <w:r>
               <w:rPr>
                 <w:rStyle w:val="Hyperlink"/>
@@ -3797,7 +3895,7 @@
                 <w:noProof/>
                 <w:webHidden/>
               </w:rPr>
-              <w:instrText xml:space="preserve"> PAGEREF _Toc104733758 \h </w:instrText>
+              <w:instrText xml:space="preserve"> PAGEREF _Toc104910698 \h </w:instrText>
             </w:r>
             <w:r>
               <w:rPr>
@@ -3817,7 +3915,7 @@
                 <w:noProof/>
                 <w:webHidden/>
               </w:rPr>
-              <w:t>18</w:t>
+              <w:t>12</w:t>
             </w:r>
             <w:r>
               <w:rPr>
@@ -3841,7 +3939,7 @@
               <w:sz w:val="22"/>
             </w:rPr>
           </w:pPr>
-          <w:hyperlink w:anchor="_Toc104733759" w:history="1">
+          <w:hyperlink w:anchor="_Toc104910699" w:history="1">
             <w:r>
               <w:rPr>
                 <w:rStyle w:val="Hyperlink"/>
@@ -3868,7 +3966,7 @@
                 <w:noProof/>
                 <w:webHidden/>
               </w:rPr>
-              <w:instrText xml:space="preserve"> PAGEREF _Toc104733759 \h </w:instrText>
+              <w:instrText xml:space="preserve"> PAGEREF _Toc104910699 \h </w:instrText>
             </w:r>
             <w:r>
               <w:rPr>
@@ -3888,7 +3986,7 @@
                 <w:noProof/>
                 <w:webHidden/>
               </w:rPr>
-              <w:t>18</w:t>
+              <w:t>12</w:t>
             </w:r>
             <w:r>
               <w:rPr>
@@ -3912,7 +4010,7 @@
               <w:sz w:val="22"/>
             </w:rPr>
           </w:pPr>
-          <w:hyperlink w:anchor="_Toc104733760" w:history="1">
+          <w:hyperlink w:anchor="_Toc104910700" w:history="1">
             <w:r>
               <w:rPr>
                 <w:rStyle w:val="Hyperlink"/>
@@ -3939,7 +4037,7 @@
                 <w:noProof/>
                 <w:webHidden/>
               </w:rPr>
-              <w:instrText xml:space="preserve"> PAGEREF _Toc104733760 \h </w:instrText>
+              <w:instrText xml:space="preserve"> PAGEREF _Toc104910700 \h </w:instrText>
             </w:r>
             <w:r>
               <w:rPr>
@@ -3959,7 +4057,7 @@
                 <w:noProof/>
                 <w:webHidden/>
               </w:rPr>
-              <w:t>19</w:t>
+              <w:t>13</w:t>
             </w:r>
             <w:r>
               <w:rPr>
@@ -3983,7 +4081,7 @@
               <w:sz w:val="22"/>
             </w:rPr>
           </w:pPr>
-          <w:hyperlink w:anchor="_Toc104733761" w:history="1">
+          <w:hyperlink w:anchor="_Toc104910701" w:history="1">
             <w:r>
               <w:rPr>
                 <w:rStyle w:val="Hyperlink"/>
@@ -4010,7 +4108,7 @@
                 <w:noProof/>
                 <w:webHidden/>
               </w:rPr>
-              <w:instrText xml:space="preserve"> PAGEREF _Toc104733761 \h </w:instrText>
+              <w:instrText xml:space="preserve"> PAGEREF _Toc104910701 \h </w:instrText>
             </w:r>
             <w:r>
               <w:rPr>
@@ -4030,7 +4128,7 @@
                 <w:noProof/>
                 <w:webHidden/>
               </w:rPr>
-              <w:t>21</w:t>
+              <w:t>15</w:t>
             </w:r>
             <w:r>
               <w:rPr>
@@ -4054,7 +4152,7 @@
               <w:sz w:val="22"/>
             </w:rPr>
           </w:pPr>
-          <w:hyperlink w:anchor="_Toc104733762" w:history="1">
+          <w:hyperlink w:anchor="_Toc104910702" w:history="1">
             <w:r>
               <w:rPr>
                 <w:rStyle w:val="Hyperlink"/>
@@ -4081,7 +4179,7 @@
                 <w:noProof/>
                 <w:webHidden/>
               </w:rPr>
-              <w:instrText xml:space="preserve"> PAGEREF _Toc104733762 \h </w:instrText>
+              <w:instrText xml:space="preserve"> PAGEREF _Toc104910702 \h </w:instrText>
             </w:r>
             <w:r>
               <w:rPr>
@@ -4101,7 +4199,7 @@
                 <w:noProof/>
                 <w:webHidden/>
               </w:rPr>
-              <w:t>24</w:t>
+              <w:t>18</w:t>
             </w:r>
             <w:r>
               <w:rPr>
@@ -4125,7 +4223,7 @@
               <w:sz w:val="22"/>
             </w:rPr>
           </w:pPr>
-          <w:hyperlink w:anchor="_Toc104733763" w:history="1">
+          <w:hyperlink w:anchor="_Toc104910703" w:history="1">
             <w:r>
               <w:rPr>
                 <w:rStyle w:val="Hyperlink"/>
@@ -4152,7 +4250,7 @@
                 <w:noProof/>
                 <w:webHidden/>
               </w:rPr>
-              <w:instrText xml:space="preserve"> PAGEREF _Toc104733763 \h </w:instrText>
+              <w:instrText xml:space="preserve"> PAGEREF _Toc104910703 \h </w:instrText>
             </w:r>
             <w:r>
               <w:rPr>
@@ -4172,7 +4270,7 @@
                 <w:noProof/>
                 <w:webHidden/>
               </w:rPr>
-              <w:t>24</w:t>
+              <w:t>18</w:t>
             </w:r>
             <w:r>
               <w:rPr>
@@ -4196,7 +4294,7 @@
               <w:sz w:val="22"/>
             </w:rPr>
           </w:pPr>
-          <w:hyperlink w:anchor="_Toc104733764" w:history="1">
+          <w:hyperlink w:anchor="_Toc104910704" w:history="1">
             <w:r>
               <w:rPr>
                 <w:rStyle w:val="Hyperlink"/>
@@ -4223,7 +4321,7 @@
                 <w:noProof/>
                 <w:webHidden/>
               </w:rPr>
-              <w:instrText xml:space="preserve"> PAGEREF _Toc104733764 \h </w:instrText>
+              <w:instrText xml:space="preserve"> PAGEREF _Toc104910704 \h </w:instrText>
             </w:r>
             <w:r>
               <w:rPr>
@@ -4243,7 +4341,7 @@
                 <w:noProof/>
                 <w:webHidden/>
               </w:rPr>
-              <w:t>25</w:t>
+              <w:t>19</w:t>
             </w:r>
             <w:r>
               <w:rPr>
@@ -4267,7 +4365,7 @@
               <w:sz w:val="22"/>
             </w:rPr>
           </w:pPr>
-          <w:hyperlink w:anchor="_Toc104733765" w:history="1">
+          <w:hyperlink w:anchor="_Toc104910705" w:history="1">
             <w:r>
               <w:rPr>
                 <w:rStyle w:val="Hyperlink"/>
@@ -4294,7 +4392,7 @@
                 <w:noProof/>
                 <w:webHidden/>
               </w:rPr>
-              <w:instrText xml:space="preserve"> PAGEREF _Toc104733765 \h </w:instrText>
+              <w:instrText xml:space="preserve"> PAGEREF _Toc104910705 \h </w:instrText>
             </w:r>
             <w:r>
               <w:rPr>
@@ -4314,7 +4412,7 @@
                 <w:noProof/>
                 <w:webHidden/>
               </w:rPr>
-              <w:t>26</w:t>
+              <w:t>20</w:t>
             </w:r>
             <w:r>
               <w:rPr>
@@ -4338,7 +4436,7 @@
               <w:sz w:val="22"/>
             </w:rPr>
           </w:pPr>
-          <w:hyperlink w:anchor="_Toc104733766" w:history="1">
+          <w:hyperlink w:anchor="_Toc104910706" w:history="1">
             <w:r>
               <w:rPr>
                 <w:rStyle w:val="Hyperlink"/>
@@ -4365,7 +4463,7 @@
                 <w:noProof/>
                 <w:webHidden/>
               </w:rPr>
-              <w:instrText xml:space="preserve"> PAGEREF _Toc104733766 \h </w:instrText>
+              <w:instrText xml:space="preserve"> PAGEREF _Toc104910706 \h </w:instrText>
             </w:r>
             <w:r>
               <w:rPr>
@@ -4385,7 +4483,7 @@
                 <w:noProof/>
                 <w:webHidden/>
               </w:rPr>
-              <w:t>26</w:t>
+              <w:t>20</w:t>
             </w:r>
             <w:r>
               <w:rPr>
@@ -4409,7 +4507,7 @@
               <w:sz w:val="22"/>
             </w:rPr>
           </w:pPr>
-          <w:hyperlink w:anchor="_Toc104733767" w:history="1">
+          <w:hyperlink w:anchor="_Toc104910707" w:history="1">
             <w:r>
               <w:rPr>
                 <w:rStyle w:val="Hyperlink"/>
@@ -4436,7 +4534,7 @@
                 <w:noProof/>
                 <w:webHidden/>
               </w:rPr>
-              <w:instrText xml:space="preserve"> PAGEREF _Toc104733767 \h </w:instrText>
+              <w:instrText xml:space="preserve"> PAGEREF _Toc104910707 \h </w:instrText>
             </w:r>
             <w:r>
               <w:rPr>
@@ -4456,7 +4554,7 @@
                 <w:noProof/>
                 <w:webHidden/>
               </w:rPr>
-              <w:t>26</w:t>
+              <w:t>20</w:t>
             </w:r>
             <w:r>
               <w:rPr>
@@ -4480,7 +4578,7 @@
               <w:sz w:val="22"/>
             </w:rPr>
           </w:pPr>
-          <w:hyperlink w:anchor="_Toc104733768" w:history="1">
+          <w:hyperlink w:anchor="_Toc104910708" w:history="1">
             <w:r>
               <w:rPr>
                 <w:rStyle w:val="Hyperlink"/>
@@ -4507,7 +4605,7 @@
                 <w:noProof/>
                 <w:webHidden/>
               </w:rPr>
-              <w:instrText xml:space="preserve"> PAGEREF _Toc104733768 \h </w:instrText>
+              <w:instrText xml:space="preserve"> PAGEREF _Toc104910708 \h </w:instrText>
             </w:r>
             <w:r>
               <w:rPr>
@@ -4527,7 +4625,7 @@
                 <w:noProof/>
                 <w:webHidden/>
               </w:rPr>
-              <w:t>27</w:t>
+              <w:t>21</w:t>
             </w:r>
             <w:r>
               <w:rPr>
@@ -4551,7 +4649,7 @@
               <w:sz w:val="22"/>
             </w:rPr>
           </w:pPr>
-          <w:hyperlink w:anchor="_Toc104733769" w:history="1">
+          <w:hyperlink w:anchor="_Toc104910709" w:history="1">
             <w:r>
               <w:rPr>
                 <w:rStyle w:val="Hyperlink"/>
@@ -4578,7 +4676,7 @@
                 <w:noProof/>
                 <w:webHidden/>
               </w:rPr>
-              <w:instrText xml:space="preserve"> PAGEREF _Toc104733769 \h </w:instrText>
+              <w:instrText xml:space="preserve"> PAGEREF _Toc104910709 \h </w:instrText>
             </w:r>
             <w:r>
               <w:rPr>
@@ -4598,7 +4696,7 @@
                 <w:noProof/>
                 <w:webHidden/>
               </w:rPr>
-              <w:t>28</w:t>
+              <w:t>22</w:t>
             </w:r>
             <w:r>
               <w:rPr>
@@ -4622,7 +4720,7 @@
               <w:sz w:val="22"/>
             </w:rPr>
           </w:pPr>
-          <w:hyperlink w:anchor="_Toc104733770" w:history="1">
+          <w:hyperlink w:anchor="_Toc104910710" w:history="1">
             <w:r>
               <w:rPr>
                 <w:rStyle w:val="Hyperlink"/>
@@ -4649,7 +4747,7 @@
                 <w:noProof/>
                 <w:webHidden/>
               </w:rPr>
-              <w:instrText xml:space="preserve"> PAGEREF _Toc104733770 \h </w:instrText>
+              <w:instrText xml:space="preserve"> PAGEREF _Toc104910710 \h </w:instrText>
             </w:r>
             <w:r>
               <w:rPr>
@@ -4669,7 +4767,7 @@
                 <w:noProof/>
                 <w:webHidden/>
               </w:rPr>
-              <w:t>29</w:t>
+              <w:t>23</w:t>
             </w:r>
             <w:r>
               <w:rPr>
@@ -4693,7 +4791,7 @@
               <w:sz w:val="22"/>
             </w:rPr>
           </w:pPr>
-          <w:hyperlink w:anchor="_Toc104733771" w:history="1">
+          <w:hyperlink w:anchor="_Toc104910711" w:history="1">
             <w:r>
               <w:rPr>
                 <w:rStyle w:val="Hyperlink"/>
@@ -4720,7 +4818,7 @@
                 <w:noProof/>
                 <w:webHidden/>
               </w:rPr>
-              <w:instrText xml:space="preserve"> PAGEREF _Toc104733771 \h </w:instrText>
+              <w:instrText xml:space="preserve"> PAGEREF _Toc104910711 \h </w:instrText>
             </w:r>
             <w:r>
               <w:rPr>
@@ -4740,7 +4838,7 @@
                 <w:noProof/>
                 <w:webHidden/>
               </w:rPr>
-              <w:t>30</w:t>
+              <w:t>24</w:t>
             </w:r>
             <w:r>
               <w:rPr>
@@ -4764,7 +4862,7 @@
               <w:sz w:val="22"/>
             </w:rPr>
           </w:pPr>
-          <w:hyperlink w:anchor="_Toc104733772" w:history="1">
+          <w:hyperlink w:anchor="_Toc104910712" w:history="1">
             <w:r>
               <w:rPr>
                 <w:rStyle w:val="Hyperlink"/>
@@ -4791,7 +4889,7 @@
                 <w:noProof/>
                 <w:webHidden/>
               </w:rPr>
-              <w:instrText xml:space="preserve"> PAGEREF _Toc104733772 \h </w:instrText>
+              <w:instrText xml:space="preserve"> PAGEREF _Toc104910712 \h </w:instrText>
             </w:r>
             <w:r>
               <w:rPr>
@@ -4811,7 +4909,7 @@
                 <w:noProof/>
                 <w:webHidden/>
               </w:rPr>
-              <w:t>32</w:t>
+              <w:t>26</w:t>
             </w:r>
             <w:r>
               <w:rPr>
@@ -4835,7 +4933,7 @@
               <w:sz w:val="22"/>
             </w:rPr>
           </w:pPr>
-          <w:hyperlink w:anchor="_Toc104733773" w:history="1">
+          <w:hyperlink w:anchor="_Toc104910713" w:history="1">
             <w:r>
               <w:rPr>
                 <w:rStyle w:val="Hyperlink"/>
@@ -4862,7 +4960,7 @@
                 <w:noProof/>
                 <w:webHidden/>
               </w:rPr>
-              <w:instrText xml:space="preserve"> PAGEREF _Toc104733773 \h </w:instrText>
+              <w:instrText xml:space="preserve"> PAGEREF _Toc104910713 \h </w:instrText>
             </w:r>
             <w:r>
               <w:rPr>
@@ -4882,7 +4980,7 @@
                 <w:noProof/>
                 <w:webHidden/>
               </w:rPr>
-              <w:t>34</w:t>
+              <w:t>28</w:t>
             </w:r>
             <w:r>
               <w:rPr>
@@ -4906,7 +5004,7 @@
               <w:sz w:val="22"/>
             </w:rPr>
           </w:pPr>
-          <w:hyperlink w:anchor="_Toc104733774" w:history="1">
+          <w:hyperlink w:anchor="_Toc104910714" w:history="1">
             <w:r>
               <w:rPr>
                 <w:rStyle w:val="Hyperlink"/>
@@ -4933,7 +5031,7 @@
                 <w:noProof/>
                 <w:webHidden/>
               </w:rPr>
-              <w:instrText xml:space="preserve"> PAGEREF _Toc104733774 \h </w:instrText>
+              <w:instrText xml:space="preserve"> PAGEREF _Toc104910714 \h </w:instrText>
             </w:r>
             <w:r>
               <w:rPr>
@@ -4953,7 +5051,7 @@
                 <w:noProof/>
                 <w:webHidden/>
               </w:rPr>
-              <w:t>35</w:t>
+              <w:t>29</w:t>
             </w:r>
             <w:r>
               <w:rPr>
@@ -4977,7 +5075,7 @@
               <w:sz w:val="22"/>
             </w:rPr>
           </w:pPr>
-          <w:hyperlink w:anchor="_Toc104733775" w:history="1">
+          <w:hyperlink w:anchor="_Toc104910715" w:history="1">
             <w:r>
               <w:rPr>
                 <w:rStyle w:val="Hyperlink"/>
@@ -5004,7 +5102,7 @@
                 <w:noProof/>
                 <w:webHidden/>
               </w:rPr>
-              <w:instrText xml:space="preserve"> PAGEREF _Toc104733775 \h </w:instrText>
+              <w:instrText xml:space="preserve"> PAGEREF _Toc104910715 \h </w:instrText>
             </w:r>
             <w:r>
               <w:rPr>
@@ -5024,7 +5122,7 @@
                 <w:noProof/>
                 <w:webHidden/>
               </w:rPr>
-              <w:t>35</w:t>
+              <w:t>29</w:t>
             </w:r>
             <w:r>
               <w:rPr>
@@ -5048,7 +5146,7 @@
               <w:sz w:val="22"/>
             </w:rPr>
           </w:pPr>
-          <w:hyperlink w:anchor="_Toc104733776" w:history="1">
+          <w:hyperlink w:anchor="_Toc104910716" w:history="1">
             <w:r>
               <w:rPr>
                 <w:rStyle w:val="Hyperlink"/>
@@ -5075,7 +5173,7 @@
                 <w:noProof/>
                 <w:webHidden/>
               </w:rPr>
-              <w:instrText xml:space="preserve"> PAGEREF _Toc104733776 \h </w:instrText>
+              <w:instrText xml:space="preserve"> PAGEREF _Toc104910716 \h </w:instrText>
             </w:r>
             <w:r>
               <w:rPr>
@@ -5095,7 +5193,7 @@
                 <w:noProof/>
                 <w:webHidden/>
               </w:rPr>
-              <w:t>35</w:t>
+              <w:t>29</w:t>
             </w:r>
             <w:r>
               <w:rPr>
@@ -5119,7 +5217,7 @@
               <w:sz w:val="22"/>
             </w:rPr>
           </w:pPr>
-          <w:hyperlink w:anchor="_Toc104733777" w:history="1">
+          <w:hyperlink w:anchor="_Toc104910717" w:history="1">
             <w:r>
               <w:rPr>
                 <w:rStyle w:val="Hyperlink"/>
@@ -5146,7 +5244,7 @@
                 <w:noProof/>
                 <w:webHidden/>
               </w:rPr>
-              <w:instrText xml:space="preserve"> PAGEREF _Toc104733777 \h </w:instrText>
+              <w:instrText xml:space="preserve"> PAGEREF _Toc104910717 \h </w:instrText>
             </w:r>
             <w:r>
               <w:rPr>
@@ -5166,7 +5264,7 @@
                 <w:noProof/>
                 <w:webHidden/>
               </w:rPr>
-              <w:t>35</w:t>
+              <w:t>29</w:t>
             </w:r>
             <w:r>
               <w:rPr>
@@ -5190,7 +5288,7 @@
               <w:sz w:val="22"/>
             </w:rPr>
           </w:pPr>
-          <w:hyperlink w:anchor="_Toc104733778" w:history="1">
+          <w:hyperlink w:anchor="_Toc104910718" w:history="1">
             <w:r>
               <w:rPr>
                 <w:rStyle w:val="Hyperlink"/>
@@ -5217,7 +5315,7 @@
                 <w:noProof/>
                 <w:webHidden/>
               </w:rPr>
-              <w:instrText xml:space="preserve"> PAGEREF _Toc104733778 \h </w:instrText>
+              <w:instrText xml:space="preserve"> PAGEREF _Toc104910718 \h </w:instrText>
             </w:r>
             <w:r>
               <w:rPr>
@@ -5237,7 +5335,7 @@
                 <w:noProof/>
                 <w:webHidden/>
               </w:rPr>
-              <w:t>38</w:t>
+              <w:t>32</w:t>
             </w:r>
             <w:r>
               <w:rPr>
@@ -5261,7 +5359,7 @@
               <w:sz w:val="22"/>
             </w:rPr>
           </w:pPr>
-          <w:hyperlink w:anchor="_Toc104733779" w:history="1">
+          <w:hyperlink w:anchor="_Toc104910719" w:history="1">
             <w:r>
               <w:rPr>
                 <w:rStyle w:val="Hyperlink"/>
@@ -5288,7 +5386,7 @@
                 <w:noProof/>
                 <w:webHidden/>
               </w:rPr>
-              <w:instrText xml:space="preserve"> PAGEREF _Toc104733779 \h </w:instrText>
+              <w:instrText xml:space="preserve"> PAGEREF _Toc104910719 \h </w:instrText>
             </w:r>
             <w:r>
               <w:rPr>
@@ -5308,7 +5406,7 @@
                 <w:noProof/>
                 <w:webHidden/>
               </w:rPr>
-              <w:t>39</w:t>
+              <w:t>33</w:t>
             </w:r>
             <w:r>
               <w:rPr>
@@ -5332,7 +5430,7 @@
               <w:sz w:val="22"/>
             </w:rPr>
           </w:pPr>
-          <w:hyperlink w:anchor="_Toc104733780" w:history="1">
+          <w:hyperlink w:anchor="_Toc104910720" w:history="1">
             <w:r>
               <w:rPr>
                 <w:rStyle w:val="Hyperlink"/>
@@ -5359,7 +5457,7 @@
                 <w:noProof/>
                 <w:webHidden/>
               </w:rPr>
-              <w:instrText xml:space="preserve"> PAGEREF _Toc104733780 \h </w:instrText>
+              <w:instrText xml:space="preserve"> PAGEREF _Toc104910720 \h </w:instrText>
             </w:r>
             <w:r>
               <w:rPr>
@@ -5379,7 +5477,7 @@
                 <w:noProof/>
                 <w:webHidden/>
               </w:rPr>
-              <w:t>40</w:t>
+              <w:t>34</w:t>
             </w:r>
             <w:r>
               <w:rPr>
@@ -5403,7 +5501,7 @@
               <w:sz w:val="22"/>
             </w:rPr>
           </w:pPr>
-          <w:hyperlink w:anchor="_Toc104733781" w:history="1">
+          <w:hyperlink w:anchor="_Toc104910721" w:history="1">
             <w:r>
               <w:rPr>
                 <w:rStyle w:val="Hyperlink"/>
@@ -5430,7 +5528,7 @@
                 <w:noProof/>
                 <w:webHidden/>
               </w:rPr>
-              <w:instrText xml:space="preserve"> PAGEREF _Toc104733781 \h </w:instrText>
+              <w:instrText xml:space="preserve"> PAGEREF _Toc104910721 \h </w:instrText>
             </w:r>
             <w:r>
               <w:rPr>
@@ -5450,7 +5548,7 @@
                 <w:noProof/>
                 <w:webHidden/>
               </w:rPr>
-              <w:t>40</w:t>
+              <w:t>34</w:t>
             </w:r>
             <w:r>
               <w:rPr>
@@ -5474,7 +5572,7 @@
               <w:sz w:val="22"/>
             </w:rPr>
           </w:pPr>
-          <w:hyperlink w:anchor="_Toc104733782" w:history="1">
+          <w:hyperlink w:anchor="_Toc104910722" w:history="1">
             <w:r>
               <w:rPr>
                 <w:rStyle w:val="Hyperlink"/>
@@ -5501,7 +5599,7 @@
                 <w:noProof/>
                 <w:webHidden/>
               </w:rPr>
-              <w:instrText xml:space="preserve"> PAGEREF _Toc104733782 \h </w:instrText>
+              <w:instrText xml:space="preserve"> PAGEREF _Toc104910722 \h </w:instrText>
             </w:r>
             <w:r>
               <w:rPr>
@@ -5521,7 +5619,7 @@
                 <w:noProof/>
                 <w:webHidden/>
               </w:rPr>
-              <w:t>41</w:t>
+              <w:t>35</w:t>
             </w:r>
             <w:r>
               <w:rPr>
@@ -5545,7 +5643,7 @@
               <w:sz w:val="22"/>
             </w:rPr>
           </w:pPr>
-          <w:hyperlink w:anchor="_Toc104733783" w:history="1">
+          <w:hyperlink w:anchor="_Toc104910723" w:history="1">
             <w:r>
               <w:rPr>
                 <w:rStyle w:val="Hyperlink"/>
@@ -5572,7 +5670,7 @@
                 <w:noProof/>
                 <w:webHidden/>
               </w:rPr>
-              <w:instrText xml:space="preserve"> PAGEREF _Toc104733783 \h </w:instrText>
+              <w:instrText xml:space="preserve"> PAGEREF _Toc104910723 \h </w:instrText>
             </w:r>
             <w:r>
               <w:rPr>
@@ -5592,7 +5690,7 @@
                 <w:noProof/>
                 <w:webHidden/>
               </w:rPr>
-              <w:t>42</w:t>
+              <w:t>36</w:t>
             </w:r>
             <w:r>
               <w:rPr>
@@ -5616,7 +5714,7 @@
               <w:sz w:val="22"/>
             </w:rPr>
           </w:pPr>
-          <w:hyperlink w:anchor="_Toc104733784" w:history="1">
+          <w:hyperlink w:anchor="_Toc104910724" w:history="1">
             <w:r>
               <w:rPr>
                 <w:rStyle w:val="Hyperlink"/>
@@ -5643,7 +5741,7 @@
                 <w:noProof/>
                 <w:webHidden/>
               </w:rPr>
-              <w:instrText xml:space="preserve"> PAGEREF _Toc104733784 \h </w:instrText>
+              <w:instrText xml:space="preserve"> PAGEREF _Toc104910724 \h </w:instrText>
             </w:r>
             <w:r>
               <w:rPr>
@@ -5663,7 +5761,7 @@
                 <w:noProof/>
                 <w:webHidden/>
               </w:rPr>
-              <w:t>46</w:t>
+              <w:t>40</w:t>
             </w:r>
             <w:r>
               <w:rPr>
@@ -5687,7 +5785,7 @@
               <w:sz w:val="22"/>
             </w:rPr>
           </w:pPr>
-          <w:hyperlink w:anchor="_Toc104733785" w:history="1">
+          <w:hyperlink w:anchor="_Toc104910725" w:history="1">
             <w:r>
               <w:rPr>
                 <w:rStyle w:val="Hyperlink"/>
@@ -5714,7 +5812,7 @@
                 <w:noProof/>
                 <w:webHidden/>
               </w:rPr>
-              <w:instrText xml:space="preserve"> PAGEREF _Toc104733785 \h </w:instrText>
+              <w:instrText xml:space="preserve"> PAGEREF _Toc104910725 \h </w:instrText>
             </w:r>
             <w:r>
               <w:rPr>
@@ -5734,7 +5832,7 @@
                 <w:noProof/>
                 <w:webHidden/>
               </w:rPr>
-              <w:t>46</w:t>
+              <w:t>40</w:t>
             </w:r>
             <w:r>
               <w:rPr>
@@ -5758,7 +5856,7 @@
               <w:sz w:val="22"/>
             </w:rPr>
           </w:pPr>
-          <w:hyperlink w:anchor="_Toc104733786" w:history="1">
+          <w:hyperlink w:anchor="_Toc104910726" w:history="1">
             <w:r>
               <w:rPr>
                 <w:rStyle w:val="Hyperlink"/>
@@ -5785,7 +5883,7 @@
                 <w:noProof/>
                 <w:webHidden/>
               </w:rPr>
-              <w:instrText xml:space="preserve"> PAGEREF _Toc104733786 \h </w:instrText>
+              <w:instrText xml:space="preserve"> PAGEREF _Toc104910726 \h </w:instrText>
             </w:r>
             <w:r>
               <w:rPr>
@@ -5805,7 +5903,7 @@
                 <w:noProof/>
                 <w:webHidden/>
               </w:rPr>
-              <w:t>46</w:t>
+              <w:t>40</w:t>
             </w:r>
             <w:r>
               <w:rPr>
@@ -5829,7 +5927,7 @@
               <w:sz w:val="22"/>
             </w:rPr>
           </w:pPr>
-          <w:hyperlink w:anchor="_Toc104733787" w:history="1">
+          <w:hyperlink w:anchor="_Toc104910727" w:history="1">
             <w:r>
               <w:rPr>
                 <w:rStyle w:val="Hyperlink"/>
@@ -5856,7 +5954,7 @@
                 <w:noProof/>
                 <w:webHidden/>
               </w:rPr>
-              <w:instrText xml:space="preserve"> PAGEREF _Toc104733787 \h </w:instrText>
+              <w:instrText xml:space="preserve"> PAGEREF _Toc104910727 \h </w:instrText>
             </w:r>
             <w:r>
               <w:rPr>
@@ -5876,7 +5974,7 @@
                 <w:noProof/>
                 <w:webHidden/>
               </w:rPr>
-              <w:t>50</w:t>
+              <w:t>44</w:t>
             </w:r>
             <w:r>
               <w:rPr>
@@ -5900,7 +5998,7 @@
               <w:sz w:val="22"/>
             </w:rPr>
           </w:pPr>
-          <w:hyperlink w:anchor="_Toc104733788" w:history="1">
+          <w:hyperlink w:anchor="_Toc104910728" w:history="1">
             <w:r>
               <w:rPr>
                 <w:rStyle w:val="Hyperlink"/>
@@ -5927,7 +6025,7 @@
                 <w:noProof/>
                 <w:webHidden/>
               </w:rPr>
-              <w:instrText xml:space="preserve"> PAGEREF _Toc104733788 \h </w:instrText>
+              <w:instrText xml:space="preserve"> PAGEREF _Toc104910728 \h </w:instrText>
             </w:r>
             <w:r>
               <w:rPr>
@@ -5947,7 +6045,7 @@
                 <w:noProof/>
                 <w:webHidden/>
               </w:rPr>
-              <w:t>51</w:t>
+              <w:t>45</w:t>
             </w:r>
             <w:r>
               <w:rPr>
@@ -5971,7 +6069,7 @@
               <w:sz w:val="22"/>
             </w:rPr>
           </w:pPr>
-          <w:hyperlink w:anchor="_Toc104733789" w:history="1">
+          <w:hyperlink w:anchor="_Toc104910729" w:history="1">
             <w:r>
               <w:rPr>
                 <w:rStyle w:val="Hyperlink"/>
@@ -5998,7 +6096,7 @@
                 <w:noProof/>
                 <w:webHidden/>
               </w:rPr>
-              <w:instrText xml:space="preserve"> PAGEREF _Toc104733789 \h </w:instrText>
+              <w:instrText xml:space="preserve"> PAGEREF _Toc104910729 \h </w:instrText>
             </w:r>
             <w:r>
               <w:rPr>
@@ -6018,7 +6116,7 @@
                 <w:noProof/>
                 <w:webHidden/>
               </w:rPr>
-              <w:t>51</w:t>
+              <w:t>45</w:t>
             </w:r>
             <w:r>
               <w:rPr>
@@ -6042,7 +6140,7 @@
               <w:sz w:val="22"/>
             </w:rPr>
           </w:pPr>
-          <w:hyperlink w:anchor="_Toc104733790" w:history="1">
+          <w:hyperlink w:anchor="_Toc104910730" w:history="1">
             <w:r>
               <w:rPr>
                 <w:rStyle w:val="Hyperlink"/>
@@ -6069,7 +6167,7 @@
                 <w:noProof/>
                 <w:webHidden/>
               </w:rPr>
-              <w:instrText xml:space="preserve"> PAGEREF _Toc104733790 \h </w:instrText>
+              <w:instrText xml:space="preserve"> PAGEREF _Toc104910730 \h </w:instrText>
             </w:r>
             <w:r>
               <w:rPr>
@@ -6089,7 +6187,7 @@
                 <w:noProof/>
                 <w:webHidden/>
               </w:rPr>
-              <w:t>52</w:t>
+              <w:t>46</w:t>
             </w:r>
             <w:r>
               <w:rPr>
@@ -6113,7 +6211,7 @@
               <w:sz w:val="22"/>
             </w:rPr>
           </w:pPr>
-          <w:hyperlink w:anchor="_Toc104733791" w:history="1">
+          <w:hyperlink w:anchor="_Toc104910731" w:history="1">
             <w:r>
               <w:rPr>
                 <w:rStyle w:val="Hyperlink"/>
@@ -6140,7 +6238,7 @@
                 <w:noProof/>
                 <w:webHidden/>
               </w:rPr>
-              <w:instrText xml:space="preserve"> PAGEREF _Toc104733791 \h </w:instrText>
+              <w:instrText xml:space="preserve"> PAGEREF _Toc104910731 \h </w:instrText>
             </w:r>
             <w:r>
               <w:rPr>
@@ -6160,7 +6258,7 @@
                 <w:noProof/>
                 <w:webHidden/>
               </w:rPr>
-              <w:t>53</w:t>
+              <w:t>47</w:t>
             </w:r>
             <w:r>
               <w:rPr>
@@ -6178,7 +6276,6 @@
               <w:bCs/>
               <w:noProof/>
             </w:rPr>
-            <w:lastRenderedPageBreak/>
             <w:fldChar w:fldCharType="end"/>
           </w:r>
         </w:p>
@@ -6186,13 +6283,27 @@
     </w:sdt>
     <w:p>
       <w:pPr>
+        <w:rPr>
+          <w:b/>
+          <w:bCs/>
+          <w:sz w:val="28"/>
+          <w:szCs w:val="28"/>
+        </w:rPr>
+      </w:pPr>
+      <w:bookmarkStart w:id="21" w:name="_Toc104910685"/>
+      <w:r>
+        <w:br w:type="page"/>
+      </w:r>
+    </w:p>
+    <w:p>
+      <w:pPr>
         <w:pStyle w:val="Heading1"/>
       </w:pPr>
-      <w:bookmarkStart w:id="9" w:name="_Toc104733745"/>
-      <w:r>
+      <w:r>
+        <w:lastRenderedPageBreak/>
         <w:t>DANH MỤC VIẾT TẮT</w:t>
       </w:r>
-      <w:bookmarkEnd w:id="9"/>
+      <w:bookmarkEnd w:id="21"/>
     </w:p>
     <w:p/>
     <w:p>
@@ -6204,12 +6315,12 @@
       <w:pPr>
         <w:pStyle w:val="Heading1"/>
       </w:pPr>
-      <w:bookmarkStart w:id="10" w:name="_Toc104733746"/>
+      <w:bookmarkStart w:id="22" w:name="_Toc104910686"/>
       <w:r>
         <w:lastRenderedPageBreak/>
         <w:t>DANH MỤC HÌNH ẢNH</w:t>
       </w:r>
-      <w:bookmarkEnd w:id="10"/>
+      <w:bookmarkEnd w:id="22"/>
     </w:p>
     <w:p>
       <w:pPr>
@@ -8686,12 +8797,12 @@
       <w:pPr>
         <w:pStyle w:val="Heading1"/>
       </w:pPr>
-      <w:bookmarkStart w:id="11" w:name="_Toc104733747"/>
+      <w:bookmarkStart w:id="23" w:name="_Toc104910687"/>
       <w:r>
         <w:lastRenderedPageBreak/>
         <w:t>DANH MỤC BẲNG BIỂU</w:t>
       </w:r>
-      <w:bookmarkEnd w:id="11"/>
+      <w:bookmarkEnd w:id="23"/>
     </w:p>
     <w:p>
       <w:pPr>
@@ -9222,7 +9333,7 @@
           <w:lang w:val="vi-VN"/>
         </w:rPr>
       </w:pPr>
-      <w:bookmarkStart w:id="12" w:name="_Toc104733748"/>
+      <w:bookmarkStart w:id="24" w:name="_Toc104910688"/>
       <w:r>
         <w:lastRenderedPageBreak/>
         <w:t xml:space="preserve">LỜI </w:t>
@@ -9233,7 +9344,7 @@
       <w:r>
         <w:t xml:space="preserve"> ĐẦU</w:t>
       </w:r>
-      <w:bookmarkEnd w:id="12"/>
+      <w:bookmarkEnd w:id="24"/>
     </w:p>
     <w:p>
       <w:pPr>
@@ -9354,7 +9465,7 @@
       <w:pPr>
         <w:pStyle w:val="Heading1"/>
       </w:pPr>
-      <w:bookmarkStart w:id="13" w:name="_Toc104733749"/>
+      <w:bookmarkStart w:id="25" w:name="_Toc104910689"/>
       <w:r>
         <w:lastRenderedPageBreak/>
         <w:t xml:space="preserve">CHƯƠNG </w:t>
@@ -9365,7 +9476,7 @@
       <w:r>
         <w:t>: TỔNG QUAN VỀ ĐỀ TÀI</w:t>
       </w:r>
-      <w:bookmarkEnd w:id="13"/>
+      <w:bookmarkEnd w:id="25"/>
     </w:p>
     <w:p>
       <w:pPr>
@@ -9375,11 +9486,11 @@
           <w:numId w:val="5"/>
         </w:numPr>
       </w:pPr>
-      <w:bookmarkStart w:id="14" w:name="_Toc104733750"/>
+      <w:bookmarkStart w:id="26" w:name="_Toc104910690"/>
       <w:r>
         <w:t>Khái niệm về máy CNC</w:t>
       </w:r>
-      <w:bookmarkEnd w:id="14"/>
+      <w:bookmarkEnd w:id="26"/>
     </w:p>
     <w:p>
       <w:pPr>
@@ -9471,44 +9582,31 @@
       <w:pPr>
         <w:pStyle w:val="Caption"/>
       </w:pPr>
-      <w:bookmarkStart w:id="15" w:name="_Toc104730346"/>
+      <w:bookmarkStart w:id="27" w:name="_Toc104730346"/>
       <w:r>
         <w:t>Hình 1.</w:t>
       </w:r>
       <w:r>
         <w:t xml:space="preserve"> </w:t>
       </w:r>
-      <w:r>
-        <w:fldChar w:fldCharType="begin"/>
-      </w:r>
-      <w:r>
-        <w:instrText xml:space="preserve"> SEQ Hình_1. \* ARABIC </w:instrText>
-      </w:r>
-      <w:r>
-        <w:fldChar w:fldCharType="separate"/>
-      </w:r>
-      <w:r>
-        <w:rPr>
-          <w:noProof/>
-        </w:rPr>
-        <w:t>1</w:t>
-      </w:r>
-      <w:r>
-        <w:rPr>
-          <w:noProof/>
-        </w:rPr>
-        <w:fldChar w:fldCharType="end"/>
-      </w:r>
+      <w:fldSimple w:instr=" SEQ Hình_1. \* ARABIC ">
+        <w:r>
+          <w:rPr>
+            <w:noProof/>
+          </w:rPr>
+          <w:t>1</w:t>
+        </w:r>
+      </w:fldSimple>
       <w:r>
         <w:t>: Hình ảnh máy CNC trong thực tế</w:t>
       </w:r>
-      <w:bookmarkEnd w:id="15"/>
+      <w:bookmarkEnd w:id="27"/>
     </w:p>
     <w:p>
       <w:pPr>
         <w:pStyle w:val="Heading2"/>
       </w:pPr>
-      <w:bookmarkStart w:id="16" w:name="_Toc104733751"/>
+      <w:bookmarkStart w:id="28" w:name="_Toc104910691"/>
       <w:r>
         <w:t xml:space="preserve">1.2 Phân loại </w:t>
       </w:r>
@@ -9518,7 +9616,7 @@
       <w:r>
         <w:t>máy CNC</w:t>
       </w:r>
-      <w:bookmarkEnd w:id="16"/>
+      <w:bookmarkEnd w:id="28"/>
     </w:p>
     <w:p>
       <w:pPr>
@@ -9664,38 +9762,25 @@
       <w:pPr>
         <w:pStyle w:val="Caption"/>
       </w:pPr>
-      <w:bookmarkStart w:id="17" w:name="_Toc104730347"/>
+      <w:bookmarkStart w:id="29" w:name="_Toc104730347"/>
       <w:r>
         <w:t>Hình 1.</w:t>
       </w:r>
       <w:r>
         <w:t xml:space="preserve"> </w:t>
       </w:r>
-      <w:r>
-        <w:fldChar w:fldCharType="begin"/>
-      </w:r>
-      <w:r>
-        <w:instrText xml:space="preserve"> SEQ Hình_1. \* ARABIC </w:instrText>
-      </w:r>
-      <w:r>
-        <w:fldChar w:fldCharType="separate"/>
-      </w:r>
-      <w:r>
-        <w:rPr>
-          <w:noProof/>
-        </w:rPr>
-        <w:t>2</w:t>
-      </w:r>
-      <w:r>
-        <w:rPr>
-          <w:noProof/>
-        </w:rPr>
-        <w:fldChar w:fldCharType="end"/>
-      </w:r>
+      <w:fldSimple w:instr=" SEQ Hình_1. \* ARABIC ">
+        <w:r>
+          <w:rPr>
+            <w:noProof/>
+          </w:rPr>
+          <w:t>2</w:t>
+        </w:r>
+      </w:fldSimple>
       <w:r>
         <w:t>: Loại máy CNC điều khiển điểm</w:t>
       </w:r>
-      <w:bookmarkEnd w:id="17"/>
+      <w:bookmarkEnd w:id="29"/>
     </w:p>
     <w:p>
       <w:pPr>
@@ -9780,35 +9865,22 @@
       <w:pPr>
         <w:pStyle w:val="Caption"/>
       </w:pPr>
-      <w:bookmarkStart w:id="18" w:name="_Toc104730348"/>
+      <w:bookmarkStart w:id="30" w:name="_Toc104730348"/>
       <w:r>
         <w:t xml:space="preserve">Hình 1. </w:t>
       </w:r>
-      <w:r>
-        <w:fldChar w:fldCharType="begin"/>
-      </w:r>
-      <w:r>
-        <w:instrText xml:space="preserve"> SEQ Hình_1. \* ARABIC </w:instrText>
-      </w:r>
-      <w:r>
-        <w:fldChar w:fldCharType="separate"/>
-      </w:r>
-      <w:r>
-        <w:rPr>
-          <w:noProof/>
-        </w:rPr>
-        <w:t>3</w:t>
-      </w:r>
-      <w:r>
-        <w:rPr>
-          <w:noProof/>
-        </w:rPr>
-        <w:fldChar w:fldCharType="end"/>
-      </w:r>
+      <w:fldSimple w:instr=" SEQ Hình_1. \* ARABIC ">
+        <w:r>
+          <w:rPr>
+            <w:noProof/>
+          </w:rPr>
+          <w:t>3</w:t>
+        </w:r>
+      </w:fldSimple>
       <w:r>
         <w:t>: Loại máy CNC điều khiển đoạn thẳng</w:t>
       </w:r>
-      <w:bookmarkEnd w:id="18"/>
+      <w:bookmarkEnd w:id="30"/>
       <w:r>
         <w:br w:type="page"/>
       </w:r>
@@ -9891,55 +9963,42 @@
       <w:pPr>
         <w:pStyle w:val="Caption"/>
       </w:pPr>
-      <w:bookmarkStart w:id="19" w:name="_Toc104730349"/>
+      <w:bookmarkStart w:id="31" w:name="_Toc104730349"/>
       <w:r>
         <w:t xml:space="preserve">Hình 1. </w:t>
       </w:r>
-      <w:r>
-        <w:fldChar w:fldCharType="begin"/>
-      </w:r>
-      <w:r>
-        <w:instrText xml:space="preserve"> SEQ Hình_1. \* ARABIC </w:instrText>
-      </w:r>
-      <w:r>
-        <w:fldChar w:fldCharType="separate"/>
-      </w:r>
-      <w:r>
-        <w:rPr>
-          <w:noProof/>
-        </w:rPr>
-        <w:t>4</w:t>
-      </w:r>
-      <w:r>
-        <w:rPr>
-          <w:noProof/>
-        </w:rPr>
-        <w:fldChar w:fldCharType="end"/>
-      </w:r>
+      <w:fldSimple w:instr=" SEQ Hình_1. \* ARABIC ">
+        <w:r>
+          <w:rPr>
+            <w:noProof/>
+          </w:rPr>
+          <w:t>4</w:t>
+        </w:r>
+      </w:fldSimple>
       <w:r>
         <w:t>: Loại máy CNC điều khiển đường</w:t>
       </w:r>
-      <w:bookmarkEnd w:id="19"/>
+      <w:bookmarkEnd w:id="31"/>
     </w:p>
     <w:p>
       <w:pPr>
         <w:pStyle w:val="Heading2"/>
       </w:pPr>
-      <w:bookmarkStart w:id="20" w:name="_Toc104733752"/>
+      <w:bookmarkStart w:id="32" w:name="_Toc104910692"/>
       <w:r>
         <w:t>1.3 Các đặc trưng của máy CNC</w:t>
       </w:r>
-      <w:bookmarkEnd w:id="20"/>
+      <w:bookmarkEnd w:id="32"/>
     </w:p>
     <w:p>
       <w:pPr>
         <w:pStyle w:val="Heading3"/>
       </w:pPr>
-      <w:bookmarkStart w:id="21" w:name="_Toc104733753"/>
+      <w:bookmarkStart w:id="33" w:name="_Toc104910693"/>
       <w:r>
         <w:t>1.3.1 Ưu điểm</w:t>
       </w:r>
-      <w:bookmarkEnd w:id="21"/>
+      <w:bookmarkEnd w:id="33"/>
     </w:p>
     <w:p>
       <w:pPr>
@@ -9978,11 +10037,11 @@
       <w:pPr>
         <w:pStyle w:val="Heading3"/>
       </w:pPr>
-      <w:bookmarkStart w:id="22" w:name="_Toc104733754"/>
+      <w:bookmarkStart w:id="34" w:name="_Toc104910694"/>
       <w:r>
         <w:t>1.3.2 Nhược điểm</w:t>
       </w:r>
-      <w:bookmarkEnd w:id="22"/>
+      <w:bookmarkEnd w:id="34"/>
     </w:p>
     <w:p>
       <w:pPr>
@@ -10032,7 +10091,7 @@
       <w:pPr>
         <w:pStyle w:val="Heading2"/>
       </w:pPr>
-      <w:bookmarkStart w:id="23" w:name="_Toc104733755"/>
+      <w:bookmarkStart w:id="35" w:name="_Toc104910695"/>
       <w:r>
         <w:lastRenderedPageBreak/>
         <w:t>1.</w:t>
@@ -10043,7 +10102,7 @@
       <w:r>
         <w:t xml:space="preserve"> Đề xuất giải pháp thiết kế mô hình máy vẽ CNC</w:t>
       </w:r>
-      <w:bookmarkEnd w:id="23"/>
+      <w:bookmarkEnd w:id="35"/>
     </w:p>
     <w:p>
       <w:pPr>
@@ -10192,11 +10251,11 @@
       <w:pPr>
         <w:pStyle w:val="Heading2"/>
       </w:pPr>
-      <w:bookmarkStart w:id="24" w:name="_Toc104733756"/>
+      <w:bookmarkStart w:id="36" w:name="_Toc104910696"/>
       <w:r>
         <w:t>1.5 Kết quả dự kiến</w:t>
       </w:r>
-      <w:bookmarkEnd w:id="24"/>
+      <w:bookmarkEnd w:id="36"/>
     </w:p>
     <w:p>
       <w:pPr>
@@ -10267,7 +10326,7 @@
       <w:pPr>
         <w:pStyle w:val="Heading2"/>
       </w:pPr>
-      <w:bookmarkStart w:id="25" w:name="_Toc104733757"/>
+      <w:bookmarkStart w:id="37" w:name="_Toc104910697"/>
       <w:r>
         <w:t>1.</w:t>
       </w:r>
@@ -10283,7 +10342,7 @@
       <w:r>
         <w:t xml:space="preserve"> chương 1</w:t>
       </w:r>
-      <w:bookmarkEnd w:id="25"/>
+      <w:bookmarkEnd w:id="37"/>
     </w:p>
     <w:p>
       <w:pPr>
@@ -10326,7 +10385,7 @@
       <w:pPr>
         <w:pStyle w:val="Heading1"/>
       </w:pPr>
-      <w:bookmarkStart w:id="26" w:name="_Toc104733758"/>
+      <w:bookmarkStart w:id="38" w:name="_Toc104910698"/>
       <w:r>
         <w:lastRenderedPageBreak/>
         <w:t xml:space="preserve">CHƯƠNG </w:t>
@@ -10340,17 +10399,17 @@
       <w:r>
         <w:t xml:space="preserve"> CƠ SỞ LÝ THUYẾT</w:t>
       </w:r>
-      <w:bookmarkEnd w:id="26"/>
+      <w:bookmarkEnd w:id="38"/>
     </w:p>
     <w:p>
       <w:pPr>
         <w:pStyle w:val="Heading2"/>
       </w:pPr>
-      <w:bookmarkStart w:id="27" w:name="_Toc104733759"/>
+      <w:bookmarkStart w:id="39" w:name="_Toc104910699"/>
       <w:r>
         <w:t>2.1 Tìm hiểu về Arduino Uno R3</w:t>
       </w:r>
-      <w:bookmarkEnd w:id="27"/>
+      <w:bookmarkEnd w:id="39"/>
     </w:p>
     <w:p>
       <w:pPr>
@@ -10468,35 +10527,22 @@
       <w:pPr>
         <w:pStyle w:val="Caption"/>
       </w:pPr>
-      <w:bookmarkStart w:id="28" w:name="_Toc104730360"/>
+      <w:bookmarkStart w:id="40" w:name="_Toc104730360"/>
       <w:r>
         <w:t xml:space="preserve">Hình 2. </w:t>
       </w:r>
-      <w:r>
-        <w:fldChar w:fldCharType="begin"/>
-      </w:r>
-      <w:r>
-        <w:instrText xml:space="preserve"> SEQ Hình_2. \* ARABIC </w:instrText>
-      </w:r>
-      <w:r>
-        <w:fldChar w:fldCharType="separate"/>
-      </w:r>
-      <w:r>
-        <w:rPr>
-          <w:noProof/>
-        </w:rPr>
-        <w:t>1</w:t>
-      </w:r>
-      <w:r>
-        <w:rPr>
-          <w:noProof/>
-        </w:rPr>
-        <w:fldChar w:fldCharType="end"/>
-      </w:r>
+      <w:fldSimple w:instr=" SEQ Hình_2. \* ARABIC ">
+        <w:r>
+          <w:rPr>
+            <w:noProof/>
+          </w:rPr>
+          <w:t>1</w:t>
+        </w:r>
+      </w:fldSimple>
       <w:r>
         <w:t>: Arduino Uno R3</w:t>
       </w:r>
-      <w:bookmarkEnd w:id="28"/>
+      <w:bookmarkEnd w:id="40"/>
       <w:r>
         <w:br w:type="page"/>
       </w:r>
@@ -10505,52 +10551,33 @@
       <w:pPr>
         <w:pStyle w:val="Heading3"/>
       </w:pPr>
-      <w:bookmarkStart w:id="29" w:name="_Toc104733760"/>
+      <w:bookmarkStart w:id="41" w:name="_Toc104910700"/>
       <w:r>
         <w:lastRenderedPageBreak/>
         <w:t>2.1.1 Thông số kĩ thuật của Arduino Uno R3</w:t>
       </w:r>
-      <w:bookmarkEnd w:id="29"/>
+      <w:bookmarkEnd w:id="41"/>
     </w:p>
     <w:p>
       <w:pPr>
         <w:pStyle w:val="Caption"/>
       </w:pPr>
-      <w:bookmarkStart w:id="30" w:name="_Toc104730390"/>
+      <w:bookmarkStart w:id="42" w:name="_Toc104730390"/>
       <w:r>
         <w:t xml:space="preserve">Bảng 2. </w:t>
       </w:r>
-      <w:r>
-        <w:fldChar w:fldCharType="begin"/>
-      </w:r>
-      <w:r>
-        <w:instrText xml:space="preserve"> SEQ B</w:instrText>
-      </w:r>
-      <w:r>
-        <w:instrText>ả</w:instrText>
-      </w:r>
-      <w:r>
-        <w:instrText xml:space="preserve">ng_2. \* ARABIC </w:instrText>
-      </w:r>
-      <w:r>
-        <w:fldChar w:fldCharType="separate"/>
-      </w:r>
-      <w:r>
-        <w:rPr>
-          <w:noProof/>
-        </w:rPr>
-        <w:t>1</w:t>
-      </w:r>
-      <w:r>
-        <w:rPr>
-          <w:noProof/>
-        </w:rPr>
-        <w:fldChar w:fldCharType="end"/>
-      </w:r>
+      <w:fldSimple w:instr=" SEQ Bảng_2. \* ARABIC ">
+        <w:r>
+          <w:rPr>
+            <w:noProof/>
+          </w:rPr>
+          <w:t>1</w:t>
+        </w:r>
+      </w:fldSimple>
       <w:r>
         <w:t>: Thông số kĩ thuật của Arduino Uno R3</w:t>
       </w:r>
-      <w:bookmarkEnd w:id="30"/>
+      <w:bookmarkEnd w:id="42"/>
     </w:p>
     <w:tbl>
       <w:tblPr>
@@ -11267,21 +11294,7 @@
         <w:rPr>
           <w:rFonts w:eastAsiaTheme="minorEastAsia"/>
         </w:rPr>
-        <w:t xml:space="preserve"> bằng hàm </w:t>
-      </w:r>
-      <w:proofErr w:type="gramStart"/>
-      <w:r>
-        <w:rPr>
-          <w:rFonts w:eastAsiaTheme="minorEastAsia"/>
-        </w:rPr>
-        <w:t>analogWrite(</w:t>
-      </w:r>
-      <w:proofErr w:type="gramEnd"/>
-      <w:r>
-        <w:rPr>
-          <w:rFonts w:eastAsiaTheme="minorEastAsia"/>
-        </w:rPr>
-        <w:t>)</w:t>
+        <w:t xml:space="preserve"> bằng hàm analogWrite()</w:t>
       </w:r>
       <w:r>
         <w:rPr>
@@ -11537,12 +11550,12 @@
       <w:pPr>
         <w:pStyle w:val="Heading3"/>
       </w:pPr>
-      <w:bookmarkStart w:id="31" w:name="_Toc104733761"/>
+      <w:bookmarkStart w:id="43" w:name="_Toc104910701"/>
       <w:r>
         <w:lastRenderedPageBreak/>
         <w:t>2.1.2: Giới thiệu về chip ATmega328p</w:t>
       </w:r>
-      <w:bookmarkEnd w:id="31"/>
+      <w:bookmarkEnd w:id="43"/>
     </w:p>
     <w:p>
       <w:pPr>
@@ -11599,35 +11612,22 @@
       <w:pPr>
         <w:pStyle w:val="Caption"/>
       </w:pPr>
-      <w:bookmarkStart w:id="32" w:name="_Toc104730361"/>
+      <w:bookmarkStart w:id="44" w:name="_Toc104730361"/>
       <w:r>
         <w:t xml:space="preserve">Hình 2. </w:t>
       </w:r>
-      <w:r>
-        <w:fldChar w:fldCharType="begin"/>
-      </w:r>
-      <w:r>
-        <w:instrText xml:space="preserve"> SEQ Hình_2. \* ARABIC </w:instrText>
-      </w:r>
-      <w:r>
-        <w:fldChar w:fldCharType="separate"/>
-      </w:r>
-      <w:r>
-        <w:rPr>
-          <w:noProof/>
-        </w:rPr>
-        <w:t>2</w:t>
-      </w:r>
-      <w:r>
-        <w:rPr>
-          <w:noProof/>
-        </w:rPr>
-        <w:fldChar w:fldCharType="end"/>
-      </w:r>
+      <w:fldSimple w:instr=" SEQ Hình_2. \* ARABIC ">
+        <w:r>
+          <w:rPr>
+            <w:noProof/>
+          </w:rPr>
+          <w:t>2</w:t>
+        </w:r>
+      </w:fldSimple>
       <w:r>
         <w:t>: Chip ATmega328p</w:t>
       </w:r>
-      <w:bookmarkEnd w:id="32"/>
+      <w:bookmarkEnd w:id="44"/>
     </w:p>
     <w:p>
       <w:pPr>
@@ -11884,76 +11884,44 @@
       <w:pPr>
         <w:pStyle w:val="Caption"/>
       </w:pPr>
-      <w:bookmarkStart w:id="33" w:name="_Toc104730362"/>
+      <w:bookmarkStart w:id="45" w:name="_Toc104730362"/>
       <w:r>
         <w:t xml:space="preserve">Hình 2. </w:t>
       </w:r>
-      <w:r>
-        <w:fldChar w:fldCharType="begin"/>
-      </w:r>
-      <w:r>
-        <w:instrText xml:space="preserve"> SEQ Hình_2. \* ARABIC </w:instrText>
-      </w:r>
-      <w:r>
-        <w:fldChar w:fldCharType="separate"/>
-      </w:r>
-      <w:r>
-        <w:rPr>
-          <w:noProof/>
-        </w:rPr>
-        <w:t>3</w:t>
-      </w:r>
-      <w:r>
-        <w:rPr>
-          <w:noProof/>
-        </w:rPr>
-        <w:fldChar w:fldCharType="end"/>
-      </w:r>
+      <w:fldSimple w:instr=" SEQ Hình_2. \* ARABIC ">
+        <w:r>
+          <w:rPr>
+            <w:noProof/>
+          </w:rPr>
+          <w:t>3</w:t>
+        </w:r>
+      </w:fldSimple>
       <w:r>
         <w:t>: Sơ đồ chân ATmega328p</w:t>
       </w:r>
-      <w:bookmarkEnd w:id="33"/>
+      <w:bookmarkEnd w:id="45"/>
     </w:p>
     <w:p/>
     <w:p>
       <w:pPr>
         <w:pStyle w:val="Caption"/>
       </w:pPr>
-      <w:bookmarkStart w:id="34" w:name="_Toc104730391"/>
+      <w:bookmarkStart w:id="46" w:name="_Toc104730391"/>
       <w:r>
         <w:t xml:space="preserve">Bảng 2. </w:t>
       </w:r>
-      <w:r>
-        <w:fldChar w:fldCharType="begin"/>
-      </w:r>
-      <w:r>
-        <w:instrText xml:space="preserve"> SEQ B</w:instrText>
-      </w:r>
-      <w:r>
-        <w:instrText>ả</w:instrText>
-      </w:r>
-      <w:r>
-        <w:instrText xml:space="preserve">ng_2. \* ARABIC </w:instrText>
-      </w:r>
-      <w:r>
-        <w:fldChar w:fldCharType="separate"/>
-      </w:r>
-      <w:r>
-        <w:rPr>
-          <w:noProof/>
-        </w:rPr>
-        <w:t>2</w:t>
-      </w:r>
-      <w:r>
-        <w:rPr>
-          <w:noProof/>
-        </w:rPr>
-        <w:fldChar w:fldCharType="end"/>
-      </w:r>
+      <w:fldSimple w:instr=" SEQ Bảng_2. \* ARABIC ">
+        <w:r>
+          <w:rPr>
+            <w:noProof/>
+          </w:rPr>
+          <w:t>2</w:t>
+        </w:r>
+      </w:fldSimple>
       <w:r>
         <w:t>: Chức năng chân ATmega328p</w:t>
       </w:r>
-      <w:bookmarkEnd w:id="34"/>
+      <w:bookmarkEnd w:id="46"/>
     </w:p>
     <w:tbl>
       <w:tblPr>
@@ -13820,21 +13788,21 @@
       <w:pPr>
         <w:pStyle w:val="Heading2"/>
       </w:pPr>
-      <w:bookmarkStart w:id="35" w:name="_Toc104733762"/>
+      <w:bookmarkStart w:id="47" w:name="_Toc104910702"/>
       <w:r>
         <w:t>2.2 Tìm hiểu về IC ULN2003</w:t>
       </w:r>
-      <w:bookmarkEnd w:id="35"/>
+      <w:bookmarkEnd w:id="47"/>
     </w:p>
     <w:p>
       <w:pPr>
         <w:pStyle w:val="Heading3"/>
       </w:pPr>
-      <w:bookmarkStart w:id="36" w:name="_Toc104733763"/>
+      <w:bookmarkStart w:id="48" w:name="_Toc104910703"/>
       <w:r>
         <w:t>2.2.1 Giới thiệu ULN2003</w:t>
       </w:r>
-      <w:bookmarkEnd w:id="36"/>
+      <w:bookmarkEnd w:id="48"/>
     </w:p>
     <w:p>
       <w:pPr>
@@ -14009,35 +13977,22 @@
           <w:rFonts w:cs="Times New Roman"/>
         </w:rPr>
       </w:pPr>
-      <w:bookmarkStart w:id="37" w:name="_Toc104730363"/>
+      <w:bookmarkStart w:id="49" w:name="_Toc104730363"/>
       <w:r>
         <w:t xml:space="preserve">Hình 2. </w:t>
       </w:r>
-      <w:r>
-        <w:fldChar w:fldCharType="begin"/>
-      </w:r>
-      <w:r>
-        <w:instrText xml:space="preserve"> SEQ Hình_2. \* ARABIC </w:instrText>
-      </w:r>
-      <w:r>
-        <w:fldChar w:fldCharType="separate"/>
-      </w:r>
-      <w:r>
-        <w:rPr>
-          <w:noProof/>
-        </w:rPr>
-        <w:t>4</w:t>
-      </w:r>
-      <w:r>
-        <w:rPr>
-          <w:noProof/>
-        </w:rPr>
-        <w:fldChar w:fldCharType="end"/>
-      </w:r>
+      <w:fldSimple w:instr=" SEQ Hình_2. \* ARABIC ">
+        <w:r>
+          <w:rPr>
+            <w:noProof/>
+          </w:rPr>
+          <w:t>4</w:t>
+        </w:r>
+      </w:fldSimple>
       <w:r>
         <w:t>: IC ULN2003</w:t>
       </w:r>
-      <w:bookmarkEnd w:id="37"/>
+      <w:bookmarkEnd w:id="49"/>
     </w:p>
     <w:p>
       <w:pPr>
@@ -14054,12 +14009,12 @@
       <w:pPr>
         <w:pStyle w:val="Heading3"/>
       </w:pPr>
-      <w:bookmarkStart w:id="38" w:name="_Toc104733764"/>
+      <w:bookmarkStart w:id="50" w:name="_Toc104910704"/>
       <w:r>
         <w:lastRenderedPageBreak/>
         <w:t>2.2.2 Sơ đồ chân ULN2003</w:t>
       </w:r>
-      <w:bookmarkEnd w:id="38"/>
+      <w:bookmarkEnd w:id="50"/>
     </w:p>
     <w:p>
       <w:pPr>
@@ -14116,76 +14071,44 @@
       <w:pPr>
         <w:pStyle w:val="Caption"/>
       </w:pPr>
-      <w:bookmarkStart w:id="39" w:name="_Toc104730364"/>
+      <w:bookmarkStart w:id="51" w:name="_Toc104730364"/>
       <w:r>
         <w:t xml:space="preserve">Hình 2. </w:t>
       </w:r>
-      <w:r>
-        <w:fldChar w:fldCharType="begin"/>
-      </w:r>
-      <w:r>
-        <w:instrText xml:space="preserve"> SEQ Hình_2. \* ARABIC </w:instrText>
-      </w:r>
-      <w:r>
-        <w:fldChar w:fldCharType="separate"/>
-      </w:r>
-      <w:r>
-        <w:rPr>
-          <w:noProof/>
-        </w:rPr>
-        <w:t>5</w:t>
-      </w:r>
-      <w:r>
-        <w:rPr>
-          <w:noProof/>
-        </w:rPr>
-        <w:fldChar w:fldCharType="end"/>
-      </w:r>
+      <w:fldSimple w:instr=" SEQ Hình_2. \* ARABIC ">
+        <w:r>
+          <w:rPr>
+            <w:noProof/>
+          </w:rPr>
+          <w:t>5</w:t>
+        </w:r>
+      </w:fldSimple>
       <w:r>
         <w:t>: Sơ đồ chân IC ULN2003</w:t>
       </w:r>
-      <w:bookmarkEnd w:id="39"/>
+      <w:bookmarkEnd w:id="51"/>
     </w:p>
     <w:p/>
     <w:p>
       <w:pPr>
         <w:pStyle w:val="Caption"/>
       </w:pPr>
-      <w:bookmarkStart w:id="40" w:name="_Toc104730392"/>
+      <w:bookmarkStart w:id="52" w:name="_Toc104730392"/>
       <w:r>
         <w:t xml:space="preserve">Bảng 2. </w:t>
       </w:r>
-      <w:r>
-        <w:fldChar w:fldCharType="begin"/>
-      </w:r>
-      <w:r>
-        <w:instrText xml:space="preserve"> SEQ B</w:instrText>
-      </w:r>
-      <w:r>
-        <w:instrText>ả</w:instrText>
-      </w:r>
-      <w:r>
-        <w:instrText xml:space="preserve">ng_2. \* ARABIC </w:instrText>
-      </w:r>
-      <w:r>
-        <w:fldChar w:fldCharType="separate"/>
-      </w:r>
-      <w:r>
-        <w:rPr>
-          <w:noProof/>
-        </w:rPr>
-        <w:t>3</w:t>
-      </w:r>
-      <w:r>
-        <w:rPr>
-          <w:noProof/>
-        </w:rPr>
-        <w:fldChar w:fldCharType="end"/>
-      </w:r>
+      <w:fldSimple w:instr=" SEQ Bảng_2. \* ARABIC ">
+        <w:r>
+          <w:rPr>
+            <w:noProof/>
+          </w:rPr>
+          <w:t>3</w:t>
+        </w:r>
+      </w:fldSimple>
       <w:r>
         <w:t>: Chi tiết sơ đồ chân IC ULN2003</w:t>
       </w:r>
-      <w:bookmarkEnd w:id="40"/>
+      <w:bookmarkEnd w:id="52"/>
     </w:p>
     <w:tbl>
       <w:tblPr>
@@ -14609,12 +14532,12 @@
       <w:pPr>
         <w:pStyle w:val="Heading3"/>
       </w:pPr>
-      <w:bookmarkStart w:id="41" w:name="_Toc104733765"/>
+      <w:bookmarkStart w:id="53" w:name="_Toc104910705"/>
       <w:r>
         <w:lastRenderedPageBreak/>
         <w:t>2.2.3 Tính năng IC ULN2003</w:t>
       </w:r>
-      <w:bookmarkEnd w:id="41"/>
+      <w:bookmarkEnd w:id="53"/>
     </w:p>
     <w:p>
       <w:pPr>
@@ -14869,7 +14792,7 @@
       <w:pPr>
         <w:pStyle w:val="Heading2"/>
       </w:pPr>
-      <w:bookmarkStart w:id="42" w:name="_Toc104733766"/>
+      <w:bookmarkStart w:id="54" w:name="_Toc104910706"/>
       <w:r>
         <w:t xml:space="preserve">2.3 </w:t>
       </w:r>
@@ -14885,13 +14808,13 @@
       <w:r>
         <w:t>-48</w:t>
       </w:r>
-      <w:bookmarkEnd w:id="42"/>
+      <w:bookmarkEnd w:id="54"/>
     </w:p>
     <w:p>
       <w:pPr>
         <w:pStyle w:val="Heading3"/>
       </w:pPr>
-      <w:bookmarkStart w:id="43" w:name="_Toc104733767"/>
+      <w:bookmarkStart w:id="55" w:name="_Toc104910707"/>
       <w:r>
         <w:t>2.3.1 Giới thiệu động cơ bước 28</w:t>
       </w:r>
@@ -14901,7 +14824,7 @@
       <w:r>
         <w:t>-48 5V</w:t>
       </w:r>
-      <w:bookmarkEnd w:id="43"/>
+      <w:bookmarkEnd w:id="55"/>
     </w:p>
     <w:p>
       <w:pPr>
@@ -14996,44 +14919,28 @@
       <w:pPr>
         <w:pStyle w:val="Caption"/>
       </w:pPr>
-      <w:bookmarkStart w:id="44" w:name="_Toc104730365"/>
+      <w:bookmarkStart w:id="56" w:name="_Toc104730365"/>
       <w:r>
         <w:t xml:space="preserve">Hình 2. </w:t>
       </w:r>
-      <w:r>
-        <w:fldChar w:fldCharType="begin"/>
-      </w:r>
-      <w:r>
-        <w:instrText xml:space="preserve"> SEQ Hình_2. \</w:instrText>
-      </w:r>
-      <w:r>
-        <w:instrText xml:space="preserve">* ARABIC </w:instrText>
-      </w:r>
-      <w:r>
-        <w:fldChar w:fldCharType="separate"/>
-      </w:r>
-      <w:r>
-        <w:rPr>
-          <w:noProof/>
-        </w:rPr>
-        <w:t>6</w:t>
-      </w:r>
-      <w:r>
-        <w:rPr>
-          <w:noProof/>
-        </w:rPr>
-        <w:fldChar w:fldCharType="end"/>
-      </w:r>
+      <w:fldSimple w:instr=" SEQ Hình_2. \* ARABIC ">
+        <w:r>
+          <w:rPr>
+            <w:noProof/>
+          </w:rPr>
+          <w:t>6</w:t>
+        </w:r>
+      </w:fldSimple>
       <w:r>
         <w:t>: Động cơ bước 28BYJ-48</w:t>
       </w:r>
-      <w:bookmarkEnd w:id="44"/>
+      <w:bookmarkEnd w:id="56"/>
     </w:p>
     <w:p>
       <w:pPr>
         <w:pStyle w:val="Heading3"/>
       </w:pPr>
-      <w:bookmarkStart w:id="45" w:name="_Toc104733768"/>
+      <w:bookmarkStart w:id="57" w:name="_Toc104910708"/>
       <w:r>
         <w:lastRenderedPageBreak/>
         <w:t xml:space="preserve">2.3.2 </w:t>
@@ -15044,7 +14951,7 @@
       <w:r>
         <w:t xml:space="preserve"> động cơ bước 28BYJ-48</w:t>
       </w:r>
-      <w:bookmarkEnd w:id="45"/>
+      <w:bookmarkEnd w:id="57"/>
     </w:p>
     <w:p>
       <w:r>
@@ -15144,35 +15051,22 @@
       <w:pPr>
         <w:pStyle w:val="Caption"/>
       </w:pPr>
-      <w:bookmarkStart w:id="46" w:name="_Toc104730366"/>
+      <w:bookmarkStart w:id="58" w:name="_Toc104730366"/>
       <w:r>
         <w:t xml:space="preserve">Hình 2. </w:t>
       </w:r>
-      <w:r>
-        <w:fldChar w:fldCharType="begin"/>
-      </w:r>
-      <w:r>
-        <w:instrText xml:space="preserve"> SEQ Hình_2. \* ARABIC </w:instrText>
-      </w:r>
-      <w:r>
-        <w:fldChar w:fldCharType="separate"/>
-      </w:r>
-      <w:r>
-        <w:rPr>
-          <w:noProof/>
-        </w:rPr>
-        <w:t>7</w:t>
-      </w:r>
-      <w:r>
-        <w:rPr>
-          <w:noProof/>
-        </w:rPr>
-        <w:fldChar w:fldCharType="end"/>
-      </w:r>
+      <w:fldSimple w:instr=" SEQ Hình_2. \* ARABIC ">
+        <w:r>
+          <w:rPr>
+            <w:noProof/>
+          </w:rPr>
+          <w:t>7</w:t>
+        </w:r>
+      </w:fldSimple>
       <w:r>
         <w:t>: Sơ đồ động cơ bước 28BYJ-48</w:t>
       </w:r>
-      <w:bookmarkEnd w:id="46"/>
+      <w:bookmarkEnd w:id="58"/>
     </w:p>
     <w:p>
       <w:pPr>
@@ -15322,41 +15216,22 @@
       <w:pPr>
         <w:pStyle w:val="Caption"/>
       </w:pPr>
-      <w:bookmarkStart w:id="47" w:name="_Toc104730393"/>
+      <w:bookmarkStart w:id="59" w:name="_Toc104730393"/>
       <w:r>
         <w:t xml:space="preserve">Bảng 2. </w:t>
       </w:r>
-      <w:r>
-        <w:fldChar w:fldCharType="begin"/>
-      </w:r>
-      <w:r>
-        <w:instrText xml:space="preserve"> SEQ B</w:instrText>
-      </w:r>
-      <w:r>
-        <w:instrText>ả</w:instrText>
-      </w:r>
-      <w:r>
-        <w:instrText xml:space="preserve">ng_2. \* ARABIC </w:instrText>
-      </w:r>
-      <w:r>
-        <w:fldChar w:fldCharType="separate"/>
-      </w:r>
-      <w:r>
-        <w:rPr>
-          <w:noProof/>
-        </w:rPr>
-        <w:t>4</w:t>
-      </w:r>
-      <w:r>
-        <w:rPr>
-          <w:noProof/>
-        </w:rPr>
-        <w:fldChar w:fldCharType="end"/>
-      </w:r>
+      <w:fldSimple w:instr=" SEQ Bảng_2. \* ARABIC ">
+        <w:r>
+          <w:rPr>
+            <w:noProof/>
+          </w:rPr>
+          <w:t>4</w:t>
+        </w:r>
+      </w:fldSimple>
       <w:r>
         <w:t>: Mô tả động cơ bước 28BYJ-48</w:t>
       </w:r>
-      <w:bookmarkEnd w:id="47"/>
+      <w:bookmarkEnd w:id="59"/>
     </w:p>
     <w:tbl>
       <w:tblPr>
@@ -15874,41 +15749,22 @@
       <w:pPr>
         <w:pStyle w:val="Caption"/>
       </w:pPr>
-      <w:bookmarkStart w:id="48" w:name="_Toc104730394"/>
+      <w:bookmarkStart w:id="60" w:name="_Toc104730394"/>
       <w:r>
         <w:t xml:space="preserve">Bảng 2. </w:t>
       </w:r>
-      <w:r>
-        <w:fldChar w:fldCharType="begin"/>
-      </w:r>
-      <w:r>
-        <w:instrText xml:space="preserve"> SEQ B</w:instrText>
-      </w:r>
-      <w:r>
-        <w:instrText>ả</w:instrText>
-      </w:r>
-      <w:r>
-        <w:instrText xml:space="preserve">ng_2. \* ARABIC </w:instrText>
-      </w:r>
-      <w:r>
-        <w:fldChar w:fldCharType="separate"/>
-      </w:r>
-      <w:r>
-        <w:rPr>
-          <w:noProof/>
-        </w:rPr>
-        <w:t>5</w:t>
-      </w:r>
-      <w:r>
-        <w:rPr>
-          <w:noProof/>
-        </w:rPr>
-        <w:fldChar w:fldCharType="end"/>
-      </w:r>
+      <w:fldSimple w:instr=" SEQ Bảng_2. \* ARABIC ">
+        <w:r>
+          <w:rPr>
+            <w:noProof/>
+          </w:rPr>
+          <w:t>5</w:t>
+        </w:r>
+      </w:fldSimple>
       <w:r>
         <w:t>: Thông số động cơ bước 28BYJ-48</w:t>
       </w:r>
-      <w:bookmarkEnd w:id="48"/>
+      <w:bookmarkEnd w:id="60"/>
     </w:p>
     <w:tbl>
       <w:tblPr>
@@ -16157,7 +16013,7 @@
       <w:pPr>
         <w:pStyle w:val="Heading3"/>
       </w:pPr>
-      <w:bookmarkStart w:id="49" w:name="_Toc104733769"/>
+      <w:bookmarkStart w:id="61" w:name="_Toc104910709"/>
       <w:r>
         <w:t>2.3.3 T</w:t>
       </w:r>
@@ -16167,7 +16023,7 @@
       <w:r>
         <w:t xml:space="preserve"> lệ bánh răng của động cơ bước 28BYJ-48</w:t>
       </w:r>
-      <w:bookmarkEnd w:id="49"/>
+      <w:bookmarkEnd w:id="61"/>
     </w:p>
     <w:p>
       <w:pPr>
@@ -16257,31 +16113,18 @@
       <w:pPr>
         <w:pStyle w:val="Caption"/>
       </w:pPr>
-      <w:bookmarkStart w:id="50" w:name="_Toc104730367"/>
+      <w:bookmarkStart w:id="62" w:name="_Toc104730367"/>
       <w:r>
         <w:t xml:space="preserve">Hình 2. </w:t>
       </w:r>
-      <w:r>
-        <w:fldChar w:fldCharType="begin"/>
-      </w:r>
-      <w:r>
-        <w:instrText xml:space="preserve"> SEQ Hình_2. \* ARABIC </w:instrText>
-      </w:r>
-      <w:r>
-        <w:fldChar w:fldCharType="separate"/>
-      </w:r>
-      <w:r>
-        <w:rPr>
-          <w:noProof/>
-        </w:rPr>
-        <w:t>8</w:t>
-      </w:r>
-      <w:r>
-        <w:rPr>
-          <w:noProof/>
-        </w:rPr>
-        <w:fldChar w:fldCharType="end"/>
-      </w:r>
+      <w:fldSimple w:instr=" SEQ Hình_2. \* ARABIC ">
+        <w:r>
+          <w:rPr>
+            <w:noProof/>
+          </w:rPr>
+          <w:t>8</w:t>
+        </w:r>
+      </w:fldSimple>
       <w:r>
         <w:t>: T</w:t>
       </w:r>
@@ -16291,7 +16134,7 @@
       <w:r>
         <w:t xml:space="preserve"> lệ bánh răng của động cơ bước 28BYJ-48</w:t>
       </w:r>
-      <w:bookmarkEnd w:id="50"/>
+      <w:bookmarkEnd w:id="62"/>
     </w:p>
     <w:p>
       <w:pPr>
@@ -16641,7 +16484,7 @@
       <w:pPr>
         <w:pStyle w:val="Heading3"/>
       </w:pPr>
-      <w:bookmarkStart w:id="51" w:name="_Toc104733770"/>
+      <w:bookmarkStart w:id="63" w:name="_Toc104910710"/>
       <w:r>
         <w:t>2.3.</w:t>
       </w:r>
@@ -16657,7 +16500,7 @@
       <w:r>
         <w:t>ộng cơ bước sử dụng IC ULN2003</w:t>
       </w:r>
-      <w:bookmarkEnd w:id="51"/>
+      <w:bookmarkEnd w:id="63"/>
     </w:p>
     <w:p>
       <w:pPr>
@@ -16762,35 +16605,22 @@
       <w:pPr>
         <w:pStyle w:val="Caption"/>
       </w:pPr>
-      <w:bookmarkStart w:id="52" w:name="_Toc104730368"/>
+      <w:bookmarkStart w:id="64" w:name="_Toc104730368"/>
       <w:r>
         <w:t xml:space="preserve">Hình 2. </w:t>
       </w:r>
-      <w:r>
-        <w:fldChar w:fldCharType="begin"/>
-      </w:r>
-      <w:r>
-        <w:instrText xml:space="preserve"> SEQ Hình_2. \* ARABIC </w:instrText>
-      </w:r>
-      <w:r>
-        <w:fldChar w:fldCharType="separate"/>
-      </w:r>
-      <w:r>
-        <w:rPr>
-          <w:noProof/>
-        </w:rPr>
-        <w:t>9</w:t>
-      </w:r>
-      <w:r>
-        <w:rPr>
-          <w:noProof/>
-        </w:rPr>
-        <w:fldChar w:fldCharType="end"/>
-      </w:r>
+      <w:fldSimple w:instr=" SEQ Hình_2. \* ARABIC ">
+        <w:r>
+          <w:rPr>
+            <w:noProof/>
+          </w:rPr>
+          <w:t>9</w:t>
+        </w:r>
+      </w:fldSimple>
       <w:r>
         <w:t>: Kết nối động cơ với IC ULN2003</w:t>
       </w:r>
-      <w:bookmarkEnd w:id="52"/>
+      <w:bookmarkEnd w:id="64"/>
     </w:p>
     <w:p>
       <w:pPr>
@@ -16843,41 +16673,22 @@
       <w:pPr>
         <w:pStyle w:val="Caption"/>
       </w:pPr>
-      <w:bookmarkStart w:id="53" w:name="_Toc104730395"/>
+      <w:bookmarkStart w:id="65" w:name="_Toc104730395"/>
       <w:r>
         <w:t xml:space="preserve">Bảng 2. </w:t>
       </w:r>
-      <w:r>
-        <w:fldChar w:fldCharType="begin"/>
-      </w:r>
-      <w:r>
-        <w:instrText xml:space="preserve"> SEQ B</w:instrText>
-      </w:r>
-      <w:r>
-        <w:instrText>ả</w:instrText>
-      </w:r>
-      <w:r>
-        <w:instrText xml:space="preserve">ng_2. \* ARABIC </w:instrText>
-      </w:r>
-      <w:r>
-        <w:fldChar w:fldCharType="separate"/>
-      </w:r>
-      <w:r>
-        <w:rPr>
-          <w:noProof/>
-        </w:rPr>
-        <w:t>6</w:t>
-      </w:r>
-      <w:r>
-        <w:rPr>
-          <w:noProof/>
-        </w:rPr>
-        <w:fldChar w:fldCharType="end"/>
-      </w:r>
+      <w:fldSimple w:instr=" SEQ Bảng_2. \* ARABIC ">
+        <w:r>
+          <w:rPr>
+            <w:noProof/>
+          </w:rPr>
+          <w:t>6</w:t>
+        </w:r>
+      </w:fldSimple>
       <w:r>
         <w:t>: Trình tự điều khiển động cơ Half-Step</w:t>
       </w:r>
-      <w:bookmarkEnd w:id="53"/>
+      <w:bookmarkEnd w:id="65"/>
     </w:p>
     <w:tbl>
       <w:tblPr>
@@ -17597,11 +17408,11 @@
       <w:pPr>
         <w:pStyle w:val="Heading2"/>
       </w:pPr>
-      <w:bookmarkStart w:id="54" w:name="_Toc104733771"/>
+      <w:bookmarkStart w:id="66" w:name="_Toc104910711"/>
       <w:r>
         <w:t>2.4 Động cơ Servo</w:t>
       </w:r>
-      <w:bookmarkEnd w:id="54"/>
+      <w:bookmarkEnd w:id="66"/>
     </w:p>
     <w:p>
       <w:pPr>
@@ -17698,35 +17509,22 @@
       <w:pPr>
         <w:pStyle w:val="Caption"/>
       </w:pPr>
-      <w:bookmarkStart w:id="55" w:name="_Toc104730369"/>
+      <w:bookmarkStart w:id="67" w:name="_Toc104730369"/>
       <w:r>
         <w:t xml:space="preserve">Hình 2. </w:t>
       </w:r>
-      <w:r>
-        <w:fldChar w:fldCharType="begin"/>
-      </w:r>
-      <w:r>
-        <w:instrText xml:space="preserve"> SEQ Hình_2. \* ARABIC </w:instrText>
-      </w:r>
-      <w:r>
-        <w:fldChar w:fldCharType="separate"/>
-      </w:r>
-      <w:r>
-        <w:rPr>
-          <w:noProof/>
-        </w:rPr>
-        <w:t>10</w:t>
-      </w:r>
-      <w:r>
-        <w:rPr>
-          <w:noProof/>
-        </w:rPr>
-        <w:fldChar w:fldCharType="end"/>
-      </w:r>
+      <w:fldSimple w:instr=" SEQ Hình_2. \* ARABIC ">
+        <w:r>
+          <w:rPr>
+            <w:noProof/>
+          </w:rPr>
+          <w:t>10</w:t>
+        </w:r>
+      </w:fldSimple>
       <w:r>
         <w:t>: Động cơ Servo</w:t>
       </w:r>
-      <w:bookmarkEnd w:id="55"/>
+      <w:bookmarkEnd w:id="67"/>
     </w:p>
     <w:p>
       <w:pPr>
@@ -17824,11 +17622,11 @@
       <w:pPr>
         <w:pStyle w:val="Heading2"/>
       </w:pPr>
-      <w:bookmarkStart w:id="56" w:name="_Toc104733772"/>
+      <w:bookmarkStart w:id="68" w:name="_Toc104910712"/>
       <w:r>
         <w:t>2.5 Mã lệnh G-CODE</w:t>
       </w:r>
-      <w:bookmarkEnd w:id="56"/>
+      <w:bookmarkEnd w:id="68"/>
     </w:p>
     <w:p>
       <w:pPr>
@@ -17924,31 +17722,18 @@
       <w:pPr>
         <w:pStyle w:val="Caption"/>
       </w:pPr>
-      <w:bookmarkStart w:id="57" w:name="_Toc104730370"/>
+      <w:bookmarkStart w:id="69" w:name="_Toc104730370"/>
       <w:r>
         <w:t xml:space="preserve">Hình 3. </w:t>
       </w:r>
-      <w:r>
-        <w:fldChar w:fldCharType="begin"/>
-      </w:r>
-      <w:r>
-        <w:instrText xml:space="preserve"> SEQ Hình_3. \* ARABIC </w:instrText>
-      </w:r>
-      <w:r>
-        <w:fldChar w:fldCharType="separate"/>
-      </w:r>
-      <w:r>
-        <w:rPr>
-          <w:noProof/>
-        </w:rPr>
-        <w:t>1</w:t>
-      </w:r>
-      <w:r>
-        <w:rPr>
-          <w:noProof/>
-        </w:rPr>
-        <w:fldChar w:fldCharType="end"/>
-      </w:r>
+      <w:fldSimple w:instr=" SEQ Hình_3. \* ARABIC ">
+        <w:r>
+          <w:rPr>
+            <w:noProof/>
+          </w:rPr>
+          <w:t>1</w:t>
+        </w:r>
+      </w:fldSimple>
       <w:r>
         <w:t>: Mã G-Code</w:t>
       </w:r>
@@ -17958,7 +17743,7 @@
       <w:r>
         <w:t xml:space="preserve"> hình vuông</w:t>
       </w:r>
-      <w:bookmarkEnd w:id="57"/>
+      <w:bookmarkEnd w:id="69"/>
     </w:p>
     <w:p>
       <w:pPr>
@@ -18320,41 +18105,22 @@
       <w:pPr>
         <w:pStyle w:val="Caption"/>
       </w:pPr>
-      <w:bookmarkStart w:id="58" w:name="_Toc104730396"/>
+      <w:bookmarkStart w:id="70" w:name="_Toc104730396"/>
       <w:r>
         <w:t xml:space="preserve">Bảng 2. </w:t>
       </w:r>
-      <w:r>
-        <w:fldChar w:fldCharType="begin"/>
-      </w:r>
-      <w:r>
-        <w:instrText xml:space="preserve"> SEQ B</w:instrText>
-      </w:r>
-      <w:r>
-        <w:instrText>ả</w:instrText>
-      </w:r>
-      <w:r>
-        <w:instrText xml:space="preserve">ng_2. \* ARABIC </w:instrText>
-      </w:r>
-      <w:r>
-        <w:fldChar w:fldCharType="separate"/>
-      </w:r>
-      <w:r>
-        <w:rPr>
-          <w:noProof/>
-        </w:rPr>
-        <w:t>7</w:t>
-      </w:r>
-      <w:r>
-        <w:rPr>
-          <w:noProof/>
-        </w:rPr>
-        <w:fldChar w:fldCharType="end"/>
-      </w:r>
+      <w:fldSimple w:instr=" SEQ Bảng_2. \* ARABIC ">
+        <w:r>
+          <w:rPr>
+            <w:noProof/>
+          </w:rPr>
+          <w:t>7</w:t>
+        </w:r>
+      </w:fldSimple>
       <w:r>
         <w:t>: Các kí tự chỉ thông số mã G-Code</w:t>
       </w:r>
-      <w:bookmarkEnd w:id="58"/>
+      <w:bookmarkEnd w:id="70"/>
     </w:p>
     <w:tbl>
       <w:tblPr>
@@ -18950,7 +18716,7 @@
       <w:pPr>
         <w:pStyle w:val="Heading2"/>
       </w:pPr>
-      <w:bookmarkStart w:id="59" w:name="_Toc104733773"/>
+      <w:bookmarkStart w:id="71" w:name="_Toc104910713"/>
       <w:r>
         <w:t>2.</w:t>
       </w:r>
@@ -18960,7 +18726,7 @@
       <w:r>
         <w:t xml:space="preserve"> Kết luận chương 2</w:t>
       </w:r>
-      <w:bookmarkEnd w:id="59"/>
+      <w:bookmarkEnd w:id="71"/>
     </w:p>
     <w:p>
       <w:pPr>
@@ -18988,22 +18754,22 @@
       <w:pPr>
         <w:pStyle w:val="Heading1"/>
       </w:pPr>
-      <w:bookmarkStart w:id="60" w:name="_Toc104733774"/>
+      <w:bookmarkStart w:id="72" w:name="_Toc104910714"/>
       <w:r>
         <w:lastRenderedPageBreak/>
         <w:t>CHƯƠNG 3: THIẾT KẾ HỆ THỐNG</w:t>
       </w:r>
-      <w:bookmarkEnd w:id="60"/>
+      <w:bookmarkEnd w:id="72"/>
     </w:p>
     <w:p>
       <w:pPr>
         <w:pStyle w:val="Heading2"/>
       </w:pPr>
-      <w:bookmarkStart w:id="61" w:name="_Toc104733775"/>
+      <w:bookmarkStart w:id="73" w:name="_Toc104910715"/>
       <w:r>
         <w:t>3.1 Thiết kế sơ đồ khối</w:t>
       </w:r>
-      <w:bookmarkEnd w:id="61"/>
+      <w:bookmarkEnd w:id="73"/>
     </w:p>
     <w:p>
       <w:pPr>
@@ -19060,64 +18826,51 @@
       <w:pPr>
         <w:pStyle w:val="Caption"/>
       </w:pPr>
-      <w:bookmarkStart w:id="62" w:name="_Toc104730371"/>
+      <w:bookmarkStart w:id="74" w:name="_Toc104730371"/>
       <w:r>
         <w:t xml:space="preserve">Hình 3. </w:t>
       </w:r>
-      <w:r>
-        <w:fldChar w:fldCharType="begin"/>
-      </w:r>
-      <w:r>
-        <w:instrText xml:space="preserve"> SEQ Hình_3. \* ARABIC </w:instrText>
-      </w:r>
-      <w:r>
-        <w:fldChar w:fldCharType="separate"/>
-      </w:r>
-      <w:r>
-        <w:rPr>
-          <w:noProof/>
-        </w:rPr>
+      <w:fldSimple w:instr=" SEQ Hình_3. \* ARABIC ">
+        <w:r>
+          <w:rPr>
+            <w:noProof/>
+          </w:rPr>
+          <w:t>2</w:t>
+        </w:r>
+      </w:fldSimple>
+      <w:r>
+        <w:t>: Sơ đồ khối</w:t>
+      </w:r>
+      <w:bookmarkEnd w:id="74"/>
+    </w:p>
+    <w:p>
+      <w:pPr>
+        <w:pStyle w:val="Heading2"/>
+      </w:pPr>
+      <w:bookmarkStart w:id="75" w:name="_Toc104910716"/>
+      <w:r>
+        <w:t>3.</w:t>
+      </w:r>
+      <w:r>
         <w:t>2</w:t>
       </w:r>
       <w:r>
-        <w:rPr>
-          <w:noProof/>
-        </w:rPr>
-        <w:fldChar w:fldCharType="end"/>
-      </w:r>
-      <w:r>
-        <w:t>: Sơ đồ khối</w:t>
-      </w:r>
-      <w:bookmarkEnd w:id="62"/>
-    </w:p>
-    <w:p>
-      <w:pPr>
-        <w:pStyle w:val="Heading2"/>
-      </w:pPr>
-      <w:bookmarkStart w:id="63" w:name="_Toc104733776"/>
-      <w:r>
-        <w:t>3.</w:t>
-      </w:r>
-      <w:r>
-        <w:t>2</w:t>
-      </w:r>
-      <w:r>
         <w:t xml:space="preserve"> Thiết kế </w:t>
       </w:r>
       <w:r>
         <w:t>phần cứng</w:t>
       </w:r>
-      <w:bookmarkEnd w:id="63"/>
+      <w:bookmarkEnd w:id="75"/>
     </w:p>
     <w:p>
       <w:pPr>
         <w:pStyle w:val="Heading3"/>
       </w:pPr>
-      <w:bookmarkStart w:id="64" w:name="_Toc104733777"/>
+      <w:bookmarkStart w:id="76" w:name="_Toc104910717"/>
       <w:r>
         <w:t>3.2.1 Phần mềm thiết kế phần cứng</w:t>
       </w:r>
-      <w:bookmarkEnd w:id="64"/>
+      <w:bookmarkEnd w:id="76"/>
     </w:p>
     <w:p>
       <w:pPr>
@@ -19205,35 +18958,22 @@
       <w:pPr>
         <w:pStyle w:val="Caption"/>
       </w:pPr>
-      <w:bookmarkStart w:id="65" w:name="_Toc104730372"/>
+      <w:bookmarkStart w:id="77" w:name="_Toc104730372"/>
       <w:r>
         <w:t xml:space="preserve">Hình 3. </w:t>
       </w:r>
-      <w:r>
-        <w:fldChar w:fldCharType="begin"/>
-      </w:r>
-      <w:r>
-        <w:instrText xml:space="preserve"> SEQ Hình_3. \* ARABIC </w:instrText>
-      </w:r>
-      <w:r>
-        <w:fldChar w:fldCharType="separate"/>
-      </w:r>
-      <w:r>
-        <w:rPr>
-          <w:noProof/>
-        </w:rPr>
-        <w:t>3</w:t>
-      </w:r>
-      <w:r>
-        <w:rPr>
-          <w:noProof/>
-        </w:rPr>
-        <w:fldChar w:fldCharType="end"/>
-      </w:r>
+      <w:fldSimple w:instr=" SEQ Hình_3. \* ARABIC ">
+        <w:r>
+          <w:rPr>
+            <w:noProof/>
+          </w:rPr>
+          <w:t>3</w:t>
+        </w:r>
+      </w:fldSimple>
       <w:r>
         <w:t>: Phần mềm vẽ mạch in Altium</w:t>
       </w:r>
-      <w:bookmarkEnd w:id="65"/>
+      <w:bookmarkEnd w:id="77"/>
     </w:p>
     <w:p>
       <w:pPr>
@@ -19488,35 +19228,22 @@
       <w:pPr>
         <w:pStyle w:val="Caption"/>
       </w:pPr>
-      <w:bookmarkStart w:id="66" w:name="_Toc104730373"/>
+      <w:bookmarkStart w:id="78" w:name="_Toc104730373"/>
       <w:r>
         <w:t xml:space="preserve">Hình 3. </w:t>
       </w:r>
-      <w:r>
-        <w:fldChar w:fldCharType="begin"/>
-      </w:r>
-      <w:r>
-        <w:instrText xml:space="preserve"> SEQ Hình_3. \* ARABIC </w:instrText>
-      </w:r>
-      <w:r>
-        <w:fldChar w:fldCharType="separate"/>
-      </w:r>
-      <w:r>
-        <w:rPr>
-          <w:noProof/>
-        </w:rPr>
-        <w:t>4</w:t>
-      </w:r>
-      <w:r>
-        <w:rPr>
-          <w:noProof/>
-        </w:rPr>
-        <w:fldChar w:fldCharType="end"/>
-      </w:r>
+      <w:fldSimple w:instr=" SEQ Hình_3. \* ARABIC ">
+        <w:r>
+          <w:rPr>
+            <w:noProof/>
+          </w:rPr>
+          <w:t>4</w:t>
+        </w:r>
+      </w:fldSimple>
       <w:r>
         <w:t>: Giao diện làm việc của phần mềm Altium</w:t>
       </w:r>
-      <w:bookmarkEnd w:id="66"/>
+      <w:bookmarkEnd w:id="78"/>
     </w:p>
     <w:p>
       <w:pPr>
@@ -19767,12 +19494,12 @@
       <w:pPr>
         <w:pStyle w:val="Heading3"/>
       </w:pPr>
-      <w:bookmarkStart w:id="67" w:name="_Toc104733778"/>
+      <w:bookmarkStart w:id="79" w:name="_Toc104910718"/>
       <w:r>
         <w:lastRenderedPageBreak/>
         <w:t>3.2.2 Thiết kế mạch nguyên lý</w:t>
       </w:r>
-      <w:bookmarkEnd w:id="67"/>
+      <w:bookmarkEnd w:id="79"/>
     </w:p>
     <w:p>
       <w:r>
@@ -19826,38 +19553,25 @@
       <w:pPr>
         <w:pStyle w:val="Caption"/>
       </w:pPr>
-      <w:bookmarkStart w:id="68" w:name="_Toc104730374"/>
+      <w:bookmarkStart w:id="80" w:name="_Toc104730374"/>
       <w:r>
         <w:t xml:space="preserve">Hình 3. </w:t>
       </w:r>
-      <w:r>
-        <w:fldChar w:fldCharType="begin"/>
-      </w:r>
-      <w:r>
-        <w:instrText xml:space="preserve"> SEQ Hình_3. \* ARABIC </w:instrText>
-      </w:r>
-      <w:r>
-        <w:fldChar w:fldCharType="separate"/>
-      </w:r>
-      <w:r>
-        <w:rPr>
-          <w:noProof/>
-        </w:rPr>
-        <w:t>5</w:t>
-      </w:r>
-      <w:r>
-        <w:rPr>
-          <w:noProof/>
-        </w:rPr>
-        <w:fldChar w:fldCharType="end"/>
-      </w:r>
+      <w:fldSimple w:instr=" SEQ Hình_3. \* ARABIC ">
+        <w:r>
+          <w:rPr>
+            <w:noProof/>
+          </w:rPr>
+          <w:t>5</w:t>
+        </w:r>
+      </w:fldSimple>
       <w:r>
         <w:t>: Sơ đồ nguyên lý</w:t>
       </w:r>
       <w:r>
         <w:t xml:space="preserve"> hệ thống</w:t>
       </w:r>
-      <w:bookmarkEnd w:id="68"/>
+      <w:bookmarkEnd w:id="80"/>
     </w:p>
     <w:p>
       <w:r>
@@ -19977,7 +19691,7 @@
       <w:pPr>
         <w:pStyle w:val="Heading3"/>
       </w:pPr>
-      <w:bookmarkStart w:id="69" w:name="_Toc104733779"/>
+      <w:bookmarkStart w:id="81" w:name="_Toc104910719"/>
       <w:r>
         <w:t>3.</w:t>
       </w:r>
@@ -19996,7 +19710,7 @@
       <w:r>
         <w:t xml:space="preserve"> mạch in</w:t>
       </w:r>
-      <w:bookmarkEnd w:id="69"/>
+      <w:bookmarkEnd w:id="81"/>
     </w:p>
     <w:p>
       <w:pPr>
@@ -20060,35 +19774,22 @@
       <w:pPr>
         <w:pStyle w:val="Caption"/>
       </w:pPr>
-      <w:bookmarkStart w:id="70" w:name="_Toc104730375"/>
+      <w:bookmarkStart w:id="82" w:name="_Toc104730375"/>
       <w:r>
         <w:t xml:space="preserve">Hình 3. </w:t>
       </w:r>
-      <w:r>
-        <w:fldChar w:fldCharType="begin"/>
-      </w:r>
-      <w:r>
-        <w:instrText xml:space="preserve"> SEQ Hình_3. \* ARABIC </w:instrText>
-      </w:r>
-      <w:r>
-        <w:fldChar w:fldCharType="separate"/>
-      </w:r>
-      <w:r>
-        <w:rPr>
-          <w:noProof/>
-        </w:rPr>
-        <w:t>6</w:t>
-      </w:r>
-      <w:r>
-        <w:rPr>
-          <w:noProof/>
-        </w:rPr>
-        <w:fldChar w:fldCharType="end"/>
-      </w:r>
+      <w:fldSimple w:instr=" SEQ Hình_3. \* ARABIC ">
+        <w:r>
+          <w:rPr>
+            <w:noProof/>
+          </w:rPr>
+          <w:t>6</w:t>
+        </w:r>
+      </w:fldSimple>
       <w:r>
         <w:t>: Mạch in 2D</w:t>
       </w:r>
-      <w:bookmarkEnd w:id="70"/>
+      <w:bookmarkEnd w:id="82"/>
     </w:p>
     <w:p>
       <w:r>
@@ -20143,41 +19844,28 @@
       <w:pPr>
         <w:pStyle w:val="Caption"/>
       </w:pPr>
-      <w:bookmarkStart w:id="71" w:name="_Toc104730376"/>
+      <w:bookmarkStart w:id="83" w:name="_Toc104730376"/>
       <w:r>
         <w:t xml:space="preserve">Hình 3. </w:t>
       </w:r>
-      <w:r>
-        <w:fldChar w:fldCharType="begin"/>
-      </w:r>
-      <w:r>
-        <w:instrText xml:space="preserve"> SEQ Hình_3. \* ARABIC </w:instrText>
-      </w:r>
-      <w:r>
-        <w:fldChar w:fldCharType="separate"/>
-      </w:r>
-      <w:r>
-        <w:rPr>
-          <w:noProof/>
-        </w:rPr>
-        <w:t>7</w:t>
-      </w:r>
-      <w:r>
-        <w:rPr>
-          <w:noProof/>
-        </w:rPr>
-        <w:fldChar w:fldCharType="end"/>
-      </w:r>
+      <w:fldSimple w:instr=" SEQ Hình_3. \* ARABIC ">
+        <w:r>
+          <w:rPr>
+            <w:noProof/>
+          </w:rPr>
+          <w:t>7</w:t>
+        </w:r>
+      </w:fldSimple>
       <w:r>
         <w:t>: Mạch in 3D</w:t>
       </w:r>
-      <w:bookmarkEnd w:id="71"/>
+      <w:bookmarkEnd w:id="83"/>
     </w:p>
     <w:p>
       <w:pPr>
         <w:pStyle w:val="Heading2"/>
       </w:pPr>
-      <w:bookmarkStart w:id="72" w:name="_Toc104733780"/>
+      <w:bookmarkStart w:id="84" w:name="_Toc104910720"/>
       <w:r>
         <w:t>3.</w:t>
       </w:r>
@@ -20187,13 +19875,13 @@
       <w:r>
         <w:t xml:space="preserve"> Lập trình vi điều khiển</w:t>
       </w:r>
-      <w:bookmarkEnd w:id="72"/>
+      <w:bookmarkEnd w:id="84"/>
     </w:p>
     <w:p>
       <w:pPr>
         <w:pStyle w:val="Heading3"/>
       </w:pPr>
-      <w:bookmarkStart w:id="73" w:name="_Toc104733781"/>
+      <w:bookmarkStart w:id="85" w:name="_Toc104910721"/>
       <w:r>
         <w:t>3.</w:t>
       </w:r>
@@ -20209,7 +19897,7 @@
       <w:r>
         <w:t>hương trình máy vẽ CNC</w:t>
       </w:r>
-      <w:bookmarkEnd w:id="73"/>
+      <w:bookmarkEnd w:id="85"/>
     </w:p>
     <w:p>
       <w:pPr>
@@ -20351,7 +20039,7 @@
       <w:pPr>
         <w:pStyle w:val="Heading3"/>
       </w:pPr>
-      <w:bookmarkStart w:id="74" w:name="_Toc104733782"/>
+      <w:bookmarkStart w:id="86" w:name="_Toc104910722"/>
       <w:r>
         <w:lastRenderedPageBreak/>
         <w:t>3.</w:t>
@@ -20368,7 +20056,7 @@
       <w:r>
         <w:t xml:space="preserve"> IDE</w:t>
       </w:r>
-      <w:bookmarkEnd w:id="74"/>
+      <w:bookmarkEnd w:id="86"/>
     </w:p>
     <w:p>
       <w:pPr>
@@ -20577,35 +20265,22 @@
       <w:pPr>
         <w:pStyle w:val="Caption"/>
       </w:pPr>
-      <w:bookmarkStart w:id="75" w:name="_Toc104730377"/>
+      <w:bookmarkStart w:id="87" w:name="_Toc104730377"/>
       <w:r>
         <w:t xml:space="preserve">Hình 3. </w:t>
       </w:r>
-      <w:r>
-        <w:fldChar w:fldCharType="begin"/>
-      </w:r>
-      <w:r>
-        <w:instrText xml:space="preserve"> SEQ Hình_3. \* ARABIC </w:instrText>
-      </w:r>
-      <w:r>
-        <w:fldChar w:fldCharType="separate"/>
-      </w:r>
-      <w:r>
-        <w:rPr>
-          <w:noProof/>
-        </w:rPr>
-        <w:t>8</w:t>
-      </w:r>
-      <w:r>
-        <w:rPr>
-          <w:noProof/>
-        </w:rPr>
-        <w:fldChar w:fldCharType="end"/>
-      </w:r>
+      <w:fldSimple w:instr=" SEQ Hình_3. \* ARABIC ">
+        <w:r>
+          <w:rPr>
+            <w:noProof/>
+          </w:rPr>
+          <w:t>8</w:t>
+        </w:r>
+      </w:fldSimple>
       <w:r>
         <w:t>: Môi trường làm việc của Arduino IDE</w:t>
       </w:r>
-      <w:bookmarkEnd w:id="75"/>
+      <w:bookmarkEnd w:id="87"/>
     </w:p>
     <w:p>
       <w:r>
@@ -20849,7 +20524,7 @@
       <w:pPr>
         <w:pStyle w:val="Heading3"/>
       </w:pPr>
-      <w:bookmarkStart w:id="76" w:name="_Toc104733783"/>
+      <w:bookmarkStart w:id="88" w:name="_Toc104910723"/>
       <w:r>
         <w:t xml:space="preserve">3.3.3 Biên dịch và nạp </w:t>
       </w:r>
@@ -20859,7 +20534,7 @@
       <w:r>
         <w:t xml:space="preserve"> cho Arduino</w:t>
       </w:r>
-      <w:bookmarkEnd w:id="76"/>
+      <w:bookmarkEnd w:id="88"/>
     </w:p>
     <w:p>
       <w:pPr>
@@ -20954,35 +20629,22 @@
       <w:pPr>
         <w:pStyle w:val="Caption"/>
       </w:pPr>
-      <w:bookmarkStart w:id="77" w:name="_Toc104730378"/>
+      <w:bookmarkStart w:id="89" w:name="_Toc104730378"/>
       <w:r>
         <w:t xml:space="preserve">Hình 3. </w:t>
       </w:r>
-      <w:r>
-        <w:fldChar w:fldCharType="begin"/>
-      </w:r>
-      <w:r>
-        <w:instrText xml:space="preserve"> SEQ Hình_3. \* ARABIC </w:instrText>
-      </w:r>
-      <w:r>
-        <w:fldChar w:fldCharType="separate"/>
-      </w:r>
-      <w:r>
-        <w:rPr>
-          <w:noProof/>
-        </w:rPr>
-        <w:t>9</w:t>
-      </w:r>
-      <w:r>
-        <w:rPr>
-          <w:noProof/>
-        </w:rPr>
-        <w:fldChar w:fldCharType="end"/>
-      </w:r>
+      <w:fldSimple w:instr=" SEQ Hình_3. \* ARABIC ">
+        <w:r>
+          <w:rPr>
+            <w:noProof/>
+          </w:rPr>
+          <w:t>9</w:t>
+        </w:r>
+      </w:fldSimple>
       <w:r>
         <w:t>: Download chương trình điều khiển</w:t>
       </w:r>
-      <w:bookmarkEnd w:id="77"/>
+      <w:bookmarkEnd w:id="89"/>
     </w:p>
     <w:p>
       <w:pPr>
@@ -21098,31 +20760,18 @@
       <w:pPr>
         <w:pStyle w:val="Caption"/>
       </w:pPr>
-      <w:bookmarkStart w:id="78" w:name="_Toc104730379"/>
+      <w:bookmarkStart w:id="90" w:name="_Toc104730379"/>
       <w:r>
         <w:t xml:space="preserve">Hình 3. </w:t>
       </w:r>
-      <w:r>
-        <w:fldChar w:fldCharType="begin"/>
-      </w:r>
-      <w:r>
-        <w:instrText xml:space="preserve"> SEQ Hình_3. \* ARABIC </w:instrText>
-      </w:r>
-      <w:r>
-        <w:fldChar w:fldCharType="separate"/>
-      </w:r>
-      <w:r>
-        <w:rPr>
-          <w:noProof/>
-        </w:rPr>
-        <w:t>10</w:t>
-      </w:r>
-      <w:r>
-        <w:rPr>
-          <w:noProof/>
-        </w:rPr>
-        <w:fldChar w:fldCharType="end"/>
-      </w:r>
+      <w:fldSimple w:instr=" SEQ Hình_3. \* ARABIC ">
+        <w:r>
+          <w:rPr>
+            <w:noProof/>
+          </w:rPr>
+          <w:t>10</w:t>
+        </w:r>
+      </w:fldSimple>
       <w:r>
         <w:t>: Thêm thư viện</w:t>
       </w:r>
@@ -21132,7 +20781,7 @@
       <w:r>
         <w:t xml:space="preserve"> cho phần mềm Arduino IDE</w:t>
       </w:r>
-      <w:bookmarkEnd w:id="78"/>
+      <w:bookmarkEnd w:id="90"/>
     </w:p>
     <w:p>
       <w:pPr>
@@ -21291,35 +20940,22 @@
       <w:pPr>
         <w:pStyle w:val="Caption"/>
       </w:pPr>
-      <w:bookmarkStart w:id="79" w:name="_Toc104730380"/>
+      <w:bookmarkStart w:id="91" w:name="_Toc104730380"/>
       <w:r>
         <w:t xml:space="preserve">Hình 3. </w:t>
       </w:r>
-      <w:r>
-        <w:fldChar w:fldCharType="begin"/>
-      </w:r>
-      <w:r>
-        <w:instrText xml:space="preserve"> SEQ Hình_3. \* ARABIC </w:instrText>
-      </w:r>
-      <w:r>
-        <w:fldChar w:fldCharType="separate"/>
-      </w:r>
-      <w:r>
-        <w:rPr>
-          <w:noProof/>
-        </w:rPr>
-        <w:t>11</w:t>
-      </w:r>
-      <w:r>
-        <w:rPr>
-          <w:noProof/>
-        </w:rPr>
-        <w:fldChar w:fldCharType="end"/>
-      </w:r>
+      <w:fldSimple w:instr=" SEQ Hình_3. \* ARABIC ">
+        <w:r>
+          <w:rPr>
+            <w:noProof/>
+          </w:rPr>
+          <w:t>11</w:t>
+        </w:r>
+      </w:fldSimple>
       <w:r>
         <w:t>: Mở tệp grblUpload</w:t>
       </w:r>
-      <w:bookmarkEnd w:id="79"/>
+      <w:bookmarkEnd w:id="91"/>
     </w:p>
     <w:p>
       <w:pPr>
@@ -21412,35 +21048,22 @@
       <w:pPr>
         <w:pStyle w:val="Caption"/>
       </w:pPr>
-      <w:bookmarkStart w:id="80" w:name="_Toc104730381"/>
+      <w:bookmarkStart w:id="92" w:name="_Toc104730381"/>
       <w:r>
         <w:t xml:space="preserve">Hình 3. </w:t>
       </w:r>
-      <w:r>
-        <w:fldChar w:fldCharType="begin"/>
-      </w:r>
-      <w:r>
-        <w:instrText xml:space="preserve"> SEQ Hình_3. \* ARABIC </w:instrText>
-      </w:r>
-      <w:r>
-        <w:fldChar w:fldCharType="separate"/>
-      </w:r>
-      <w:r>
-        <w:rPr>
-          <w:noProof/>
-        </w:rPr>
-        <w:t>12</w:t>
-      </w:r>
-      <w:r>
-        <w:rPr>
-          <w:noProof/>
-        </w:rPr>
-        <w:fldChar w:fldCharType="end"/>
-      </w:r>
+      <w:fldSimple w:instr=" SEQ Hình_3. \* ARABIC ">
+        <w:r>
+          <w:rPr>
+            <w:noProof/>
+          </w:rPr>
+          <w:t>12</w:t>
+        </w:r>
+      </w:fldSimple>
       <w:r>
         <w:t>: Biên dịch chương trình grbl</w:t>
       </w:r>
-      <w:bookmarkEnd w:id="80"/>
+      <w:bookmarkEnd w:id="92"/>
     </w:p>
     <w:p>
       <w:pPr>
@@ -21575,35 +21198,22 @@
       <w:pPr>
         <w:pStyle w:val="Caption"/>
       </w:pPr>
-      <w:bookmarkStart w:id="81" w:name="_Toc104730382"/>
+      <w:bookmarkStart w:id="93" w:name="_Toc104730382"/>
       <w:r>
         <w:t xml:space="preserve">Hình 3. </w:t>
       </w:r>
-      <w:r>
-        <w:fldChar w:fldCharType="begin"/>
-      </w:r>
-      <w:r>
-        <w:instrText xml:space="preserve"> SEQ Hình_3. \* ARABIC </w:instrText>
-      </w:r>
-      <w:r>
-        <w:fldChar w:fldCharType="separate"/>
-      </w:r>
-      <w:r>
-        <w:rPr>
-          <w:noProof/>
-        </w:rPr>
-        <w:t>13</w:t>
-      </w:r>
-      <w:r>
-        <w:rPr>
-          <w:noProof/>
-        </w:rPr>
-        <w:fldChar w:fldCharType="end"/>
-      </w:r>
+      <w:fldSimple w:instr=" SEQ Hình_3. \* ARABIC ">
+        <w:r>
+          <w:rPr>
+            <w:noProof/>
+          </w:rPr>
+          <w:t>13</w:t>
+        </w:r>
+      </w:fldSimple>
       <w:r>
         <w:t>: Chọn mạch cần nạp chương trình</w:t>
       </w:r>
-      <w:bookmarkEnd w:id="81"/>
+      <w:bookmarkEnd w:id="93"/>
     </w:p>
     <w:p>
       <w:pPr>
@@ -21651,18 +21261,18 @@
       <w:pPr>
         <w:pStyle w:val="Heading2"/>
       </w:pPr>
-      <w:bookmarkStart w:id="82" w:name="_Toc104733784"/>
+      <w:bookmarkStart w:id="94" w:name="_Toc104910724"/>
       <w:r>
         <w:lastRenderedPageBreak/>
         <w:t>3.4 Phần mềm tạo G-code</w:t>
       </w:r>
-      <w:bookmarkEnd w:id="82"/>
+      <w:bookmarkEnd w:id="94"/>
     </w:p>
     <w:p>
       <w:pPr>
         <w:pStyle w:val="Heading3"/>
       </w:pPr>
-      <w:bookmarkStart w:id="83" w:name="_Toc104733785"/>
+      <w:bookmarkStart w:id="95" w:name="_Toc104910725"/>
       <w:r>
         <w:t xml:space="preserve">3.4.1 </w:t>
       </w:r>
@@ -21672,7 +21282,7 @@
       <w:r>
         <w:t>hần mềm Inkscape</w:t>
       </w:r>
-      <w:bookmarkEnd w:id="83"/>
+      <w:bookmarkEnd w:id="95"/>
     </w:p>
     <w:p>
       <w:pPr>
@@ -21796,45 +21406,32 @@
       <w:pPr>
         <w:pStyle w:val="Caption"/>
       </w:pPr>
-      <w:bookmarkStart w:id="84" w:name="_Toc104730383"/>
+      <w:bookmarkStart w:id="96" w:name="_Toc104730383"/>
       <w:r>
         <w:t xml:space="preserve">Hình 3. </w:t>
       </w:r>
-      <w:r>
-        <w:fldChar w:fldCharType="begin"/>
-      </w:r>
-      <w:r>
-        <w:instrText xml:space="preserve"> SEQ Hình_3. \* ARABIC </w:instrText>
-      </w:r>
-      <w:r>
-        <w:fldChar w:fldCharType="separate"/>
-      </w:r>
-      <w:r>
-        <w:rPr>
-          <w:noProof/>
-        </w:rPr>
-        <w:t>14</w:t>
-      </w:r>
-      <w:r>
-        <w:rPr>
-          <w:noProof/>
-        </w:rPr>
-        <w:fldChar w:fldCharType="end"/>
-      </w:r>
+      <w:fldSimple w:instr=" SEQ Hình_3. \* ARABIC ">
+        <w:r>
+          <w:rPr>
+            <w:noProof/>
+          </w:rPr>
+          <w:t>14</w:t>
+        </w:r>
+      </w:fldSimple>
       <w:r>
         <w:t>: Giao diện làm việc của Inkscape</w:t>
       </w:r>
-      <w:bookmarkEnd w:id="84"/>
+      <w:bookmarkEnd w:id="96"/>
     </w:p>
     <w:p>
       <w:pPr>
         <w:pStyle w:val="Heading3"/>
       </w:pPr>
-      <w:bookmarkStart w:id="85" w:name="_Toc104733786"/>
+      <w:bookmarkStart w:id="97" w:name="_Toc104910726"/>
       <w:r>
         <w:t>3.4.2 Cài đặt phần mềm và sử dụng</w:t>
       </w:r>
-      <w:bookmarkEnd w:id="85"/>
+      <w:bookmarkEnd w:id="97"/>
     </w:p>
     <w:p>
       <w:pPr>
@@ -22016,35 +21613,22 @@
       <w:pPr>
         <w:pStyle w:val="Caption"/>
       </w:pPr>
-      <w:bookmarkStart w:id="86" w:name="_Toc104730384"/>
+      <w:bookmarkStart w:id="98" w:name="_Toc104730384"/>
       <w:r>
         <w:t xml:space="preserve">Hình 3. </w:t>
       </w:r>
-      <w:r>
-        <w:fldChar w:fldCharType="begin"/>
-      </w:r>
-      <w:r>
-        <w:instrText xml:space="preserve"> SEQ Hình_3. \* ARABIC </w:instrText>
-      </w:r>
-      <w:r>
-        <w:fldChar w:fldCharType="separate"/>
-      </w:r>
-      <w:r>
-        <w:rPr>
-          <w:noProof/>
-        </w:rPr>
-        <w:t>15</w:t>
-      </w:r>
-      <w:r>
-        <w:rPr>
-          <w:noProof/>
-        </w:rPr>
-        <w:fldChar w:fldCharType="end"/>
-      </w:r>
+      <w:fldSimple w:instr=" SEQ Hình_3. \* ARABIC ">
+        <w:r>
+          <w:rPr>
+            <w:noProof/>
+          </w:rPr>
+          <w:t>15</w:t>
+        </w:r>
+      </w:fldSimple>
       <w:r>
         <w:t>: Cài đặt cơ bản cho phần mềm Inkspace</w:t>
       </w:r>
-      <w:bookmarkEnd w:id="86"/>
+      <w:bookmarkEnd w:id="98"/>
     </w:p>
     <w:p>
       <w:pPr>
@@ -22158,35 +21742,22 @@
       <w:pPr>
         <w:pStyle w:val="Caption"/>
       </w:pPr>
-      <w:bookmarkStart w:id="87" w:name="_Toc104730385"/>
+      <w:bookmarkStart w:id="99" w:name="_Toc104730385"/>
       <w:r>
         <w:t xml:space="preserve">Hình 3. </w:t>
       </w:r>
-      <w:r>
-        <w:fldChar w:fldCharType="begin"/>
-      </w:r>
-      <w:r>
-        <w:instrText xml:space="preserve"> SEQ Hình_3. \* ARABIC </w:instrText>
-      </w:r>
-      <w:r>
-        <w:fldChar w:fldCharType="separate"/>
-      </w:r>
-      <w:r>
-        <w:rPr>
-          <w:noProof/>
-        </w:rPr>
-        <w:t>16</w:t>
-      </w:r>
-      <w:r>
-        <w:rPr>
-          <w:noProof/>
-        </w:rPr>
-        <w:fldChar w:fldCharType="end"/>
-      </w:r>
+      <w:fldSimple w:instr=" SEQ Hình_3. \* ARABIC ">
+        <w:r>
+          <w:rPr>
+            <w:noProof/>
+          </w:rPr>
+          <w:t>16</w:t>
+        </w:r>
+      </w:fldSimple>
       <w:r>
         <w:t>: Import file hình ảnh vào Inkspace</w:t>
       </w:r>
-      <w:bookmarkEnd w:id="87"/>
+      <w:bookmarkEnd w:id="99"/>
     </w:p>
     <w:p>
       <w:pPr>
@@ -22272,31 +21843,18 @@
       <w:pPr>
         <w:pStyle w:val="Caption"/>
       </w:pPr>
-      <w:bookmarkStart w:id="88" w:name="_Toc104730386"/>
+      <w:bookmarkStart w:id="100" w:name="_Toc104730386"/>
       <w:r>
         <w:t xml:space="preserve">Hình 3. </w:t>
       </w:r>
-      <w:r>
-        <w:fldChar w:fldCharType="begin"/>
-      </w:r>
-      <w:r>
-        <w:instrText xml:space="preserve"> SEQ Hình_3. \* ARABIC </w:instrText>
-      </w:r>
-      <w:r>
-        <w:fldChar w:fldCharType="separate"/>
-      </w:r>
-      <w:r>
-        <w:rPr>
-          <w:noProof/>
-        </w:rPr>
-        <w:t>17</w:t>
-      </w:r>
-      <w:r>
-        <w:rPr>
-          <w:noProof/>
-        </w:rPr>
-        <w:fldChar w:fldCharType="end"/>
-      </w:r>
+      <w:fldSimple w:instr=" SEQ Hình_3. \* ARABIC ">
+        <w:r>
+          <w:rPr>
+            <w:noProof/>
+          </w:rPr>
+          <w:t>17</w:t>
+        </w:r>
+      </w:fldSimple>
       <w:r>
         <w:t>:</w:t>
       </w:r>
@@ -22318,7 +21876,7 @@
       <w:r>
         <w:t>Bitmap trong Inspace</w:t>
       </w:r>
-      <w:bookmarkEnd w:id="88"/>
+      <w:bookmarkEnd w:id="100"/>
     </w:p>
     <w:p/>
     <w:p/>
@@ -22399,31 +21957,18 @@
       <w:pPr>
         <w:pStyle w:val="Caption"/>
       </w:pPr>
-      <w:bookmarkStart w:id="89" w:name="_Toc104730387"/>
+      <w:bookmarkStart w:id="101" w:name="_Toc104730387"/>
       <w:r>
         <w:t xml:space="preserve">Hình 3. </w:t>
       </w:r>
-      <w:r>
-        <w:fldChar w:fldCharType="begin"/>
-      </w:r>
-      <w:r>
-        <w:instrText xml:space="preserve"> SEQ Hình_3. \* ARABIC </w:instrText>
-      </w:r>
-      <w:r>
-        <w:fldChar w:fldCharType="separate"/>
-      </w:r>
-      <w:r>
-        <w:rPr>
-          <w:noProof/>
-        </w:rPr>
-        <w:t>18</w:t>
-      </w:r>
-      <w:r>
-        <w:rPr>
-          <w:noProof/>
-        </w:rPr>
-        <w:fldChar w:fldCharType="end"/>
-      </w:r>
+      <w:fldSimple w:instr=" SEQ Hình_3. \* ARABIC ">
+        <w:r>
+          <w:rPr>
+            <w:noProof/>
+          </w:rPr>
+          <w:t>18</w:t>
+        </w:r>
+      </w:fldSimple>
       <w:r>
         <w:t xml:space="preserve">: </w:t>
       </w:r>
@@ -22436,7 +21981,7 @@
       <w:r>
         <w:t>Bitmap</w:t>
       </w:r>
-      <w:bookmarkEnd w:id="89"/>
+      <w:bookmarkEnd w:id="101"/>
     </w:p>
     <w:p>
       <w:pPr>
@@ -22501,35 +22046,22 @@
       <w:pPr>
         <w:pStyle w:val="Caption"/>
       </w:pPr>
-      <w:bookmarkStart w:id="90" w:name="_Toc104730388"/>
+      <w:bookmarkStart w:id="102" w:name="_Toc104730388"/>
       <w:r>
         <w:t xml:space="preserve">Hình 3. </w:t>
       </w:r>
-      <w:r>
-        <w:fldChar w:fldCharType="begin"/>
-      </w:r>
-      <w:r>
-        <w:instrText xml:space="preserve"> SEQ Hình_3. \* ARABIC </w:instrText>
-      </w:r>
-      <w:r>
-        <w:fldChar w:fldCharType="separate"/>
-      </w:r>
-      <w:r>
-        <w:rPr>
-          <w:noProof/>
-        </w:rPr>
-        <w:t>19</w:t>
-      </w:r>
-      <w:r>
-        <w:rPr>
-          <w:noProof/>
-        </w:rPr>
-        <w:fldChar w:fldCharType="end"/>
-      </w:r>
+      <w:fldSimple w:instr=" SEQ Hình_3. \* ARABIC ">
+        <w:r>
+          <w:rPr>
+            <w:noProof/>
+          </w:rPr>
+          <w:t>19</w:t>
+        </w:r>
+      </w:fldSimple>
       <w:r>
         <w:t>: Tùy chỉnh thông số file G-Code</w:t>
       </w:r>
-      <w:bookmarkEnd w:id="90"/>
+      <w:bookmarkEnd w:id="102"/>
     </w:p>
     <w:p>
       <w:pPr>
@@ -22748,11 +22280,11 @@
       <w:pPr>
         <w:pStyle w:val="Heading2"/>
       </w:pPr>
-      <w:bookmarkStart w:id="91" w:name="_Toc104733787"/>
+      <w:bookmarkStart w:id="103" w:name="_Toc104910727"/>
       <w:r>
         <w:t>3.5 Chương trình điều khiển (Universal Gcode Sender)</w:t>
       </w:r>
-      <w:bookmarkEnd w:id="91"/>
+      <w:bookmarkEnd w:id="103"/>
     </w:p>
     <w:p>
       <w:pPr>
@@ -22920,31 +22452,18 @@
         <w:pStyle w:val="Caption"/>
         <w:keepNext/>
       </w:pPr>
-      <w:bookmarkStart w:id="92" w:name="_Toc104730389"/>
+      <w:bookmarkStart w:id="104" w:name="_Toc104730389"/>
       <w:r>
         <w:t xml:space="preserve">Hình 3. </w:t>
       </w:r>
-      <w:r>
-        <w:fldChar w:fldCharType="begin"/>
-      </w:r>
-      <w:r>
-        <w:instrText xml:space="preserve"> SEQ Hình_3. \* ARABIC </w:instrText>
-      </w:r>
-      <w:r>
-        <w:fldChar w:fldCharType="separate"/>
-      </w:r>
-      <w:r>
-        <w:rPr>
-          <w:noProof/>
-        </w:rPr>
-        <w:t>20</w:t>
-      </w:r>
-      <w:r>
-        <w:rPr>
-          <w:noProof/>
-        </w:rPr>
-        <w:fldChar w:fldCharType="end"/>
-      </w:r>
+      <w:fldSimple w:instr=" SEQ Hình_3. \* ARABIC ">
+        <w:r>
+          <w:rPr>
+            <w:noProof/>
+          </w:rPr>
+          <w:t>20</w:t>
+        </w:r>
+      </w:fldSimple>
       <w:r>
         <w:t xml:space="preserve">: </w:t>
       </w:r>
@@ -22957,7 +22476,7 @@
       <w:r>
         <w:t>Universal Gcode Sender</w:t>
       </w:r>
-      <w:bookmarkEnd w:id="92"/>
+      <w:bookmarkEnd w:id="104"/>
     </w:p>
     <w:p>
       <w:pPr>
@@ -23093,21 +22612,21 @@
       <w:pPr>
         <w:pStyle w:val="Heading2"/>
       </w:pPr>
-      <w:bookmarkStart w:id="93" w:name="_Toc104733788"/>
+      <w:bookmarkStart w:id="105" w:name="_Toc104910728"/>
       <w:r>
         <w:t>3.6 Mô hình thực tế</w:t>
       </w:r>
-      <w:bookmarkEnd w:id="93"/>
+      <w:bookmarkEnd w:id="105"/>
     </w:p>
     <w:p>
       <w:pPr>
         <w:pStyle w:val="Heading2"/>
       </w:pPr>
-      <w:bookmarkStart w:id="94" w:name="_Toc104733789"/>
+      <w:bookmarkStart w:id="106" w:name="_Toc104910729"/>
       <w:r>
         <w:t>3.7 Kết luận chương 3</w:t>
       </w:r>
-      <w:bookmarkEnd w:id="94"/>
+      <w:bookmarkEnd w:id="106"/>
     </w:p>
     <w:p>
       <w:pPr>
@@ -23167,12 +22686,12 @@
       <w:pPr>
         <w:pStyle w:val="Heading1"/>
       </w:pPr>
-      <w:bookmarkStart w:id="95" w:name="_Toc104733790"/>
+      <w:bookmarkStart w:id="107" w:name="_Toc104910730"/>
       <w:r>
         <w:lastRenderedPageBreak/>
         <w:t>KẾT LUẬN</w:t>
       </w:r>
-      <w:bookmarkEnd w:id="95"/>
+      <w:bookmarkEnd w:id="107"/>
     </w:p>
     <w:p>
       <w:pPr>
@@ -23315,12 +22834,12 @@
       <w:pPr>
         <w:pStyle w:val="Heading1"/>
       </w:pPr>
-      <w:bookmarkStart w:id="96" w:name="_Toc104733791"/>
+      <w:bookmarkStart w:id="108" w:name="_Toc104910731"/>
       <w:r>
         <w:lastRenderedPageBreak/>
         <w:t>TÀI LIỆU THAM KHẢO</w:t>
       </w:r>
-      <w:bookmarkEnd w:id="96"/>
+      <w:bookmarkEnd w:id="108"/>
     </w:p>
     <w:p>
       <w:pPr>
@@ -23651,9 +23170,11 @@
       </w:r>
     </w:p>
     <w:sectPr>
-      <w:footerReference w:type="default" r:id="rId51"/>
+      <w:headerReference w:type="default" r:id="rId51"/>
+      <w:footerReference w:type="default" r:id="rId52"/>
       <w:pgSz w:w="12240" w:h="15840"/>
       <w:pgMar w:top="1134" w:right="1134" w:bottom="1134" w:left="1701" w:header="720" w:footer="720" w:gutter="0"/>
+      <w:pgNumType w:start="1"/>
       <w:cols w:space="720"/>
       <w:docGrid w:linePitch="360"/>
     </w:sectPr>
@@ -23688,9 +23209,25 @@
 
 <file path=word/footer1.xml><?xml version="1.0" encoding="utf-8"?>
 <w:ftr xmlns:wpc="http://schemas.microsoft.com/office/word/2010/wordprocessingCanvas" xmlns:cx="http://schemas.microsoft.com/office/drawing/2014/chartex" xmlns:cx1="http://schemas.microsoft.com/office/drawing/2015/9/8/chartex" xmlns:cx2="http://schemas.microsoft.com/office/drawing/2015/10/21/chartex" xmlns:cx3="http://schemas.microsoft.com/office/drawing/2016/5/9/chartex" xmlns:cx4="http://schemas.microsoft.com/office/drawing/2016/5/10/chartex" xmlns:cx5="http://schemas.microsoft.com/office/drawing/2016/5/11/chartex" xmlns:cx6="http://schemas.microsoft.com/office/drawing/2016/5/12/chartex" xmlns:cx7="http://schemas.microsoft.com/office/drawing/2016/5/13/chartex" xmlns:cx8="http://schemas.microsoft.com/office/drawing/2016/5/14/chartex" xmlns:mc="http://schemas.openxmlformats.org/markup-compatibility/2006" xmlns:aink="http://schemas.microsoft.com/office/drawing/2016/ink" xmlns:am3d="http://schemas.microsoft.com/office/drawing/2017/model3d" xmlns:o="urn:schemas-microsoft-com:office:office" xmlns:oel="http://schemas.microsoft.com/office/2019/extlst" xmlns:r="http://schemas.openxmlformats.org/officeDocument/2006/relationships" xmlns:m="http://schemas.openxmlformats.org/officeDocument/2006/math" xmlns:v="urn:schemas-microsoft-com:vml" xmlns:wp14="http://schemas.microsoft.com/office/word/2010/wordprocessingDrawing" xmlns:wp="http://schemas.openxmlformats.org/drawingml/2006/wordprocessingDrawing" xmlns:w10="urn:schemas-microsoft-com:office:word" xmlns:w="http://schemas.openxmlformats.org/wordprocessingml/2006/main" xmlns:w14="http://schemas.microsoft.com/office/word/2010/wordml" xmlns:w15="http://schemas.microsoft.com/office/word/2012/wordml" xmlns:w16cex="http://schemas.microsoft.com/office/word/2018/wordml/cex" xmlns:w16cid="http://schemas.microsoft.com/office/word/2016/wordml/cid" xmlns:w16="http://schemas.microsoft.com/office/word/2018/wordml" xmlns:w16sdtdh="http://schemas.microsoft.com/office/word/2020/wordml/sdtdatahash" xmlns:w16se="http://schemas.microsoft.com/office/word/2015/wordml/symex" xmlns:wpg="http://schemas.microsoft.com/office/word/2010/wordprocessingGroup" xmlns:wpi="http://schemas.microsoft.com/office/word/2010/wordprocessingInk" xmlns:wne="http://schemas.microsoft.com/office/word/2006/wordml" xmlns:wps="http://schemas.microsoft.com/office/word/2010/wordprocessingShape" mc:Ignorable="w14 w15 w16se w16cid w16 w16cex w16sdtdh wp14">
+  <w:p>
+    <w:pPr>
+      <w:pStyle w:val="Footer"/>
+      <w:jc w:val="center"/>
+    </w:pPr>
+  </w:p>
+  <w:p>
+    <w:pPr>
+      <w:pStyle w:val="Footer"/>
+    </w:pPr>
+  </w:p>
+</w:ftr>
+</file>
+
+<file path=word/footer2.xml><?xml version="1.0" encoding="utf-8"?>
+<w:ftr xmlns:wpc="http://schemas.microsoft.com/office/word/2010/wordprocessingCanvas" xmlns:cx="http://schemas.microsoft.com/office/drawing/2014/chartex" xmlns:cx1="http://schemas.microsoft.com/office/drawing/2015/9/8/chartex" xmlns:cx2="http://schemas.microsoft.com/office/drawing/2015/10/21/chartex" xmlns:cx3="http://schemas.microsoft.com/office/drawing/2016/5/9/chartex" xmlns:cx4="http://schemas.microsoft.com/office/drawing/2016/5/10/chartex" xmlns:cx5="http://schemas.microsoft.com/office/drawing/2016/5/11/chartex" xmlns:cx6="http://schemas.microsoft.com/office/drawing/2016/5/12/chartex" xmlns:cx7="http://schemas.microsoft.com/office/drawing/2016/5/13/chartex" xmlns:cx8="http://schemas.microsoft.com/office/drawing/2016/5/14/chartex" xmlns:mc="http://schemas.openxmlformats.org/markup-compatibility/2006" xmlns:aink="http://schemas.microsoft.com/office/drawing/2016/ink" xmlns:am3d="http://schemas.microsoft.com/office/drawing/2017/model3d" xmlns:o="urn:schemas-microsoft-com:office:office" xmlns:oel="http://schemas.microsoft.com/office/2019/extlst" xmlns:r="http://schemas.openxmlformats.org/officeDocument/2006/relationships" xmlns:m="http://schemas.openxmlformats.org/officeDocument/2006/math" xmlns:v="urn:schemas-microsoft-com:vml" xmlns:wp14="http://schemas.microsoft.com/office/word/2010/wordprocessingDrawing" xmlns:wp="http://schemas.openxmlformats.org/drawingml/2006/wordprocessingDrawing" xmlns:w10="urn:schemas-microsoft-com:office:word" xmlns:w="http://schemas.openxmlformats.org/wordprocessingml/2006/main" xmlns:w14="http://schemas.microsoft.com/office/word/2010/wordml" xmlns:w15="http://schemas.microsoft.com/office/word/2012/wordml" xmlns:w16cex="http://schemas.microsoft.com/office/word/2018/wordml/cex" xmlns:w16cid="http://schemas.microsoft.com/office/word/2016/wordml/cid" xmlns:w16="http://schemas.microsoft.com/office/word/2018/wordml" xmlns:w16sdtdh="http://schemas.microsoft.com/office/word/2020/wordml/sdtdatahash" xmlns:w16se="http://schemas.microsoft.com/office/word/2015/wordml/symex" xmlns:wpg="http://schemas.microsoft.com/office/word/2010/wordprocessingGroup" xmlns:wpi="http://schemas.microsoft.com/office/word/2010/wordprocessingInk" xmlns:wne="http://schemas.microsoft.com/office/word/2006/wordml" xmlns:wps="http://schemas.microsoft.com/office/word/2010/wordprocessingShape" mc:Ignorable="w14 w15 w16se w16cid w16 w16cex w16sdtdh wp14">
   <w:sdt>
     <w:sdtPr>
-      <w:id w:val="-728611416"/>
+      <w:id w:val="593829578"/>
       <w:docPartObj>
         <w:docPartGallery w:val="Page Numbers (Bottom of Page)"/>
         <w:docPartUnique/>
@@ -23762,6 +23299,16 @@
     </w:p>
   </w:footnote>
 </w:footnotes>
+</file>
+
+<file path=word/header1.xml><?xml version="1.0" encoding="utf-8"?>
+<w:hdr xmlns:wpc="http://schemas.microsoft.com/office/word/2010/wordprocessingCanvas" xmlns:cx="http://schemas.microsoft.com/office/drawing/2014/chartex" xmlns:cx1="http://schemas.microsoft.com/office/drawing/2015/9/8/chartex" xmlns:cx2="http://schemas.microsoft.com/office/drawing/2015/10/21/chartex" xmlns:cx3="http://schemas.microsoft.com/office/drawing/2016/5/9/chartex" xmlns:cx4="http://schemas.microsoft.com/office/drawing/2016/5/10/chartex" xmlns:cx5="http://schemas.microsoft.com/office/drawing/2016/5/11/chartex" xmlns:cx6="http://schemas.microsoft.com/office/drawing/2016/5/12/chartex" xmlns:cx7="http://schemas.microsoft.com/office/drawing/2016/5/13/chartex" xmlns:cx8="http://schemas.microsoft.com/office/drawing/2016/5/14/chartex" xmlns:mc="http://schemas.openxmlformats.org/markup-compatibility/2006" xmlns:aink="http://schemas.microsoft.com/office/drawing/2016/ink" xmlns:am3d="http://schemas.microsoft.com/office/drawing/2017/model3d" xmlns:o="urn:schemas-microsoft-com:office:office" xmlns:oel="http://schemas.microsoft.com/office/2019/extlst" xmlns:r="http://schemas.openxmlformats.org/officeDocument/2006/relationships" xmlns:m="http://schemas.openxmlformats.org/officeDocument/2006/math" xmlns:v="urn:schemas-microsoft-com:vml" xmlns:wp14="http://schemas.microsoft.com/office/word/2010/wordprocessingDrawing" xmlns:wp="http://schemas.openxmlformats.org/drawingml/2006/wordprocessingDrawing" xmlns:w10="urn:schemas-microsoft-com:office:word" xmlns:w="http://schemas.openxmlformats.org/wordprocessingml/2006/main" xmlns:w14="http://schemas.microsoft.com/office/word/2010/wordml" xmlns:w15="http://schemas.microsoft.com/office/word/2012/wordml" xmlns:w16cex="http://schemas.microsoft.com/office/word/2018/wordml/cex" xmlns:w16cid="http://schemas.microsoft.com/office/word/2016/wordml/cid" xmlns:w16="http://schemas.microsoft.com/office/word/2018/wordml" xmlns:w16sdtdh="http://schemas.microsoft.com/office/word/2020/wordml/sdtdatahash" xmlns:w16se="http://schemas.microsoft.com/office/word/2015/wordml/symex" xmlns:wpg="http://schemas.microsoft.com/office/word/2010/wordprocessingGroup" xmlns:wpi="http://schemas.microsoft.com/office/word/2010/wordprocessingInk" xmlns:wne="http://schemas.microsoft.com/office/word/2006/wordml" xmlns:wps="http://schemas.microsoft.com/office/word/2010/wordprocessingShape" mc:Ignorable="w14 w15 w16se w16cid w16 w16cex w16sdtdh wp14">
+  <w:p>
+    <w:pPr>
+      <w:pStyle w:val="Header"/>
+    </w:pPr>
+  </w:p>
+</w:hdr>
 </file>
 
 <file path=word/numbering.xml><?xml version="1.0" encoding="utf-8"?>

</xml_diff>